<commit_message>
created hositing, closure, lexical enviroment and closure
</commit_message>
<xml_diff>
--- a/Advance JavaScript.docx
+++ b/Advance JavaScript.docx
@@ -78,29 +78,27 @@
           <w:szCs w:val="32"/>
           <w:lang w:val="en-US"/>
         </w:rPr>
-        <w:t xml:space="preserve">Scope/ Closure/ Lexical </w:t>
-      </w:r>
-      <w:proofErr w:type="spellStart"/>
-      <w:r>
-        <w:rPr>
-          <w:b/>
-          <w:bCs/>
-          <w:sz w:val="32"/>
-          <w:szCs w:val="32"/>
-          <w:lang w:val="en-US"/>
-        </w:rPr>
-        <w:t>Enviroment</w:t>
-      </w:r>
-      <w:proofErr w:type="spellEnd"/>
-      <w:r>
-        <w:rPr>
-          <w:b/>
-          <w:bCs/>
-          <w:sz w:val="32"/>
-          <w:szCs w:val="32"/>
-          <w:lang w:val="en-US"/>
-        </w:rPr>
-        <w:t>/ Currying/ IIFE.</w:t>
+        <w:t>Scope/ Closure/ Lexical Enviro</w:t>
+      </w:r>
+      <w:r>
+        <w:rPr>
+          <w:b/>
+          <w:bCs/>
+          <w:sz w:val="32"/>
+          <w:szCs w:val="32"/>
+          <w:lang w:val="en-US"/>
+        </w:rPr>
+        <w:t>n</w:t>
+      </w:r>
+      <w:r>
+        <w:rPr>
+          <w:b/>
+          <w:bCs/>
+          <w:sz w:val="32"/>
+          <w:szCs w:val="32"/>
+          <w:lang w:val="en-US"/>
+        </w:rPr>
+        <w:t>ment/ Currying/ IIFE.</w:t>
       </w:r>
     </w:p>
     <w:p>
@@ -1460,17 +1458,7 @@
           <w:szCs w:val="32"/>
           <w:lang w:val="en-US"/>
         </w:rPr>
-        <w:t>CLOSURE</w:t>
-      </w:r>
-      <w:r>
-        <w:rPr>
-          <w:b/>
-          <w:bCs/>
-          <w:sz w:val="32"/>
-          <w:szCs w:val="32"/>
-          <w:lang w:val="en-US"/>
-        </w:rPr>
-        <w:t>:</w:t>
+        <w:t>CLOSURE:</w:t>
       </w:r>
     </w:p>
     <w:p>
@@ -1552,6 +1540,468 @@
           <w:sz w:val="32"/>
           <w:szCs w:val="32"/>
           <w:lang w:val="en-US"/>
+        </w:rPr>
+      </w:pPr>
+      <w:r>
+        <w:rPr>
+          <w:sz w:val="32"/>
+          <w:szCs w:val="32"/>
+          <w:lang w:val="en-US"/>
+        </w:rPr>
+        <w:t xml:space="preserve">Every variable in JavaScript (within global / block / or </w:t>
+      </w:r>
+      <w:proofErr w:type="gramStart"/>
+      <w:r>
+        <w:rPr>
+          <w:sz w:val="32"/>
+          <w:szCs w:val="32"/>
+          <w:lang w:val="en-US"/>
+        </w:rPr>
+        <w:t>function )</w:t>
+      </w:r>
+      <w:proofErr w:type="gramEnd"/>
+      <w:r>
+        <w:rPr>
+          <w:sz w:val="32"/>
+          <w:szCs w:val="32"/>
+          <w:lang w:val="en-US"/>
+        </w:rPr>
+        <w:t xml:space="preserve"> has a reference to an object-like data called Lexical environment. This object </w:t>
+      </w:r>
+      <w:proofErr w:type="gramStart"/>
+      <w:r>
+        <w:rPr>
+          <w:sz w:val="32"/>
+          <w:szCs w:val="32"/>
+          <w:lang w:val="en-US"/>
+        </w:rPr>
+        <w:t>( kind</w:t>
+      </w:r>
+      <w:proofErr w:type="gramEnd"/>
+      <w:r>
+        <w:rPr>
+          <w:sz w:val="32"/>
+          <w:szCs w:val="32"/>
+          <w:lang w:val="en-US"/>
+        </w:rPr>
+        <w:t xml:space="preserve"> of object ) serves as the basis of search for value of variable.</w:t>
+      </w:r>
+    </w:p>
+    <w:p>
+      <w:pPr>
+        <w:spacing w:line="276" w:lineRule="auto"/>
+        <w:ind w:left="360"/>
+        <w:rPr>
+          <w:b/>
+          <w:bCs/>
+          <w:sz w:val="32"/>
+          <w:szCs w:val="32"/>
+          <w:lang w:val="en-US"/>
+        </w:rPr>
+      </w:pPr>
+      <w:r>
+        <w:rPr>
+          <w:b/>
+          <w:bCs/>
+          <w:sz w:val="32"/>
+          <w:szCs w:val="32"/>
+          <w:lang w:val="en-US"/>
+        </w:rPr>
+        <w:t xml:space="preserve"> Hoisting: </w:t>
+      </w:r>
+    </w:p>
+    <w:p>
+      <w:pPr>
+        <w:pStyle w:val="ListParagraph"/>
+        <w:numPr>
+          <w:ilvl w:val="0"/>
+          <w:numId w:val="1"/>
+        </w:numPr>
+        <w:spacing w:line="276" w:lineRule="auto"/>
+        <w:rPr>
+          <w:b/>
+          <w:bCs/>
+          <w:sz w:val="32"/>
+          <w:szCs w:val="32"/>
+          <w:lang w:val="en-US"/>
+        </w:rPr>
+      </w:pPr>
+      <w:proofErr w:type="gramStart"/>
+      <w:r>
+        <w:rPr>
+          <w:sz w:val="32"/>
+          <w:szCs w:val="32"/>
+          <w:lang w:val="en-US"/>
+        </w:rPr>
+        <w:t>The  movement</w:t>
+      </w:r>
+      <w:proofErr w:type="gramEnd"/>
+      <w:r>
+        <w:rPr>
+          <w:sz w:val="32"/>
+          <w:szCs w:val="32"/>
+          <w:lang w:val="en-US"/>
+        </w:rPr>
+        <w:t xml:space="preserve"> of variable declaration to top of scope- before execution.</w:t>
+      </w:r>
+    </w:p>
+    <w:p>
+      <w:pPr>
+        <w:pStyle w:val="ListParagraph"/>
+        <w:numPr>
+          <w:ilvl w:val="0"/>
+          <w:numId w:val="3"/>
+        </w:numPr>
+        <w:spacing w:line="276" w:lineRule="auto"/>
+        <w:rPr>
+          <w:b/>
+          <w:bCs/>
+          <w:sz w:val="32"/>
+          <w:szCs w:val="32"/>
+          <w:lang w:val="en-US"/>
+        </w:rPr>
+      </w:pPr>
+      <w:proofErr w:type="gramStart"/>
+      <w:r>
+        <w:rPr>
+          <w:sz w:val="32"/>
+          <w:szCs w:val="32"/>
+          <w:lang w:val="en-US"/>
+        </w:rPr>
+        <w:t>Function  declarations</w:t>
+      </w:r>
+      <w:proofErr w:type="gramEnd"/>
+      <w:r>
+        <w:rPr>
+          <w:sz w:val="32"/>
+          <w:szCs w:val="32"/>
+          <w:lang w:val="en-US"/>
+        </w:rPr>
+        <w:t xml:space="preserve"> are properly hoisted ( value accessible ).</w:t>
+      </w:r>
+    </w:p>
+    <w:p>
+      <w:pPr>
+        <w:pStyle w:val="ListParagraph"/>
+        <w:numPr>
+          <w:ilvl w:val="0"/>
+          <w:numId w:val="3"/>
+        </w:numPr>
+        <w:spacing w:line="276" w:lineRule="auto"/>
+        <w:rPr>
+          <w:b/>
+          <w:bCs/>
+          <w:sz w:val="32"/>
+          <w:szCs w:val="32"/>
+          <w:lang w:val="en-US"/>
+        </w:rPr>
+      </w:pPr>
+      <w:r>
+        <w:rPr>
+          <w:sz w:val="32"/>
+          <w:szCs w:val="32"/>
+          <w:lang w:val="en-US"/>
+        </w:rPr>
+        <w:t>Var is hoisted.</w:t>
+      </w:r>
+    </w:p>
+    <w:p>
+      <w:pPr>
+        <w:pStyle w:val="ListParagraph"/>
+        <w:spacing w:line="276" w:lineRule="auto"/>
+        <w:rPr>
+          <w:b/>
+          <w:bCs/>
+          <w:sz w:val="32"/>
+          <w:szCs w:val="32"/>
+          <w:lang w:val="en-US"/>
+        </w:rPr>
+      </w:pPr>
+      <w:r>
+        <w:rPr>
+          <w:b/>
+          <w:bCs/>
+          <w:sz w:val="32"/>
+          <w:szCs w:val="32"/>
+          <w:lang w:val="en-US"/>
+        </w:rPr>
+        <w:t>Types of Hoisting:</w:t>
+      </w:r>
+    </w:p>
+    <w:p>
+      <w:pPr>
+        <w:pStyle w:val="ListParagraph"/>
+        <w:numPr>
+          <w:ilvl w:val="0"/>
+          <w:numId w:val="1"/>
+        </w:numPr>
+        <w:spacing w:line="276" w:lineRule="auto"/>
+        <w:rPr>
+          <w:sz w:val="32"/>
+          <w:szCs w:val="32"/>
+          <w:lang w:val="en-US"/>
+        </w:rPr>
+      </w:pPr>
+      <w:r>
+        <w:rPr>
+          <w:sz w:val="32"/>
+          <w:szCs w:val="32"/>
+          <w:lang w:val="en-US"/>
+        </w:rPr>
+        <w:t>There are two types of hoisting in JavaScript.</w:t>
+      </w:r>
+    </w:p>
+    <w:p>
+      <w:pPr>
+        <w:pStyle w:val="ListParagraph"/>
+        <w:spacing w:line="276" w:lineRule="auto"/>
+        <w:rPr>
+          <w:b/>
+          <w:bCs/>
+          <w:sz w:val="32"/>
+          <w:szCs w:val="32"/>
+          <w:lang w:val="en-US"/>
+        </w:rPr>
+      </w:pPr>
+      <w:r>
+        <w:rPr>
+          <w:b/>
+          <w:bCs/>
+          <w:sz w:val="32"/>
+          <w:szCs w:val="32"/>
+          <w:lang w:val="en-US"/>
+        </w:rPr>
+        <w:t xml:space="preserve">Variable </w:t>
+      </w:r>
+      <w:proofErr w:type="gramStart"/>
+      <w:r>
+        <w:rPr>
+          <w:b/>
+          <w:bCs/>
+          <w:sz w:val="32"/>
+          <w:szCs w:val="32"/>
+          <w:lang w:val="en-US"/>
+        </w:rPr>
+        <w:t>Hoisting:</w:t>
+      </w:r>
+      <w:r>
+        <w:rPr>
+          <w:b/>
+          <w:bCs/>
+          <w:sz w:val="32"/>
+          <w:szCs w:val="32"/>
+          <w:lang w:val="en-US"/>
+        </w:rPr>
+        <w:t>-</w:t>
+      </w:r>
+      <w:proofErr w:type="gramEnd"/>
+    </w:p>
+    <w:p>
+      <w:pPr>
+        <w:pStyle w:val="ListParagraph"/>
+        <w:numPr>
+          <w:ilvl w:val="0"/>
+          <w:numId w:val="1"/>
+        </w:numPr>
+        <w:spacing w:line="276" w:lineRule="auto"/>
+        <w:rPr>
+          <w:rFonts w:cstheme="minorHAnsi"/>
+          <w:sz w:val="32"/>
+          <w:szCs w:val="32"/>
+          <w:lang w:val="en-US"/>
+        </w:rPr>
+      </w:pPr>
+      <w:r>
+        <w:rPr>
+          <w:rFonts w:cstheme="minorHAnsi"/>
+          <w:sz w:val="32"/>
+          <w:szCs w:val="32"/>
+          <w:lang w:val="en-US"/>
+        </w:rPr>
+        <w:t>Variable declarations are hoisted to the top of their scope but not their assignments.</w:t>
+      </w:r>
+    </w:p>
+    <w:p>
+      <w:pPr>
+        <w:pStyle w:val="ListParagraph"/>
+        <w:numPr>
+          <w:ilvl w:val="0"/>
+          <w:numId w:val="1"/>
+        </w:numPr>
+        <w:spacing w:after="0" w:line="240" w:lineRule="auto"/>
+        <w:rPr>
+          <w:rFonts w:eastAsia="Times New Roman" w:cstheme="minorHAnsi"/>
+          <w:kern w:val="0"/>
+          <w:sz w:val="32"/>
+          <w:szCs w:val="32"/>
+          <w:lang w:val="en-PK" w:eastAsia="en-PK"/>
+          <w14:ligatures w14:val="none"/>
+        </w:rPr>
+      </w:pPr>
+      <w:r>
+        <w:rPr>
+          <w:rFonts w:eastAsia="Times New Roman" w:cstheme="minorHAnsi"/>
+          <w:kern w:val="0"/>
+          <w:sz w:val="32"/>
+          <w:szCs w:val="32"/>
+          <w:lang w:val="en-PK" w:eastAsia="en-PK"/>
+          <w14:ligatures w14:val="none"/>
+        </w:rPr>
+        <w:t xml:space="preserve"> When you declare a variable using the var keyword, the declaration is hoisted but the initialization remains in place.</w:t>
+      </w:r>
+    </w:p>
+    <w:p>
+      <w:pPr>
+        <w:pStyle w:val="ListParagraph"/>
+        <w:numPr>
+          <w:ilvl w:val="0"/>
+          <w:numId w:val="1"/>
+        </w:numPr>
+        <w:spacing w:line="276" w:lineRule="auto"/>
+        <w:rPr>
+          <w:rFonts w:cstheme="minorHAnsi"/>
+          <w:sz w:val="32"/>
+          <w:szCs w:val="32"/>
+          <w:lang w:val="en-US"/>
+        </w:rPr>
+      </w:pPr>
+      <w:r>
+        <w:rPr>
+          <w:rFonts w:eastAsia="Times New Roman" w:cstheme="minorHAnsi"/>
+          <w:kern w:val="0"/>
+          <w:sz w:val="32"/>
+          <w:szCs w:val="32"/>
+          <w:lang w:val="en-US" w:eastAsia="en-PK"/>
+          <w14:ligatures w14:val="none"/>
+        </w:rPr>
+        <w:t>I</w:t>
+      </w:r>
+      <w:r>
+        <w:rPr>
+          <w:rFonts w:eastAsia="Times New Roman" w:cstheme="minorHAnsi"/>
+          <w:kern w:val="0"/>
+          <w:sz w:val="32"/>
+          <w:szCs w:val="32"/>
+          <w:lang w:val="en-PK" w:eastAsia="en-PK"/>
+          <w14:ligatures w14:val="none"/>
+        </w:rPr>
+        <w:t>f you access a variable before it is declared, it will have the value undefined.</w:t>
+      </w:r>
+    </w:p>
+    <w:p>
+      <w:pPr>
+        <w:pStyle w:val="ListParagraph"/>
+        <w:spacing w:line="276" w:lineRule="auto"/>
+        <w:rPr>
+          <w:rFonts w:ascii="Times New Roman" w:eastAsia="Times New Roman" w:hAnsi="Times New Roman" w:cs="Times New Roman"/>
+          <w:b/>
+          <w:bCs/>
+          <w:kern w:val="0"/>
+          <w:sz w:val="32"/>
+          <w:szCs w:val="32"/>
+          <w:lang w:val="en-US" w:eastAsia="en-PK"/>
+          <w14:ligatures w14:val="none"/>
+        </w:rPr>
+      </w:pPr>
+      <w:r>
+        <w:rPr>
+          <w:rFonts w:ascii="Times New Roman" w:eastAsia="Times New Roman" w:hAnsi="Times New Roman" w:cs="Times New Roman"/>
+          <w:b/>
+          <w:bCs/>
+          <w:kern w:val="0"/>
+          <w:sz w:val="32"/>
+          <w:szCs w:val="32"/>
+          <w:lang w:val="en-US" w:eastAsia="en-PK"/>
+          <w14:ligatures w14:val="none"/>
+        </w:rPr>
+        <w:t xml:space="preserve">Function </w:t>
+      </w:r>
+      <w:proofErr w:type="gramStart"/>
+      <w:r>
+        <w:rPr>
+          <w:rFonts w:ascii="Times New Roman" w:eastAsia="Times New Roman" w:hAnsi="Times New Roman" w:cs="Times New Roman"/>
+          <w:b/>
+          <w:bCs/>
+          <w:kern w:val="0"/>
+          <w:sz w:val="32"/>
+          <w:szCs w:val="32"/>
+          <w:lang w:val="en-US" w:eastAsia="en-PK"/>
+          <w14:ligatures w14:val="none"/>
+        </w:rPr>
+        <w:t>Hoisting:-</w:t>
+      </w:r>
+      <w:proofErr w:type="gramEnd"/>
+    </w:p>
+    <w:p>
+      <w:pPr>
+        <w:pStyle w:val="ListParagraph"/>
+        <w:numPr>
+          <w:ilvl w:val="0"/>
+          <w:numId w:val="1"/>
+        </w:numPr>
+        <w:spacing w:before="100" w:beforeAutospacing="1" w:after="100" w:afterAutospacing="1" w:line="240" w:lineRule="auto"/>
+        <w:rPr>
+          <w:rFonts w:eastAsia="Times New Roman" w:cstheme="minorHAnsi"/>
+          <w:kern w:val="0"/>
+          <w:sz w:val="32"/>
+          <w:szCs w:val="32"/>
+          <w:lang w:val="en-PK" w:eastAsia="en-PK"/>
+          <w14:ligatures w14:val="none"/>
+        </w:rPr>
+      </w:pPr>
+      <w:r>
+        <w:rPr>
+          <w:rFonts w:eastAsia="Times New Roman" w:cstheme="minorHAnsi"/>
+          <w:kern w:val="0"/>
+          <w:sz w:val="32"/>
+          <w:szCs w:val="32"/>
+          <w:lang w:val="en-PK" w:eastAsia="en-PK"/>
+          <w14:ligatures w14:val="none"/>
+        </w:rPr>
+        <w:lastRenderedPageBreak/>
+        <w:t>Function declarations are hoisted in their entirety, including the function body.</w:t>
+      </w:r>
+    </w:p>
+    <w:p>
+      <w:pPr>
+        <w:pStyle w:val="ListParagraph"/>
+        <w:numPr>
+          <w:ilvl w:val="0"/>
+          <w:numId w:val="1"/>
+        </w:numPr>
+        <w:spacing w:before="100" w:beforeAutospacing="1" w:after="100" w:afterAutospacing="1" w:line="240" w:lineRule="auto"/>
+        <w:rPr>
+          <w:rFonts w:eastAsia="Times New Roman" w:cstheme="minorHAnsi"/>
+          <w:kern w:val="0"/>
+          <w:sz w:val="32"/>
+          <w:szCs w:val="32"/>
+          <w:lang w:val="en-PK" w:eastAsia="en-PK"/>
+          <w14:ligatures w14:val="none"/>
+        </w:rPr>
+      </w:pPr>
+      <w:r>
+        <w:rPr>
+          <w:rFonts w:eastAsia="Times New Roman" w:cstheme="minorHAnsi"/>
+          <w:kern w:val="0"/>
+          <w:sz w:val="32"/>
+          <w:szCs w:val="32"/>
+          <w:lang w:val="en-PK" w:eastAsia="en-PK"/>
+          <w14:ligatures w14:val="none"/>
+        </w:rPr>
+        <w:t>You can call a function before it is declared in your code.</w:t>
+      </w:r>
+    </w:p>
+    <w:p>
+      <w:pPr>
+        <w:pStyle w:val="ListParagraph"/>
+        <w:spacing w:before="100" w:beforeAutospacing="1" w:after="100" w:afterAutospacing="1" w:line="240" w:lineRule="auto"/>
+        <w:rPr>
+          <w:rFonts w:eastAsia="Times New Roman" w:cstheme="minorHAnsi"/>
+          <w:kern w:val="0"/>
+          <w:sz w:val="32"/>
+          <w:szCs w:val="32"/>
+          <w:lang w:val="en-PK" w:eastAsia="en-PK"/>
+          <w14:ligatures w14:val="none"/>
         </w:rPr>
       </w:pPr>
     </w:p>
@@ -1568,6 +2018,381 @@
 <file path=word/numbering.xml><?xml version="1.0" encoding="utf-8"?>
 <w:numbering xmlns:wpc="http://schemas.microsoft.com/office/word/2010/wordprocessingCanvas" xmlns:cx="http://schemas.microsoft.com/office/drawing/2014/chartex" xmlns:cx1="http://schemas.microsoft.com/office/drawing/2015/9/8/chartex" xmlns:cx2="http://schemas.microsoft.com/office/drawing/2015/10/21/chartex" xmlns:cx3="http://schemas.microsoft.com/office/drawing/2016/5/9/chartex" xmlns:cx4="http://schemas.microsoft.com/office/drawing/2016/5/10/chartex" xmlns:cx5="http://schemas.microsoft.com/office/drawing/2016/5/11/chartex" xmlns:cx6="http://schemas.microsoft.com/office/drawing/2016/5/12/chartex" xmlns:cx7="http://schemas.microsoft.com/office/drawing/2016/5/13/chartex" xmlns:cx8="http://schemas.microsoft.com/office/drawing/2016/5/14/chartex" xmlns:mc="http://schemas.openxmlformats.org/markup-compatibility/2006" xmlns:aink="http://schemas.microsoft.com/office/drawing/2016/ink" xmlns:am3d="http://schemas.microsoft.com/office/drawing/2017/model3d" xmlns:o="urn:schemas-microsoft-com:office:office" xmlns:oel="http://schemas.microsoft.com/office/2019/extlst" xmlns:r="http://schemas.openxmlformats.org/officeDocument/2006/relationships" xmlns:m="http://schemas.openxmlformats.org/officeDocument/2006/math" xmlns:v="urn:schemas-microsoft-com:vml" xmlns:wp14="http://schemas.microsoft.com/office/word/2010/wordprocessingDrawing" xmlns:wp="http://schemas.openxmlformats.org/drawingml/2006/wordprocessingDrawing" xmlns:w10="urn:schemas-microsoft-com:office:word" xmlns:w="http://schemas.openxmlformats.org/wordprocessingml/2006/main" xmlns:w14="http://schemas.microsoft.com/office/word/2010/wordml" xmlns:w15="http://schemas.microsoft.com/office/word/2012/wordml" xmlns:w16cex="http://schemas.microsoft.com/office/word/2018/wordml/cex" xmlns:w16cid="http://schemas.microsoft.com/office/word/2016/wordml/cid" xmlns:w16="http://schemas.microsoft.com/office/word/2018/wordml" xmlns:w16du="http://schemas.microsoft.com/office/word/2023/wordml/word16du" xmlns:w16sdtdh="http://schemas.microsoft.com/office/word/2020/wordml/sdtdatahash" xmlns:w16se="http://schemas.microsoft.com/office/word/2015/wordml/symex" xmlns:wpg="http://schemas.microsoft.com/office/word/2010/wordprocessingGroup" xmlns:wpi="http://schemas.microsoft.com/office/word/2010/wordprocessingInk" xmlns:wne="http://schemas.microsoft.com/office/word/2006/wordml" xmlns:wps="http://schemas.microsoft.com/office/word/2010/wordprocessingShape" mc:Ignorable="w14 w15 w16se w16cid w16 w16cex w16sdtdh wp14">
   <w:abstractNum w:abstractNumId="0" w15:restartNumberingAfterBreak="0">
+    <w:nsid w:val="0C2F149C"/>
+    <w:multiLevelType w:val="multilevel"/>
+    <w:tmpl w:val="A8AA068C"/>
+    <w:lvl w:ilvl="0">
+      <w:start w:val="1"/>
+      <w:numFmt w:val="bullet"/>
+      <w:lvlText w:val=""/>
+      <w:lvlJc w:val="left"/>
+      <w:pPr>
+        <w:tabs>
+          <w:tab w:val="num" w:pos="720"/>
+        </w:tabs>
+        <w:ind w:left="720" w:hanging="360"/>
+      </w:pPr>
+      <w:rPr>
+        <w:rFonts w:ascii="Symbol" w:hAnsi="Symbol" w:hint="default"/>
+        <w:sz w:val="20"/>
+      </w:rPr>
+    </w:lvl>
+    <w:lvl w:ilvl="1" w:tentative="1">
+      <w:start w:val="1"/>
+      <w:numFmt w:val="bullet"/>
+      <w:lvlText w:val="o"/>
+      <w:lvlJc w:val="left"/>
+      <w:pPr>
+        <w:tabs>
+          <w:tab w:val="num" w:pos="1440"/>
+        </w:tabs>
+        <w:ind w:left="1440" w:hanging="360"/>
+      </w:pPr>
+      <w:rPr>
+        <w:rFonts w:ascii="Courier New" w:hAnsi="Courier New" w:hint="default"/>
+        <w:sz w:val="20"/>
+      </w:rPr>
+    </w:lvl>
+    <w:lvl w:ilvl="2" w:tentative="1">
+      <w:start w:val="1"/>
+      <w:numFmt w:val="bullet"/>
+      <w:lvlText w:val=""/>
+      <w:lvlJc w:val="left"/>
+      <w:pPr>
+        <w:tabs>
+          <w:tab w:val="num" w:pos="2160"/>
+        </w:tabs>
+        <w:ind w:left="2160" w:hanging="360"/>
+      </w:pPr>
+      <w:rPr>
+        <w:rFonts w:ascii="Wingdings" w:hAnsi="Wingdings" w:hint="default"/>
+        <w:sz w:val="20"/>
+      </w:rPr>
+    </w:lvl>
+    <w:lvl w:ilvl="3" w:tentative="1">
+      <w:start w:val="1"/>
+      <w:numFmt w:val="bullet"/>
+      <w:lvlText w:val=""/>
+      <w:lvlJc w:val="left"/>
+      <w:pPr>
+        <w:tabs>
+          <w:tab w:val="num" w:pos="2880"/>
+        </w:tabs>
+        <w:ind w:left="2880" w:hanging="360"/>
+      </w:pPr>
+      <w:rPr>
+        <w:rFonts w:ascii="Wingdings" w:hAnsi="Wingdings" w:hint="default"/>
+        <w:sz w:val="20"/>
+      </w:rPr>
+    </w:lvl>
+    <w:lvl w:ilvl="4" w:tentative="1">
+      <w:start w:val="1"/>
+      <w:numFmt w:val="bullet"/>
+      <w:lvlText w:val=""/>
+      <w:lvlJc w:val="left"/>
+      <w:pPr>
+        <w:tabs>
+          <w:tab w:val="num" w:pos="3600"/>
+        </w:tabs>
+        <w:ind w:left="3600" w:hanging="360"/>
+      </w:pPr>
+      <w:rPr>
+        <w:rFonts w:ascii="Wingdings" w:hAnsi="Wingdings" w:hint="default"/>
+        <w:sz w:val="20"/>
+      </w:rPr>
+    </w:lvl>
+    <w:lvl w:ilvl="5" w:tentative="1">
+      <w:start w:val="1"/>
+      <w:numFmt w:val="bullet"/>
+      <w:lvlText w:val=""/>
+      <w:lvlJc w:val="left"/>
+      <w:pPr>
+        <w:tabs>
+          <w:tab w:val="num" w:pos="4320"/>
+        </w:tabs>
+        <w:ind w:left="4320" w:hanging="360"/>
+      </w:pPr>
+      <w:rPr>
+        <w:rFonts w:ascii="Wingdings" w:hAnsi="Wingdings" w:hint="default"/>
+        <w:sz w:val="20"/>
+      </w:rPr>
+    </w:lvl>
+    <w:lvl w:ilvl="6" w:tentative="1">
+      <w:start w:val="1"/>
+      <w:numFmt w:val="bullet"/>
+      <w:lvlText w:val=""/>
+      <w:lvlJc w:val="left"/>
+      <w:pPr>
+        <w:tabs>
+          <w:tab w:val="num" w:pos="5040"/>
+        </w:tabs>
+        <w:ind w:left="5040" w:hanging="360"/>
+      </w:pPr>
+      <w:rPr>
+        <w:rFonts w:ascii="Wingdings" w:hAnsi="Wingdings" w:hint="default"/>
+        <w:sz w:val="20"/>
+      </w:rPr>
+    </w:lvl>
+    <w:lvl w:ilvl="7" w:tentative="1">
+      <w:start w:val="1"/>
+      <w:numFmt w:val="bullet"/>
+      <w:lvlText w:val=""/>
+      <w:lvlJc w:val="left"/>
+      <w:pPr>
+        <w:tabs>
+          <w:tab w:val="num" w:pos="5760"/>
+        </w:tabs>
+        <w:ind w:left="5760" w:hanging="360"/>
+      </w:pPr>
+      <w:rPr>
+        <w:rFonts w:ascii="Wingdings" w:hAnsi="Wingdings" w:hint="default"/>
+        <w:sz w:val="20"/>
+      </w:rPr>
+    </w:lvl>
+    <w:lvl w:ilvl="8" w:tentative="1">
+      <w:start w:val="1"/>
+      <w:numFmt w:val="bullet"/>
+      <w:lvlText w:val=""/>
+      <w:lvlJc w:val="left"/>
+      <w:pPr>
+        <w:tabs>
+          <w:tab w:val="num" w:pos="6480"/>
+        </w:tabs>
+        <w:ind w:left="6480" w:hanging="360"/>
+      </w:pPr>
+      <w:rPr>
+        <w:rFonts w:ascii="Wingdings" w:hAnsi="Wingdings" w:hint="default"/>
+        <w:sz w:val="20"/>
+      </w:rPr>
+    </w:lvl>
+  </w:abstractNum>
+  <w:abstractNum w:abstractNumId="1" w15:restartNumberingAfterBreak="0">
+    <w:nsid w:val="14BD4849"/>
+    <w:multiLevelType w:val="hybridMultilevel"/>
+    <w:tmpl w:val="BD04D10A"/>
+    <w:lvl w:ilvl="0" w:tplc="20000003">
+      <w:start w:val="1"/>
+      <w:numFmt w:val="bullet"/>
+      <w:lvlText w:val="o"/>
+      <w:lvlJc w:val="left"/>
+      <w:pPr>
+        <w:ind w:left="2160" w:hanging="360"/>
+      </w:pPr>
+      <w:rPr>
+        <w:rFonts w:ascii="Courier New" w:hAnsi="Courier New" w:cs="Courier New" w:hint="default"/>
+      </w:rPr>
+    </w:lvl>
+    <w:lvl w:ilvl="1" w:tplc="FFFFFFFF" w:tentative="1">
+      <w:start w:val="1"/>
+      <w:numFmt w:val="bullet"/>
+      <w:lvlText w:val="o"/>
+      <w:lvlJc w:val="left"/>
+      <w:pPr>
+        <w:ind w:left="2880" w:hanging="360"/>
+      </w:pPr>
+      <w:rPr>
+        <w:rFonts w:ascii="Courier New" w:hAnsi="Courier New" w:cs="Courier New" w:hint="default"/>
+      </w:rPr>
+    </w:lvl>
+    <w:lvl w:ilvl="2" w:tplc="FFFFFFFF" w:tentative="1">
+      <w:start w:val="1"/>
+      <w:numFmt w:val="bullet"/>
+      <w:lvlText w:val=""/>
+      <w:lvlJc w:val="left"/>
+      <w:pPr>
+        <w:ind w:left="3600" w:hanging="360"/>
+      </w:pPr>
+      <w:rPr>
+        <w:rFonts w:ascii="Wingdings" w:hAnsi="Wingdings" w:hint="default"/>
+      </w:rPr>
+    </w:lvl>
+    <w:lvl w:ilvl="3" w:tplc="FFFFFFFF" w:tentative="1">
+      <w:start w:val="1"/>
+      <w:numFmt w:val="bullet"/>
+      <w:lvlText w:val=""/>
+      <w:lvlJc w:val="left"/>
+      <w:pPr>
+        <w:ind w:left="4320" w:hanging="360"/>
+      </w:pPr>
+      <w:rPr>
+        <w:rFonts w:ascii="Symbol" w:hAnsi="Symbol" w:hint="default"/>
+      </w:rPr>
+    </w:lvl>
+    <w:lvl w:ilvl="4" w:tplc="FFFFFFFF" w:tentative="1">
+      <w:start w:val="1"/>
+      <w:numFmt w:val="bullet"/>
+      <w:lvlText w:val="o"/>
+      <w:lvlJc w:val="left"/>
+      <w:pPr>
+        <w:ind w:left="5040" w:hanging="360"/>
+      </w:pPr>
+      <w:rPr>
+        <w:rFonts w:ascii="Courier New" w:hAnsi="Courier New" w:cs="Courier New" w:hint="default"/>
+      </w:rPr>
+    </w:lvl>
+    <w:lvl w:ilvl="5" w:tplc="FFFFFFFF" w:tentative="1">
+      <w:start w:val="1"/>
+      <w:numFmt w:val="bullet"/>
+      <w:lvlText w:val=""/>
+      <w:lvlJc w:val="left"/>
+      <w:pPr>
+        <w:ind w:left="5760" w:hanging="360"/>
+      </w:pPr>
+      <w:rPr>
+        <w:rFonts w:ascii="Wingdings" w:hAnsi="Wingdings" w:hint="default"/>
+      </w:rPr>
+    </w:lvl>
+    <w:lvl w:ilvl="6" w:tplc="FFFFFFFF" w:tentative="1">
+      <w:start w:val="1"/>
+      <w:numFmt w:val="bullet"/>
+      <w:lvlText w:val=""/>
+      <w:lvlJc w:val="left"/>
+      <w:pPr>
+        <w:ind w:left="6480" w:hanging="360"/>
+      </w:pPr>
+      <w:rPr>
+        <w:rFonts w:ascii="Symbol" w:hAnsi="Symbol" w:hint="default"/>
+      </w:rPr>
+    </w:lvl>
+    <w:lvl w:ilvl="7" w:tplc="FFFFFFFF" w:tentative="1">
+      <w:start w:val="1"/>
+      <w:numFmt w:val="bullet"/>
+      <w:lvlText w:val="o"/>
+      <w:lvlJc w:val="left"/>
+      <w:pPr>
+        <w:ind w:left="7200" w:hanging="360"/>
+      </w:pPr>
+      <w:rPr>
+        <w:rFonts w:ascii="Courier New" w:hAnsi="Courier New" w:cs="Courier New" w:hint="default"/>
+      </w:rPr>
+    </w:lvl>
+    <w:lvl w:ilvl="8" w:tplc="FFFFFFFF" w:tentative="1">
+      <w:start w:val="1"/>
+      <w:numFmt w:val="bullet"/>
+      <w:lvlText w:val=""/>
+      <w:lvlJc w:val="left"/>
+      <w:pPr>
+        <w:ind w:left="7920" w:hanging="360"/>
+      </w:pPr>
+      <w:rPr>
+        <w:rFonts w:ascii="Wingdings" w:hAnsi="Wingdings" w:hint="default"/>
+      </w:rPr>
+    </w:lvl>
+  </w:abstractNum>
+  <w:abstractNum w:abstractNumId="2" w15:restartNumberingAfterBreak="0">
+    <w:nsid w:val="39246BC7"/>
+    <w:multiLevelType w:val="hybridMultilevel"/>
+    <w:tmpl w:val="F510F216"/>
+    <w:lvl w:ilvl="0" w:tplc="20000001">
+      <w:start w:val="1"/>
+      <w:numFmt w:val="bullet"/>
+      <w:lvlText w:val=""/>
+      <w:lvlJc w:val="left"/>
+      <w:pPr>
+        <w:ind w:left="2160" w:hanging="360"/>
+      </w:pPr>
+      <w:rPr>
+        <w:rFonts w:ascii="Symbol" w:hAnsi="Symbol" w:hint="default"/>
+      </w:rPr>
+    </w:lvl>
+    <w:lvl w:ilvl="1" w:tplc="20000003" w:tentative="1">
+      <w:start w:val="1"/>
+      <w:numFmt w:val="bullet"/>
+      <w:lvlText w:val="o"/>
+      <w:lvlJc w:val="left"/>
+      <w:pPr>
+        <w:ind w:left="2880" w:hanging="360"/>
+      </w:pPr>
+      <w:rPr>
+        <w:rFonts w:ascii="Courier New" w:hAnsi="Courier New" w:cs="Courier New" w:hint="default"/>
+      </w:rPr>
+    </w:lvl>
+    <w:lvl w:ilvl="2" w:tplc="20000005" w:tentative="1">
+      <w:start w:val="1"/>
+      <w:numFmt w:val="bullet"/>
+      <w:lvlText w:val=""/>
+      <w:lvlJc w:val="left"/>
+      <w:pPr>
+        <w:ind w:left="3600" w:hanging="360"/>
+      </w:pPr>
+      <w:rPr>
+        <w:rFonts w:ascii="Wingdings" w:hAnsi="Wingdings" w:hint="default"/>
+      </w:rPr>
+    </w:lvl>
+    <w:lvl w:ilvl="3" w:tplc="20000001" w:tentative="1">
+      <w:start w:val="1"/>
+      <w:numFmt w:val="bullet"/>
+      <w:lvlText w:val=""/>
+      <w:lvlJc w:val="left"/>
+      <w:pPr>
+        <w:ind w:left="4320" w:hanging="360"/>
+      </w:pPr>
+      <w:rPr>
+        <w:rFonts w:ascii="Symbol" w:hAnsi="Symbol" w:hint="default"/>
+      </w:rPr>
+    </w:lvl>
+    <w:lvl w:ilvl="4" w:tplc="20000003" w:tentative="1">
+      <w:start w:val="1"/>
+      <w:numFmt w:val="bullet"/>
+      <w:lvlText w:val="o"/>
+      <w:lvlJc w:val="left"/>
+      <w:pPr>
+        <w:ind w:left="5040" w:hanging="360"/>
+      </w:pPr>
+      <w:rPr>
+        <w:rFonts w:ascii="Courier New" w:hAnsi="Courier New" w:cs="Courier New" w:hint="default"/>
+      </w:rPr>
+    </w:lvl>
+    <w:lvl w:ilvl="5" w:tplc="20000005" w:tentative="1">
+      <w:start w:val="1"/>
+      <w:numFmt w:val="bullet"/>
+      <w:lvlText w:val=""/>
+      <w:lvlJc w:val="left"/>
+      <w:pPr>
+        <w:ind w:left="5760" w:hanging="360"/>
+      </w:pPr>
+      <w:rPr>
+        <w:rFonts w:ascii="Wingdings" w:hAnsi="Wingdings" w:hint="default"/>
+      </w:rPr>
+    </w:lvl>
+    <w:lvl w:ilvl="6" w:tplc="20000001" w:tentative="1">
+      <w:start w:val="1"/>
+      <w:numFmt w:val="bullet"/>
+      <w:lvlText w:val=""/>
+      <w:lvlJc w:val="left"/>
+      <w:pPr>
+        <w:ind w:left="6480" w:hanging="360"/>
+      </w:pPr>
+      <w:rPr>
+        <w:rFonts w:ascii="Symbol" w:hAnsi="Symbol" w:hint="default"/>
+      </w:rPr>
+    </w:lvl>
+    <w:lvl w:ilvl="7" w:tplc="20000003" w:tentative="1">
+      <w:start w:val="1"/>
+      <w:numFmt w:val="bullet"/>
+      <w:lvlText w:val="o"/>
+      <w:lvlJc w:val="left"/>
+      <w:pPr>
+        <w:ind w:left="7200" w:hanging="360"/>
+      </w:pPr>
+      <w:rPr>
+        <w:rFonts w:ascii="Courier New" w:hAnsi="Courier New" w:cs="Courier New" w:hint="default"/>
+      </w:rPr>
+    </w:lvl>
+    <w:lvl w:ilvl="8" w:tplc="20000005" w:tentative="1">
+      <w:start w:val="1"/>
+      <w:numFmt w:val="bullet"/>
+      <w:lvlText w:val=""/>
+      <w:lvlJc w:val="left"/>
+      <w:pPr>
+        <w:ind w:left="7920" w:hanging="360"/>
+      </w:pPr>
+      <w:rPr>
+        <w:rFonts w:ascii="Wingdings" w:hAnsi="Wingdings" w:hint="default"/>
+      </w:rPr>
+    </w:lvl>
+  </w:abstractNum>
+  <w:abstractNum w:abstractNumId="3" w15:restartNumberingAfterBreak="0">
     <w:nsid w:val="4A5A1424"/>
     <w:multiLevelType w:val="hybridMultilevel"/>
     <w:tmpl w:val="FE2C819E"/>
@@ -1680,6 +2505,15 @@
     </w:lvl>
   </w:abstractNum>
   <w:num w:numId="1" w16cid:durableId="1415475037">
+    <w:abstractNumId w:val="3"/>
+  </w:num>
+  <w:num w:numId="2" w16cid:durableId="1125543978">
+    <w:abstractNumId w:val="2"/>
+  </w:num>
+  <w:num w:numId="3" w16cid:durableId="1655642235">
+    <w:abstractNumId w:val="1"/>
+  </w:num>
+  <w:num w:numId="4" w16cid:durableId="1116294118">
     <w:abstractNumId w:val="0"/>
   </w:num>
 </w:numbering>

</xml_diff>

<commit_message>
Added currying, IIFE, and objects
</commit_message>
<xml_diff>
--- a/Advance JavaScript.docx
+++ b/Advance JavaScript.docx
@@ -1,6 +1,6 @@
 
 <file path=word/document.xml><?xml version="1.0" encoding="utf-8"?>
-<w:document xmlns:wpc="http://schemas.microsoft.com/office/word/2010/wordprocessingCanvas" xmlns:cx="http://schemas.microsoft.com/office/drawing/2014/chartex" xmlns:cx1="http://schemas.microsoft.com/office/drawing/2015/9/8/chartex" xmlns:cx2="http://schemas.microsoft.com/office/drawing/2015/10/21/chartex" xmlns:cx3="http://schemas.microsoft.com/office/drawing/2016/5/9/chartex" xmlns:cx4="http://schemas.microsoft.com/office/drawing/2016/5/10/chartex" xmlns:cx5="http://schemas.microsoft.com/office/drawing/2016/5/11/chartex" xmlns:cx6="http://schemas.microsoft.com/office/drawing/2016/5/12/chartex" xmlns:cx7="http://schemas.microsoft.com/office/drawing/2016/5/13/chartex" xmlns:cx8="http://schemas.microsoft.com/office/drawing/2016/5/14/chartex" xmlns:mc="http://schemas.openxmlformats.org/markup-compatibility/2006" xmlns:aink="http://schemas.microsoft.com/office/drawing/2016/ink" xmlns:am3d="http://schemas.microsoft.com/office/drawing/2017/model3d" xmlns:o="urn:schemas-microsoft-com:office:office" xmlns:oel="http://schemas.microsoft.com/office/2019/extlst" xmlns:r="http://schemas.openxmlformats.org/officeDocument/2006/relationships" xmlns:m="http://schemas.openxmlformats.org/officeDocument/2006/math" xmlns:v="urn:schemas-microsoft-com:vml" xmlns:wp14="http://schemas.microsoft.com/office/word/2010/wordprocessingDrawing" xmlns:wp="http://schemas.openxmlformats.org/drawingml/2006/wordprocessingDrawing" xmlns:w10="urn:schemas-microsoft-com:office:word" xmlns:w="http://schemas.openxmlformats.org/wordprocessingml/2006/main" xmlns:w14="http://schemas.microsoft.com/office/word/2010/wordml" xmlns:w15="http://schemas.microsoft.com/office/word/2012/wordml" xmlns:w16cex="http://schemas.microsoft.com/office/word/2018/wordml/cex" xmlns:w16cid="http://schemas.microsoft.com/office/word/2016/wordml/cid" xmlns:w16="http://schemas.microsoft.com/office/word/2018/wordml" xmlns:w16du="http://schemas.microsoft.com/office/word/2023/wordml/word16du" xmlns:w16sdtdh="http://schemas.microsoft.com/office/word/2020/wordml/sdtdatahash" xmlns:w16se="http://schemas.microsoft.com/office/word/2015/wordml/symex" xmlns:wpg="http://schemas.microsoft.com/office/word/2010/wordprocessingGroup" xmlns:wpi="http://schemas.microsoft.com/office/word/2010/wordprocessingInk" xmlns:wne="http://schemas.microsoft.com/office/word/2006/wordml" xmlns:wps="http://schemas.microsoft.com/office/word/2010/wordprocessingShape" mc:Ignorable="w14 w15 w16se w16cid w16 w16cex w16sdtdh wp14">
+<w:document xmlns:wpc="http://schemas.microsoft.com/office/word/2010/wordprocessingCanvas" xmlns:cx="http://schemas.microsoft.com/office/drawing/2014/chartex" xmlns:cx1="http://schemas.microsoft.com/office/drawing/2015/9/8/chartex" xmlns:cx2="http://schemas.microsoft.com/office/drawing/2015/10/21/chartex" xmlns:cx3="http://schemas.microsoft.com/office/drawing/2016/5/9/chartex" xmlns:cx4="http://schemas.microsoft.com/office/drawing/2016/5/10/chartex" xmlns:cx5="http://schemas.microsoft.com/office/drawing/2016/5/11/chartex" xmlns:cx6="http://schemas.microsoft.com/office/drawing/2016/5/12/chartex" xmlns:cx7="http://schemas.microsoft.com/office/drawing/2016/5/13/chartex" xmlns:cx8="http://schemas.microsoft.com/office/drawing/2016/5/14/chartex" xmlns:mc="http://schemas.openxmlformats.org/markup-compatibility/2006" xmlns:aink="http://schemas.microsoft.com/office/drawing/2016/ink" xmlns:am3d="http://schemas.microsoft.com/office/drawing/2017/model3d" xmlns:o="urn:schemas-microsoft-com:office:office" xmlns:oel="http://schemas.microsoft.com/office/2019/extlst" xmlns:r="http://schemas.openxmlformats.org/officeDocument/2006/relationships" xmlns:m="http://schemas.openxmlformats.org/officeDocument/2006/math" xmlns:v="urn:schemas-microsoft-com:vml" xmlns:wp14="http://schemas.microsoft.com/office/word/2010/wordprocessingDrawing" xmlns:wp="http://schemas.openxmlformats.org/drawingml/2006/wordprocessingDrawing" xmlns:w10="urn:schemas-microsoft-com:office:word" xmlns:w="http://schemas.openxmlformats.org/wordprocessingml/2006/main" xmlns:w14="http://schemas.microsoft.com/office/word/2010/wordml" xmlns:w15="http://schemas.microsoft.com/office/word/2012/wordml" xmlns:w16cex="http://schemas.microsoft.com/office/word/2018/wordml/cex" xmlns:w16cid="http://schemas.microsoft.com/office/word/2016/wordml/cid" xmlns:w16="http://schemas.microsoft.com/office/word/2018/wordml" xmlns:w16sdtdh="http://schemas.microsoft.com/office/word/2020/wordml/sdtdatahash" xmlns:w16se="http://schemas.microsoft.com/office/word/2015/wordml/symex" xmlns:wpg="http://schemas.microsoft.com/office/word/2010/wordprocessingGroup" xmlns:wpi="http://schemas.microsoft.com/office/word/2010/wordprocessingInk" xmlns:wne="http://schemas.microsoft.com/office/word/2006/wordml" xmlns:wps="http://schemas.microsoft.com/office/word/2010/wordprocessingShape" mc:Ignorable="w14 w15 w16se w16cid w16 w16cex w16sdtdh wp14">
   <w:body>
     <w:p>
       <w:pPr>
@@ -152,127 +152,61 @@
           <w:szCs w:val="32"/>
           <w:lang w:val="en-US"/>
         </w:rPr>
-        <w:t xml:space="preserve">Functions- Call/ Apply/ Bind | Decorators- Debounce, Throttle, </w:t>
-      </w:r>
-      <w:proofErr w:type="spellStart"/>
-      <w:r>
-        <w:rPr>
-          <w:b/>
-          <w:bCs/>
-          <w:sz w:val="32"/>
-          <w:szCs w:val="32"/>
-          <w:lang w:val="en-US"/>
-        </w:rPr>
-        <w:t>Memoization</w:t>
-      </w:r>
-      <w:proofErr w:type="spellEnd"/>
-      <w:r>
-        <w:rPr>
-          <w:b/>
-          <w:bCs/>
-          <w:sz w:val="32"/>
-          <w:szCs w:val="32"/>
-          <w:lang w:val="en-US"/>
-        </w:rPr>
-        <w:t>.</w:t>
-      </w:r>
-    </w:p>
-    <w:p>
-      <w:pPr>
-        <w:pStyle w:val="ListParagraph"/>
-        <w:numPr>
-          <w:ilvl w:val="0"/>
-          <w:numId w:val="1"/>
-        </w:numPr>
-        <w:spacing w:line="276" w:lineRule="auto"/>
-        <w:rPr>
-          <w:b/>
-          <w:bCs/>
-          <w:sz w:val="32"/>
-          <w:szCs w:val="32"/>
-          <w:lang w:val="en-US"/>
-        </w:rPr>
-      </w:pPr>
-      <w:r>
-        <w:rPr>
-          <w:b/>
-          <w:bCs/>
-          <w:sz w:val="32"/>
-          <w:szCs w:val="32"/>
-          <w:lang w:val="en-US"/>
-        </w:rPr>
-        <w:t xml:space="preserve">Iterators- </w:t>
-      </w:r>
-      <w:proofErr w:type="spellStart"/>
-      <w:r>
-        <w:rPr>
-          <w:b/>
-          <w:bCs/>
-          <w:sz w:val="32"/>
-          <w:szCs w:val="32"/>
-          <w:lang w:val="en-US"/>
-        </w:rPr>
-        <w:t>Iterables</w:t>
-      </w:r>
-      <w:proofErr w:type="spellEnd"/>
-      <w:r>
-        <w:rPr>
-          <w:b/>
-          <w:bCs/>
-          <w:sz w:val="32"/>
-          <w:szCs w:val="32"/>
-          <w:lang w:val="en-US"/>
-        </w:rPr>
-        <w:t xml:space="preserve"> / Generators | Maps / Sets / Infinite    Iterators.</w:t>
-      </w:r>
-    </w:p>
-    <w:p>
-      <w:pPr>
-        <w:pStyle w:val="ListParagraph"/>
-        <w:numPr>
-          <w:ilvl w:val="0"/>
-          <w:numId w:val="1"/>
-        </w:numPr>
-        <w:spacing w:line="276" w:lineRule="auto"/>
-        <w:rPr>
-          <w:b/>
-          <w:bCs/>
-          <w:sz w:val="32"/>
-          <w:szCs w:val="32"/>
-          <w:lang w:val="en-US"/>
-        </w:rPr>
-      </w:pPr>
-      <w:r>
-        <w:rPr>
-          <w:b/>
-          <w:bCs/>
-          <w:sz w:val="32"/>
-          <w:szCs w:val="32"/>
-          <w:lang w:val="en-US"/>
-        </w:rPr>
-        <w:t xml:space="preserve">Prototypes- Inheritance, Constructor, </w:t>
-      </w:r>
-      <w:proofErr w:type="spellStart"/>
-      <w:r>
-        <w:rPr>
-          <w:b/>
-          <w:bCs/>
-          <w:sz w:val="32"/>
-          <w:szCs w:val="32"/>
-          <w:lang w:val="en-US"/>
-        </w:rPr>
-        <w:t>Polyfills</w:t>
-      </w:r>
-      <w:proofErr w:type="spellEnd"/>
-      <w:r>
-        <w:rPr>
-          <w:b/>
-          <w:bCs/>
-          <w:sz w:val="32"/>
-          <w:szCs w:val="32"/>
-          <w:lang w:val="en-US"/>
-        </w:rPr>
-        <w:t>.</w:t>
+        <w:t>Functions- Call/ Apply/ Bind | Decorators- Debounce, Throttle, Memoization.</w:t>
+      </w:r>
+    </w:p>
+    <w:p>
+      <w:pPr>
+        <w:pStyle w:val="ListParagraph"/>
+        <w:numPr>
+          <w:ilvl w:val="0"/>
+          <w:numId w:val="1"/>
+        </w:numPr>
+        <w:spacing w:line="276" w:lineRule="auto"/>
+        <w:rPr>
+          <w:b/>
+          <w:bCs/>
+          <w:sz w:val="32"/>
+          <w:szCs w:val="32"/>
+          <w:lang w:val="en-US"/>
+        </w:rPr>
+      </w:pPr>
+      <w:r>
+        <w:rPr>
+          <w:b/>
+          <w:bCs/>
+          <w:sz w:val="32"/>
+          <w:szCs w:val="32"/>
+          <w:lang w:val="en-US"/>
+        </w:rPr>
+        <w:t>Iterators- Iterables / Generators | Maps / Sets / Infinite    Iterators.</w:t>
+      </w:r>
+    </w:p>
+    <w:p>
+      <w:pPr>
+        <w:pStyle w:val="ListParagraph"/>
+        <w:numPr>
+          <w:ilvl w:val="0"/>
+          <w:numId w:val="1"/>
+        </w:numPr>
+        <w:spacing w:line="276" w:lineRule="auto"/>
+        <w:rPr>
+          <w:b/>
+          <w:bCs/>
+          <w:sz w:val="32"/>
+          <w:szCs w:val="32"/>
+          <w:lang w:val="en-US"/>
+        </w:rPr>
+      </w:pPr>
+      <w:r>
+        <w:rPr>
+          <w:b/>
+          <w:bCs/>
+          <w:sz w:val="32"/>
+          <w:szCs w:val="32"/>
+          <w:lang w:val="en-US"/>
+        </w:rPr>
+        <w:t>Prototypes- Inheritance, Constructor, Polyfills.</w:t>
       </w:r>
     </w:p>
     <w:p>
@@ -326,29 +260,7 @@
           <w:szCs w:val="32"/>
           <w:lang w:val="en-US"/>
         </w:rPr>
-        <w:t>Async-</w:t>
-      </w:r>
-      <w:proofErr w:type="spellStart"/>
-      <w:r>
-        <w:rPr>
-          <w:b/>
-          <w:bCs/>
-          <w:sz w:val="32"/>
-          <w:szCs w:val="32"/>
-          <w:lang w:val="en-US"/>
-        </w:rPr>
-        <w:t>js</w:t>
-      </w:r>
-      <w:proofErr w:type="spellEnd"/>
-      <w:r>
-        <w:rPr>
-          <w:b/>
-          <w:bCs/>
-          <w:sz w:val="32"/>
-          <w:szCs w:val="32"/>
-          <w:lang w:val="en-US"/>
-        </w:rPr>
-        <w:t>- Callback / Promise/ Async-Await / Promise API.</w:t>
+        <w:t>Async-js- Callback / Promise/ Async-Await / Promise API.</w:t>
       </w:r>
     </w:p>
     <w:p>
@@ -437,138 +349,71 @@
           <w:szCs w:val="32"/>
           <w:lang w:val="en-US"/>
         </w:rPr>
-        <w:t xml:space="preserve">Block Scopes and Global </w:t>
-      </w:r>
-      <w:proofErr w:type="gramStart"/>
-      <w:r>
-        <w:rPr>
-          <w:b/>
-          <w:bCs/>
-          <w:sz w:val="32"/>
-          <w:szCs w:val="32"/>
-          <w:lang w:val="en-US"/>
-        </w:rPr>
-        <w:t>Scopes:-</w:t>
-      </w:r>
-      <w:proofErr w:type="gramEnd"/>
-    </w:p>
-    <w:p>
-      <w:pPr>
-        <w:pStyle w:val="ListParagraph"/>
-        <w:numPr>
-          <w:ilvl w:val="0"/>
-          <w:numId w:val="1"/>
-        </w:numPr>
-        <w:spacing w:line="276" w:lineRule="auto"/>
-        <w:rPr>
-          <w:b/>
-          <w:bCs/>
-          <w:sz w:val="32"/>
-          <w:szCs w:val="32"/>
-          <w:lang w:val="en-US"/>
-        </w:rPr>
-      </w:pPr>
-      <w:r>
-        <w:rPr>
-          <w:sz w:val="32"/>
-          <w:szCs w:val="32"/>
-          <w:lang w:val="en-US"/>
-        </w:rPr>
-        <w:t xml:space="preserve">Block </w:t>
-      </w:r>
-      <w:proofErr w:type="gramStart"/>
-      <w:r>
-        <w:rPr>
-          <w:sz w:val="32"/>
-          <w:szCs w:val="32"/>
-          <w:lang w:val="en-US"/>
-        </w:rPr>
-        <w:t>Scope :</w:t>
-      </w:r>
-      <w:proofErr w:type="gramEnd"/>
-      <w:r>
-        <w:rPr>
-          <w:sz w:val="32"/>
-          <w:szCs w:val="32"/>
-          <w:lang w:val="en-US"/>
-        </w:rPr>
-        <w:t>- The scope is the current context of execution in which values and expression are visible.</w:t>
-      </w:r>
-    </w:p>
-    <w:p>
-      <w:pPr>
-        <w:pStyle w:val="ListParagraph"/>
-        <w:numPr>
-          <w:ilvl w:val="0"/>
-          <w:numId w:val="1"/>
-        </w:numPr>
-        <w:spacing w:line="276" w:lineRule="auto"/>
-        <w:rPr>
-          <w:b/>
-          <w:bCs/>
-          <w:sz w:val="32"/>
-          <w:szCs w:val="32"/>
-          <w:lang w:val="en-US"/>
-        </w:rPr>
-      </w:pPr>
-      <w:r>
-        <w:rPr>
-          <w:sz w:val="32"/>
-          <w:szCs w:val="32"/>
-          <w:lang w:val="en-US"/>
-        </w:rPr>
-        <w:t xml:space="preserve">Global </w:t>
-      </w:r>
-      <w:proofErr w:type="gramStart"/>
-      <w:r>
-        <w:rPr>
-          <w:sz w:val="32"/>
-          <w:szCs w:val="32"/>
-          <w:lang w:val="en-US"/>
-        </w:rPr>
-        <w:t>Scope :</w:t>
-      </w:r>
-      <w:proofErr w:type="gramEnd"/>
-      <w:r>
-        <w:rPr>
-          <w:sz w:val="32"/>
-          <w:szCs w:val="32"/>
-          <w:lang w:val="en-US"/>
-        </w:rPr>
-        <w:t xml:space="preserve">- Any variable / expression which is written outside- </w:t>
-      </w:r>
-      <w:proofErr w:type="spellStart"/>
-      <w:r>
-        <w:rPr>
-          <w:sz w:val="32"/>
-          <w:szCs w:val="32"/>
-          <w:lang w:val="en-US"/>
-        </w:rPr>
-        <w:t>i.e</w:t>
-      </w:r>
-      <w:proofErr w:type="spellEnd"/>
-      <w:r>
-        <w:rPr>
-          <w:sz w:val="32"/>
-          <w:szCs w:val="32"/>
-          <w:lang w:val="en-US"/>
-        </w:rPr>
-        <w:t xml:space="preserve"> not inside any functions, blocks etc. This is shared across files.</w:t>
-      </w:r>
-    </w:p>
-    <w:p>
-      <w:pPr>
-        <w:pStyle w:val="ListParagraph"/>
-        <w:spacing w:line="276" w:lineRule="auto"/>
-        <w:rPr>
-          <w:b/>
-          <w:bCs/>
-          <w:sz w:val="32"/>
-          <w:szCs w:val="32"/>
-          <w:lang w:val="en-US"/>
-        </w:rPr>
-      </w:pPr>
-      <w:proofErr w:type="gramStart"/>
+        <w:t>Block Scopes and Global Scopes:-</w:t>
+      </w:r>
+    </w:p>
+    <w:p>
+      <w:pPr>
+        <w:pStyle w:val="ListParagraph"/>
+        <w:numPr>
+          <w:ilvl w:val="0"/>
+          <w:numId w:val="1"/>
+        </w:numPr>
+        <w:spacing w:line="276" w:lineRule="auto"/>
+        <w:rPr>
+          <w:b/>
+          <w:bCs/>
+          <w:sz w:val="32"/>
+          <w:szCs w:val="32"/>
+          <w:lang w:val="en-US"/>
+        </w:rPr>
+      </w:pPr>
+      <w:r>
+        <w:rPr>
+          <w:sz w:val="32"/>
+          <w:szCs w:val="32"/>
+          <w:lang w:val="en-US"/>
+        </w:rPr>
+        <w:t>Block Scope :- The scope is the current context of execution in which values and expression are visible.</w:t>
+      </w:r>
+    </w:p>
+    <w:p>
+      <w:pPr>
+        <w:pStyle w:val="ListParagraph"/>
+        <w:numPr>
+          <w:ilvl w:val="0"/>
+          <w:numId w:val="1"/>
+        </w:numPr>
+        <w:spacing w:line="276" w:lineRule="auto"/>
+        <w:rPr>
+          <w:b/>
+          <w:bCs/>
+          <w:sz w:val="32"/>
+          <w:szCs w:val="32"/>
+          <w:lang w:val="en-US"/>
+        </w:rPr>
+      </w:pPr>
+      <w:r>
+        <w:rPr>
+          <w:sz w:val="32"/>
+          <w:szCs w:val="32"/>
+          <w:lang w:val="en-US"/>
+        </w:rPr>
+        <w:t>Global Scope :- Any variable / expression which is written outside- i.e not inside any functions, blocks etc. This is shared across files.</w:t>
+      </w:r>
+    </w:p>
+    <w:p>
+      <w:pPr>
+        <w:pStyle w:val="ListParagraph"/>
+        <w:spacing w:line="276" w:lineRule="auto"/>
+        <w:rPr>
+          <w:b/>
+          <w:bCs/>
+          <w:sz w:val="32"/>
+          <w:szCs w:val="32"/>
+          <w:lang w:val="en-US"/>
+        </w:rPr>
+      </w:pPr>
       <w:r>
         <w:rPr>
           <w:b/>
@@ -589,7 +434,6 @@
         </w:rPr>
         <w:t>:-</w:t>
       </w:r>
-      <w:proofErr w:type="gramEnd"/>
     </w:p>
     <w:p>
       <w:pPr>
@@ -678,20 +522,8 @@
           <w:szCs w:val="32"/>
           <w:lang w:val="en-US"/>
         </w:rPr>
-        <w:t>TDZ (Temporal Dead Zone</w:t>
-      </w:r>
-      <w:proofErr w:type="gramStart"/>
-      <w:r>
-        <w:rPr>
-          <w:b/>
-          <w:bCs/>
-          <w:sz w:val="32"/>
-          <w:szCs w:val="32"/>
-          <w:lang w:val="en-US"/>
-        </w:rPr>
-        <w:t>):-</w:t>
-      </w:r>
-      <w:proofErr w:type="gramEnd"/>
+        <w:t>TDZ (Temporal Dead Zone):-</w:t>
+      </w:r>
     </w:p>
     <w:p>
       <w:pPr>
@@ -729,7 +561,6 @@
           <w:lang w:val="en-US"/>
         </w:rPr>
       </w:pPr>
-      <w:proofErr w:type="gramStart"/>
       <w:r>
         <w:rPr>
           <w:b/>
@@ -740,7 +571,6 @@
         </w:rPr>
         <w:t>CONST:-</w:t>
       </w:r>
-      <w:proofErr w:type="gramEnd"/>
     </w:p>
     <w:p>
       <w:pPr>
@@ -862,20 +692,8 @@
           <w:szCs w:val="32"/>
           <w:lang w:val="en-US"/>
         </w:rPr>
-        <w:t xml:space="preserve">Variable </w:t>
-      </w:r>
-      <w:proofErr w:type="gramStart"/>
-      <w:r>
-        <w:rPr>
-          <w:b/>
-          <w:bCs/>
-          <w:sz w:val="32"/>
-          <w:szCs w:val="32"/>
-          <w:lang w:val="en-US"/>
-        </w:rPr>
-        <w:t>Shadowing:-</w:t>
-      </w:r>
-      <w:proofErr w:type="gramEnd"/>
+        <w:t>Variable Shadowing:-</w:t>
+      </w:r>
     </w:p>
     <w:p>
       <w:pPr>
@@ -927,7 +745,6 @@
           <w:lang w:val="en-US"/>
         </w:rPr>
       </w:pPr>
-      <w:proofErr w:type="gramStart"/>
       <w:r>
         <w:rPr>
           <w:b/>
@@ -938,7 +755,6 @@
         </w:rPr>
         <w:t>Var:-</w:t>
       </w:r>
-      <w:proofErr w:type="gramEnd"/>
     </w:p>
     <w:p>
       <w:pPr>
@@ -1049,18 +865,7 @@
           <w:szCs w:val="32"/>
           <w:lang w:val="en-US"/>
         </w:rPr>
-        <w:t xml:space="preserve"> </w:t>
-      </w:r>
-      <w:proofErr w:type="gramStart"/>
-      <w:r>
-        <w:rPr>
-          <w:b/>
-          <w:bCs/>
-          <w:sz w:val="32"/>
-          <w:szCs w:val="32"/>
-          <w:lang w:val="en-US"/>
-        </w:rPr>
-        <w:t>S</w:t>
+        <w:t xml:space="preserve"> S</w:t>
       </w:r>
       <w:r>
         <w:rPr>
@@ -1082,7 +887,6 @@
         </w:rPr>
         <w:t>:-</w:t>
       </w:r>
-      <w:proofErr w:type="gramEnd"/>
     </w:p>
     <w:p>
       <w:pPr>
@@ -1129,62 +933,32 @@
           <w:szCs w:val="32"/>
           <w:lang w:val="en-US"/>
         </w:rPr>
-        <w:t xml:space="preserve">Global </w:t>
-      </w:r>
-      <w:proofErr w:type="gramStart"/>
-      <w:r>
-        <w:rPr>
-          <w:b/>
-          <w:bCs/>
-          <w:sz w:val="32"/>
-          <w:szCs w:val="32"/>
-          <w:lang w:val="en-US"/>
-        </w:rPr>
-        <w:t>Object:-</w:t>
-      </w:r>
-      <w:proofErr w:type="gramEnd"/>
-    </w:p>
-    <w:p>
-      <w:pPr>
-        <w:pStyle w:val="ListParagraph"/>
-        <w:numPr>
-          <w:ilvl w:val="0"/>
-          <w:numId w:val="1"/>
-        </w:numPr>
-        <w:spacing w:line="276" w:lineRule="auto"/>
-        <w:rPr>
-          <w:b/>
-          <w:bCs/>
-          <w:sz w:val="32"/>
-          <w:szCs w:val="32"/>
-          <w:lang w:val="en-US"/>
-        </w:rPr>
-      </w:pPr>
-      <w:r>
-        <w:rPr>
-          <w:sz w:val="32"/>
-          <w:szCs w:val="32"/>
-          <w:lang w:val="en-US"/>
-        </w:rPr>
-        <w:t xml:space="preserve">The global object is the variable window in case of browser. This helps you to use variable across the scopes. Also, it is </w:t>
-      </w:r>
-      <w:proofErr w:type="gramStart"/>
-      <w:r>
-        <w:rPr>
-          <w:sz w:val="32"/>
-          <w:szCs w:val="32"/>
-          <w:lang w:val="en-US"/>
-        </w:rPr>
-        <w:t>the this</w:t>
-      </w:r>
-      <w:proofErr w:type="gramEnd"/>
-      <w:r>
-        <w:rPr>
-          <w:sz w:val="32"/>
-          <w:szCs w:val="32"/>
-          <w:lang w:val="en-US"/>
-        </w:rPr>
-        <w:t xml:space="preserve"> value for global functions.</w:t>
+        <w:t>Global Object:-</w:t>
+      </w:r>
+    </w:p>
+    <w:p>
+      <w:pPr>
+        <w:pStyle w:val="ListParagraph"/>
+        <w:numPr>
+          <w:ilvl w:val="0"/>
+          <w:numId w:val="1"/>
+        </w:numPr>
+        <w:spacing w:line="276" w:lineRule="auto"/>
+        <w:rPr>
+          <w:b/>
+          <w:bCs/>
+          <w:sz w:val="32"/>
+          <w:szCs w:val="32"/>
+          <w:lang w:val="en-US"/>
+        </w:rPr>
+      </w:pPr>
+      <w:r>
+        <w:rPr>
+          <w:sz w:val="32"/>
+          <w:szCs w:val="32"/>
+          <w:lang w:val="en-US"/>
+        </w:rPr>
+        <w:t>The global object is the variable window in case of browser. This helps you to use variable across the scopes. Also, it is the this value for global functions.</w:t>
       </w:r>
     </w:p>
     <w:p>
@@ -1203,7 +977,6 @@
           <w:lang w:val="en-US"/>
         </w:rPr>
       </w:pPr>
-      <w:proofErr w:type="spellStart"/>
       <w:r>
         <w:rPr>
           <w:sz w:val="32"/>
@@ -1212,7 +985,6 @@
         </w:rPr>
         <w:t>Window.alert</w:t>
       </w:r>
-      <w:proofErr w:type="spellEnd"/>
     </w:p>
     <w:p>
       <w:pPr>
@@ -1230,23 +1002,13 @@
           <w:lang w:val="en-US"/>
         </w:rPr>
       </w:pPr>
-      <w:proofErr w:type="spellStart"/>
-      <w:r>
-        <w:rPr>
-          <w:sz w:val="32"/>
-          <w:szCs w:val="32"/>
-          <w:lang w:val="en-US"/>
-        </w:rPr>
-        <w:t>Window.promise</w:t>
-      </w:r>
-      <w:proofErr w:type="spellEnd"/>
-      <w:r>
-        <w:rPr>
-          <w:sz w:val="32"/>
-          <w:szCs w:val="32"/>
-          <w:lang w:val="en-US"/>
-        </w:rPr>
-        <w:t>.</w:t>
+      <w:r>
+        <w:rPr>
+          <w:sz w:val="32"/>
+          <w:szCs w:val="32"/>
+          <w:lang w:val="en-US"/>
+        </w:rPr>
+        <w:t>Window.promise.</w:t>
       </w:r>
     </w:p>
     <w:p>
@@ -1296,61 +1058,31 @@
           <w:szCs w:val="32"/>
           <w:lang w:val="en-US"/>
         </w:rPr>
-        <w:t xml:space="preserve">Var affects this global object, also function </w:t>
-      </w:r>
-      <w:proofErr w:type="spellStart"/>
-      <w:r>
-        <w:rPr>
-          <w:sz w:val="32"/>
-          <w:szCs w:val="32"/>
-          <w:lang w:val="en-US"/>
-        </w:rPr>
-        <w:t>declerations</w:t>
-      </w:r>
-      <w:proofErr w:type="spellEnd"/>
-      <w:r>
-        <w:rPr>
-          <w:sz w:val="32"/>
-          <w:szCs w:val="32"/>
-          <w:lang w:val="en-US"/>
-        </w:rPr>
-        <w:t>.</w:t>
-      </w:r>
-    </w:p>
-    <w:p>
-      <w:pPr>
-        <w:pStyle w:val="ListParagraph"/>
-        <w:spacing w:line="276" w:lineRule="auto"/>
-        <w:rPr>
-          <w:b/>
-          <w:bCs/>
-          <w:sz w:val="32"/>
-          <w:szCs w:val="32"/>
-          <w:lang w:val="en-US"/>
-        </w:rPr>
-      </w:pPr>
-      <w:r>
-        <w:rPr>
-          <w:b/>
-          <w:bCs/>
-          <w:sz w:val="32"/>
-          <w:szCs w:val="32"/>
-          <w:lang w:val="en-US"/>
-        </w:rPr>
-        <w:t xml:space="preserve">Function </w:t>
-      </w:r>
-      <w:proofErr w:type="gramStart"/>
-      <w:r>
-        <w:rPr>
-          <w:b/>
-          <w:bCs/>
-          <w:sz w:val="32"/>
-          <w:szCs w:val="32"/>
-          <w:lang w:val="en-US"/>
-        </w:rPr>
-        <w:t>Scope:-</w:t>
-      </w:r>
-      <w:proofErr w:type="gramEnd"/>
+        <w:t>Var affects this global object, also function declerations.</w:t>
+      </w:r>
+    </w:p>
+    <w:p>
+      <w:pPr>
+        <w:pStyle w:val="ListParagraph"/>
+        <w:spacing w:line="276" w:lineRule="auto"/>
+        <w:rPr>
+          <w:b/>
+          <w:bCs/>
+          <w:sz w:val="32"/>
+          <w:szCs w:val="32"/>
+          <w:lang w:val="en-US"/>
+        </w:rPr>
+      </w:pPr>
+      <w:r>
+        <w:rPr>
+          <w:b/>
+          <w:bCs/>
+          <w:sz w:val="32"/>
+          <w:szCs w:val="32"/>
+          <w:lang w:val="en-US"/>
+        </w:rPr>
+        <w:t>Function Scope:-</w:t>
+      </w:r>
     </w:p>
     <w:p>
       <w:pPr>
@@ -1548,43 +1280,7 @@
           <w:szCs w:val="32"/>
           <w:lang w:val="en-US"/>
         </w:rPr>
-        <w:t xml:space="preserve">Every variable in JavaScript (within global / block / or </w:t>
-      </w:r>
-      <w:proofErr w:type="gramStart"/>
-      <w:r>
-        <w:rPr>
-          <w:sz w:val="32"/>
-          <w:szCs w:val="32"/>
-          <w:lang w:val="en-US"/>
-        </w:rPr>
-        <w:t>function )</w:t>
-      </w:r>
-      <w:proofErr w:type="gramEnd"/>
-      <w:r>
-        <w:rPr>
-          <w:sz w:val="32"/>
-          <w:szCs w:val="32"/>
-          <w:lang w:val="en-US"/>
-        </w:rPr>
-        <w:t xml:space="preserve"> has a reference to an object-like data called Lexical environment. This object </w:t>
-      </w:r>
-      <w:proofErr w:type="gramStart"/>
-      <w:r>
-        <w:rPr>
-          <w:sz w:val="32"/>
-          <w:szCs w:val="32"/>
-          <w:lang w:val="en-US"/>
-        </w:rPr>
-        <w:t>( kind</w:t>
-      </w:r>
-      <w:proofErr w:type="gramEnd"/>
-      <w:r>
-        <w:rPr>
-          <w:sz w:val="32"/>
-          <w:szCs w:val="32"/>
-          <w:lang w:val="en-US"/>
-        </w:rPr>
-        <w:t xml:space="preserve"> of object ) serves as the basis of search for value of variable.</w:t>
+        <w:t>Every variable in JavaScript (within global / block / or function ) has a reference to an object-like data called Lexical environment. This object ( kind of object ) serves as the basis of search for value of variable.</w:t>
       </w:r>
     </w:p>
     <w:p>
@@ -1626,23 +1322,13 @@
           <w:lang w:val="en-US"/>
         </w:rPr>
       </w:pPr>
-      <w:proofErr w:type="gramStart"/>
-      <w:r>
-        <w:rPr>
-          <w:sz w:val="32"/>
-          <w:szCs w:val="32"/>
-          <w:lang w:val="en-US"/>
-        </w:rPr>
-        <w:t>The  movement</w:t>
-      </w:r>
-      <w:proofErr w:type="gramEnd"/>
-      <w:r>
-        <w:rPr>
-          <w:sz w:val="32"/>
-          <w:szCs w:val="32"/>
-          <w:lang w:val="en-US"/>
-        </w:rPr>
-        <w:t xml:space="preserve"> of variable declaration to top of scope- before execution.</w:t>
+      <w:r>
+        <w:rPr>
+          <w:sz w:val="32"/>
+          <w:szCs w:val="32"/>
+          <w:lang w:val="en-US"/>
+        </w:rPr>
+        <w:t>The  movement of variable declaration to top of scope- before execution.</w:t>
       </w:r>
     </w:p>
     <w:p>
@@ -1661,23 +1347,13 @@
           <w:lang w:val="en-US"/>
         </w:rPr>
       </w:pPr>
-      <w:proofErr w:type="gramStart"/>
-      <w:r>
-        <w:rPr>
-          <w:sz w:val="32"/>
-          <w:szCs w:val="32"/>
-          <w:lang w:val="en-US"/>
-        </w:rPr>
-        <w:t>Function  declarations</w:t>
-      </w:r>
-      <w:proofErr w:type="gramEnd"/>
-      <w:r>
-        <w:rPr>
-          <w:sz w:val="32"/>
-          <w:szCs w:val="32"/>
-          <w:lang w:val="en-US"/>
-        </w:rPr>
-        <w:t xml:space="preserve"> are properly hoisted ( value accessible ).</w:t>
+      <w:r>
+        <w:rPr>
+          <w:sz w:val="32"/>
+          <w:szCs w:val="32"/>
+          <w:lang w:val="en-US"/>
+        </w:rPr>
+        <w:t>Function  declarations are properly hoisted ( value accessible ).</w:t>
       </w:r>
     </w:p>
     <w:p>
@@ -1771,18 +1447,7 @@
           <w:szCs w:val="32"/>
           <w:lang w:val="en-US"/>
         </w:rPr>
-        <w:t xml:space="preserve">Variable </w:t>
-      </w:r>
-      <w:proofErr w:type="gramStart"/>
-      <w:r>
-        <w:rPr>
-          <w:b/>
-          <w:bCs/>
-          <w:sz w:val="32"/>
-          <w:szCs w:val="32"/>
-          <w:lang w:val="en-US"/>
-        </w:rPr>
-        <w:t>Hoisting:</w:t>
+        <w:t>Variable Hoisting:</w:t>
       </w:r>
       <w:r>
         <w:rPr>
@@ -1794,7 +1459,6 @@
         </w:rPr>
         <w:t>-</w:t>
       </w:r>
-      <w:proofErr w:type="gramEnd"/>
     </w:p>
     <w:p>
       <w:pPr>
@@ -1834,7 +1498,7 @@
           <w:kern w:val="0"/>
           <w:sz w:val="32"/>
           <w:szCs w:val="32"/>
-          <w:lang w:val="en-PK" w:eastAsia="en-PK"/>
+          <w:lang w:eastAsia="en-PK"/>
           <w14:ligatures w14:val="none"/>
         </w:rPr>
       </w:pPr>
@@ -1844,7 +1508,7 @@
           <w:kern w:val="0"/>
           <w:sz w:val="32"/>
           <w:szCs w:val="32"/>
-          <w:lang w:val="en-PK" w:eastAsia="en-PK"/>
+          <w:lang w:eastAsia="en-PK"/>
           <w14:ligatures w14:val="none"/>
         </w:rPr>
         <w:t xml:space="preserve"> When you declare a variable using the var keyword, the declaration is hoisted but the initialization remains in place.</w:t>
@@ -1882,7 +1546,7 @@
           <w:kern w:val="0"/>
           <w:sz w:val="32"/>
           <w:szCs w:val="32"/>
-          <w:lang w:val="en-PK" w:eastAsia="en-PK"/>
+          <w:lang w:eastAsia="en-PK"/>
           <w14:ligatures w14:val="none"/>
         </w:rPr>
         <w:t>f you access a variable before it is declared, it will have the value undefined.</w:t>
@@ -1914,23 +1578,238 @@
           <w:lang w:val="en-US" w:eastAsia="en-PK"/>
           <w14:ligatures w14:val="none"/>
         </w:rPr>
-        <w:t xml:space="preserve">Function </w:t>
-      </w:r>
-      <w:proofErr w:type="gramStart"/>
-      <w:r>
-        <w:rPr>
-          <w:rFonts w:ascii="Times New Roman" w:eastAsia="Times New Roman" w:hAnsi="Times New Roman" w:cs="Times New Roman"/>
-          <w:b/>
-          <w:bCs/>
+        <w:t>Function Hoisting:-</w:t>
+      </w:r>
+    </w:p>
+    <w:p>
+      <w:pPr>
+        <w:pStyle w:val="ListParagraph"/>
+        <w:numPr>
+          <w:ilvl w:val="0"/>
+          <w:numId w:val="1"/>
+        </w:numPr>
+        <w:spacing w:before="100" w:beforeAutospacing="1" w:after="100" w:afterAutospacing="1" w:line="240" w:lineRule="auto"/>
+        <w:rPr>
+          <w:rFonts w:eastAsia="Times New Roman" w:cstheme="minorHAnsi"/>
+          <w:kern w:val="0"/>
+          <w:sz w:val="32"/>
+          <w:szCs w:val="32"/>
+          <w:lang w:eastAsia="en-PK"/>
+          <w14:ligatures w14:val="none"/>
+        </w:rPr>
+      </w:pPr>
+      <w:r>
+        <w:rPr>
+          <w:rFonts w:eastAsia="Times New Roman" w:cstheme="minorHAnsi"/>
+          <w:kern w:val="0"/>
+          <w:sz w:val="32"/>
+          <w:szCs w:val="32"/>
+          <w:lang w:eastAsia="en-PK"/>
+          <w14:ligatures w14:val="none"/>
+        </w:rPr>
+        <w:lastRenderedPageBreak/>
+        <w:t>Function declarations are hoisted in their entirety, including the function body.</w:t>
+      </w:r>
+    </w:p>
+    <w:p>
+      <w:pPr>
+        <w:pStyle w:val="ListParagraph"/>
+        <w:numPr>
+          <w:ilvl w:val="0"/>
+          <w:numId w:val="1"/>
+        </w:numPr>
+        <w:spacing w:before="100" w:beforeAutospacing="1" w:after="100" w:afterAutospacing="1" w:line="240" w:lineRule="auto"/>
+        <w:rPr>
+          <w:rFonts w:eastAsia="Times New Roman" w:cstheme="minorHAnsi"/>
+          <w:kern w:val="0"/>
+          <w:sz w:val="32"/>
+          <w:szCs w:val="32"/>
+          <w:lang w:eastAsia="en-PK"/>
+          <w14:ligatures w14:val="none"/>
+        </w:rPr>
+      </w:pPr>
+      <w:r>
+        <w:rPr>
+          <w:rFonts w:eastAsia="Times New Roman" w:cstheme="minorHAnsi"/>
+          <w:kern w:val="0"/>
+          <w:sz w:val="32"/>
+          <w:szCs w:val="32"/>
+          <w:lang w:eastAsia="en-PK"/>
+          <w14:ligatures w14:val="none"/>
+        </w:rPr>
+        <w:t>You can call a function before it is declared in your code.</w:t>
+      </w:r>
+    </w:p>
+    <w:p>
+      <w:pPr>
+        <w:spacing w:before="100" w:beforeAutospacing="1" w:after="100" w:afterAutospacing="1" w:line="240" w:lineRule="auto"/>
+        <w:rPr>
+          <w:b/>
+          <w:bCs/>
+          <w:sz w:val="32"/>
+          <w:szCs w:val="32"/>
+          <w:lang w:val="en-US"/>
+        </w:rPr>
+      </w:pPr>
+      <w:r>
+        <w:rPr>
+          <w:b/>
+          <w:bCs/>
+          <w:sz w:val="32"/>
+          <w:szCs w:val="32"/>
+          <w:lang w:val="en-US"/>
+        </w:rPr>
+        <w:t>IIFE</w:t>
+      </w:r>
+      <w:r>
+        <w:rPr>
+          <w:b/>
+          <w:bCs/>
+          <w:sz w:val="32"/>
+          <w:szCs w:val="32"/>
+          <w:lang w:val="en-US"/>
+        </w:rPr>
+        <w:t xml:space="preserve"> (Immediately invoked function expression):</w:t>
+      </w:r>
+    </w:p>
+    <w:p>
+      <w:pPr>
+        <w:pStyle w:val="ListParagraph"/>
+        <w:numPr>
+          <w:ilvl w:val="0"/>
+          <w:numId w:val="1"/>
+        </w:numPr>
+        <w:spacing w:before="100" w:beforeAutospacing="1" w:after="100" w:afterAutospacing="1" w:line="240" w:lineRule="auto"/>
+        <w:rPr>
+          <w:b/>
+          <w:bCs/>
+          <w:sz w:val="32"/>
+          <w:szCs w:val="32"/>
+          <w:lang w:val="en-US"/>
+        </w:rPr>
+      </w:pPr>
+      <w:r>
+        <w:rPr>
+          <w:sz w:val="32"/>
+          <w:szCs w:val="32"/>
+          <w:lang w:val="en-US"/>
+        </w:rPr>
+        <w:t>This practice was popular due to var.</w:t>
+      </w:r>
+    </w:p>
+    <w:p>
+      <w:pPr>
+        <w:pStyle w:val="ListParagraph"/>
+        <w:numPr>
+          <w:ilvl w:val="0"/>
+          <w:numId w:val="1"/>
+        </w:numPr>
+        <w:spacing w:before="100" w:beforeAutospacing="1" w:after="100" w:afterAutospacing="1" w:line="240" w:lineRule="auto"/>
+        <w:rPr>
+          <w:b/>
+          <w:bCs/>
+          <w:sz w:val="32"/>
+          <w:szCs w:val="32"/>
+          <w:lang w:val="en-US"/>
+        </w:rPr>
+      </w:pPr>
+      <w:r>
+        <w:rPr>
+          <w:sz w:val="32"/>
+          <w:szCs w:val="32"/>
+          <w:lang w:val="en-US"/>
+        </w:rPr>
+        <w:t>Immediately invoking a function avoids-re-declaration of variable inside it.</w:t>
+      </w:r>
+    </w:p>
+    <w:p>
+      <w:pPr>
+        <w:spacing w:before="100" w:beforeAutospacing="1" w:after="100" w:afterAutospacing="1" w:line="240" w:lineRule="auto"/>
+        <w:rPr>
+          <w:b/>
+          <w:bCs/>
+          <w:sz w:val="32"/>
+          <w:szCs w:val="32"/>
+          <w:lang w:val="en-US"/>
+        </w:rPr>
+      </w:pPr>
+      <w:r>
+        <w:rPr>
+          <w:b/>
+          <w:bCs/>
+          <w:sz w:val="32"/>
+          <w:szCs w:val="32"/>
+          <w:lang w:val="en-US"/>
+        </w:rPr>
+        <w:t>Currying</w:t>
+      </w:r>
+      <w:r>
+        <w:rPr>
+          <w:b/>
+          <w:bCs/>
+          <w:sz w:val="32"/>
+          <w:szCs w:val="32"/>
+          <w:lang w:val="en-US"/>
+        </w:rPr>
+        <w:t>:</w:t>
+      </w:r>
+    </w:p>
+    <w:p>
+      <w:pPr>
+        <w:pStyle w:val="ListParagraph"/>
+        <w:numPr>
+          <w:ilvl w:val="0"/>
+          <w:numId w:val="1"/>
+        </w:numPr>
+        <w:spacing w:before="100" w:beforeAutospacing="1" w:after="100" w:afterAutospacing="1" w:line="240" w:lineRule="auto"/>
+        <w:rPr>
+          <w:rFonts w:eastAsia="Times New Roman" w:cstheme="minorHAnsi"/>
+          <w:kern w:val="0"/>
+          <w:sz w:val="32"/>
+          <w:szCs w:val="32"/>
+          <w:lang w:eastAsia="en-PK"/>
+          <w14:ligatures w14:val="none"/>
+        </w:rPr>
+      </w:pPr>
+      <w:r>
+        <w:rPr>
+          <w:rFonts w:eastAsia="Times New Roman" w:cstheme="minorHAnsi"/>
           <w:kern w:val="0"/>
           <w:sz w:val="32"/>
           <w:szCs w:val="32"/>
           <w:lang w:val="en-US" w:eastAsia="en-PK"/>
           <w14:ligatures w14:val="none"/>
         </w:rPr>
-        <w:t>Hoisting:-</w:t>
-      </w:r>
-      <w:proofErr w:type="gramEnd"/>
+        <w:t>You will see this.</w:t>
+      </w:r>
+    </w:p>
+    <w:p>
+      <w:pPr>
+        <w:spacing w:before="100" w:beforeAutospacing="1" w:after="100" w:afterAutospacing="1" w:line="240" w:lineRule="auto"/>
+        <w:rPr>
+          <w:rFonts w:eastAsia="Times New Roman" w:cstheme="minorHAnsi"/>
+          <w:b/>
+          <w:bCs/>
+          <w:kern w:val="0"/>
+          <w:sz w:val="32"/>
+          <w:szCs w:val="32"/>
+          <w:lang w:val="en-US" w:eastAsia="en-PK"/>
+          <w14:ligatures w14:val="none"/>
+        </w:rPr>
+      </w:pPr>
+      <w:r>
+        <w:rPr>
+          <w:rFonts w:eastAsia="Times New Roman" w:cstheme="minorHAnsi"/>
+          <w:b/>
+          <w:bCs/>
+          <w:kern w:val="0"/>
+          <w:sz w:val="32"/>
+          <w:szCs w:val="32"/>
+          <w:lang w:val="en-US" w:eastAsia="en-PK"/>
+          <w14:ligatures w14:val="none"/>
+        </w:rPr>
+        <w:t xml:space="preserve">Object: </w:t>
+      </w:r>
     </w:p>
     <w:p>
       <w:pPr>
@@ -1945,7 +1824,7 @@
           <w:kern w:val="0"/>
           <w:sz w:val="32"/>
           <w:szCs w:val="32"/>
-          <w:lang w:val="en-PK" w:eastAsia="en-PK"/>
+          <w:lang w:val="en-US" w:eastAsia="en-PK"/>
           <w14:ligatures w14:val="none"/>
         </w:rPr>
       </w:pPr>
@@ -1955,11 +1834,10 @@
           <w:kern w:val="0"/>
           <w:sz w:val="32"/>
           <w:szCs w:val="32"/>
-          <w:lang w:val="en-PK" w:eastAsia="en-PK"/>
+          <w:lang w:val="en-US" w:eastAsia="en-PK"/>
           <w14:ligatures w14:val="none"/>
         </w:rPr>
-        <w:lastRenderedPageBreak/>
-        <w:t>Function declarations are hoisted in their entirety, including the function body.</w:t>
+        <w:t>Variable value is not copied in case of object/arrays.</w:t>
       </w:r>
     </w:p>
     <w:p>
@@ -1975,7 +1853,7 @@
           <w:kern w:val="0"/>
           <w:sz w:val="32"/>
           <w:szCs w:val="32"/>
-          <w:lang w:val="en-PK" w:eastAsia="en-PK"/>
+          <w:lang w:val="en-US" w:eastAsia="en-PK"/>
           <w14:ligatures w14:val="none"/>
         </w:rPr>
       </w:pPr>
@@ -1985,25 +1863,69 @@
           <w:kern w:val="0"/>
           <w:sz w:val="32"/>
           <w:szCs w:val="32"/>
-          <w:lang w:val="en-PK" w:eastAsia="en-PK"/>
+          <w:lang w:val="en-US" w:eastAsia="en-PK"/>
           <w14:ligatures w14:val="none"/>
         </w:rPr>
-        <w:t>You can call a function before it is declared in your code.</w:t>
-      </w:r>
-    </w:p>
-    <w:p>
-      <w:pPr>
-        <w:pStyle w:val="ListParagraph"/>
+        <w:t>But it will copy the reference of that object/array.</w:t>
+      </w:r>
+    </w:p>
+    <w:p>
+      <w:pPr>
+        <w:pStyle w:val="ListParagraph"/>
+        <w:numPr>
+          <w:ilvl w:val="0"/>
+          <w:numId w:val="1"/>
+        </w:numPr>
         <w:spacing w:before="100" w:beforeAutospacing="1" w:after="100" w:afterAutospacing="1" w:line="240" w:lineRule="auto"/>
         <w:rPr>
           <w:rFonts w:eastAsia="Times New Roman" w:cstheme="minorHAnsi"/>
           <w:kern w:val="0"/>
           <w:sz w:val="32"/>
           <w:szCs w:val="32"/>
-          <w:lang w:val="en-PK" w:eastAsia="en-PK"/>
+          <w:lang w:val="en-US" w:eastAsia="en-PK"/>
           <w14:ligatures w14:val="none"/>
         </w:rPr>
       </w:pPr>
+      <w:r>
+        <w:rPr>
+          <w:rFonts w:eastAsia="Times New Roman" w:cstheme="minorHAnsi"/>
+          <w:kern w:val="0"/>
+          <w:sz w:val="32"/>
+          <w:szCs w:val="32"/>
+          <w:lang w:val="en-US" w:eastAsia="en-PK"/>
+          <w14:ligatures w14:val="none"/>
+        </w:rPr>
+        <w:t xml:space="preserve">Reference can be changed for a variable. </w:t>
+      </w:r>
+    </w:p>
+    <w:p>
+      <w:pPr>
+        <w:pStyle w:val="ListParagraph"/>
+        <w:numPr>
+          <w:ilvl w:val="0"/>
+          <w:numId w:val="1"/>
+        </w:numPr>
+        <w:spacing w:before="100" w:beforeAutospacing="1" w:after="100" w:afterAutospacing="1" w:line="240" w:lineRule="auto"/>
+        <w:rPr>
+          <w:rFonts w:eastAsia="Times New Roman" w:cstheme="minorHAnsi"/>
+          <w:kern w:val="0"/>
+          <w:sz w:val="32"/>
+          <w:szCs w:val="32"/>
+          <w:lang w:val="en-US" w:eastAsia="en-PK"/>
+          <w14:ligatures w14:val="none"/>
+        </w:rPr>
+      </w:pPr>
+      <w:r>
+        <w:rPr>
+          <w:rFonts w:eastAsia="Times New Roman" w:cstheme="minorHAnsi"/>
+          <w:kern w:val="0"/>
+          <w:sz w:val="32"/>
+          <w:szCs w:val="32"/>
+          <w:lang w:val="en-US" w:eastAsia="en-PK"/>
+          <w14:ligatures w14:val="none"/>
+        </w:rPr>
+        <w:t xml:space="preserve">It is better to use const always, and whenever you must need to re-assign change it to let. </w:t>
+      </w:r>
     </w:p>
     <w:sectPr>
       <w:pgSz w:w="11906" w:h="16838"/>
@@ -2016,7 +1938,7 @@
 </file>
 
 <file path=word/numbering.xml><?xml version="1.0" encoding="utf-8"?>
-<w:numbering xmlns:wpc="http://schemas.microsoft.com/office/word/2010/wordprocessingCanvas" xmlns:cx="http://schemas.microsoft.com/office/drawing/2014/chartex" xmlns:cx1="http://schemas.microsoft.com/office/drawing/2015/9/8/chartex" xmlns:cx2="http://schemas.microsoft.com/office/drawing/2015/10/21/chartex" xmlns:cx3="http://schemas.microsoft.com/office/drawing/2016/5/9/chartex" xmlns:cx4="http://schemas.microsoft.com/office/drawing/2016/5/10/chartex" xmlns:cx5="http://schemas.microsoft.com/office/drawing/2016/5/11/chartex" xmlns:cx6="http://schemas.microsoft.com/office/drawing/2016/5/12/chartex" xmlns:cx7="http://schemas.microsoft.com/office/drawing/2016/5/13/chartex" xmlns:cx8="http://schemas.microsoft.com/office/drawing/2016/5/14/chartex" xmlns:mc="http://schemas.openxmlformats.org/markup-compatibility/2006" xmlns:aink="http://schemas.microsoft.com/office/drawing/2016/ink" xmlns:am3d="http://schemas.microsoft.com/office/drawing/2017/model3d" xmlns:o="urn:schemas-microsoft-com:office:office" xmlns:oel="http://schemas.microsoft.com/office/2019/extlst" xmlns:r="http://schemas.openxmlformats.org/officeDocument/2006/relationships" xmlns:m="http://schemas.openxmlformats.org/officeDocument/2006/math" xmlns:v="urn:schemas-microsoft-com:vml" xmlns:wp14="http://schemas.microsoft.com/office/word/2010/wordprocessingDrawing" xmlns:wp="http://schemas.openxmlformats.org/drawingml/2006/wordprocessingDrawing" xmlns:w10="urn:schemas-microsoft-com:office:word" xmlns:w="http://schemas.openxmlformats.org/wordprocessingml/2006/main" xmlns:w14="http://schemas.microsoft.com/office/word/2010/wordml" xmlns:w15="http://schemas.microsoft.com/office/word/2012/wordml" xmlns:w16cex="http://schemas.microsoft.com/office/word/2018/wordml/cex" xmlns:w16cid="http://schemas.microsoft.com/office/word/2016/wordml/cid" xmlns:w16="http://schemas.microsoft.com/office/word/2018/wordml" xmlns:w16du="http://schemas.microsoft.com/office/word/2023/wordml/word16du" xmlns:w16sdtdh="http://schemas.microsoft.com/office/word/2020/wordml/sdtdatahash" xmlns:w16se="http://schemas.microsoft.com/office/word/2015/wordml/symex" xmlns:wpg="http://schemas.microsoft.com/office/word/2010/wordprocessingGroup" xmlns:wpi="http://schemas.microsoft.com/office/word/2010/wordprocessingInk" xmlns:wne="http://schemas.microsoft.com/office/word/2006/wordml" xmlns:wps="http://schemas.microsoft.com/office/word/2010/wordprocessingShape" mc:Ignorable="w14 w15 w16se w16cid w16 w16cex w16sdtdh wp14">
+<w:numbering xmlns:wpc="http://schemas.microsoft.com/office/word/2010/wordprocessingCanvas" xmlns:cx="http://schemas.microsoft.com/office/drawing/2014/chartex" xmlns:cx1="http://schemas.microsoft.com/office/drawing/2015/9/8/chartex" xmlns:cx2="http://schemas.microsoft.com/office/drawing/2015/10/21/chartex" xmlns:cx3="http://schemas.microsoft.com/office/drawing/2016/5/9/chartex" xmlns:cx4="http://schemas.microsoft.com/office/drawing/2016/5/10/chartex" xmlns:cx5="http://schemas.microsoft.com/office/drawing/2016/5/11/chartex" xmlns:cx6="http://schemas.microsoft.com/office/drawing/2016/5/12/chartex" xmlns:cx7="http://schemas.microsoft.com/office/drawing/2016/5/13/chartex" xmlns:cx8="http://schemas.microsoft.com/office/drawing/2016/5/14/chartex" xmlns:mc="http://schemas.openxmlformats.org/markup-compatibility/2006" xmlns:aink="http://schemas.microsoft.com/office/drawing/2016/ink" xmlns:am3d="http://schemas.microsoft.com/office/drawing/2017/model3d" xmlns:o="urn:schemas-microsoft-com:office:office" xmlns:oel="http://schemas.microsoft.com/office/2019/extlst" xmlns:r="http://schemas.openxmlformats.org/officeDocument/2006/relationships" xmlns:m="http://schemas.openxmlformats.org/officeDocument/2006/math" xmlns:v="urn:schemas-microsoft-com:vml" xmlns:wp14="http://schemas.microsoft.com/office/word/2010/wordprocessingDrawing" xmlns:wp="http://schemas.openxmlformats.org/drawingml/2006/wordprocessingDrawing" xmlns:w10="urn:schemas-microsoft-com:office:word" xmlns:w="http://schemas.openxmlformats.org/wordprocessingml/2006/main" xmlns:w14="http://schemas.microsoft.com/office/word/2010/wordml" xmlns:w15="http://schemas.microsoft.com/office/word/2012/wordml" xmlns:w16cex="http://schemas.microsoft.com/office/word/2018/wordml/cex" xmlns:w16cid="http://schemas.microsoft.com/office/word/2016/wordml/cid" xmlns:w16="http://schemas.microsoft.com/office/word/2018/wordml" xmlns:w16sdtdh="http://schemas.microsoft.com/office/word/2020/wordml/sdtdatahash" xmlns:w16se="http://schemas.microsoft.com/office/word/2015/wordml/symex" xmlns:wpg="http://schemas.microsoft.com/office/word/2010/wordprocessingGroup" xmlns:wpi="http://schemas.microsoft.com/office/word/2010/wordprocessingInk" xmlns:wne="http://schemas.microsoft.com/office/word/2006/wordml" xmlns:wps="http://schemas.microsoft.com/office/word/2010/wordprocessingShape" mc:Ignorable="w14 w15 w16se w16cid w16 w16cex w16sdtdh wp14">
   <w:abstractNum w:abstractNumId="0" w15:restartNumberingAfterBreak="0">
     <w:nsid w:val="0C2F149C"/>
     <w:multiLevelType w:val="multilevel"/>

</xml_diff>

<commit_message>
added shallow copy and deep copy
</commit_message>
<xml_diff>
--- a/Advance JavaScript.docx
+++ b/Advance JavaScript.docx
@@ -152,61 +152,127 @@
           <w:szCs w:val="32"/>
           <w:lang w:val="en-US"/>
         </w:rPr>
-        <w:t>Functions- Call/ Apply/ Bind | Decorators- Debounce, Throttle, Memoization.</w:t>
-      </w:r>
-    </w:p>
-    <w:p>
-      <w:pPr>
-        <w:pStyle w:val="ListParagraph"/>
-        <w:numPr>
-          <w:ilvl w:val="0"/>
-          <w:numId w:val="1"/>
-        </w:numPr>
-        <w:spacing w:line="276" w:lineRule="auto"/>
-        <w:rPr>
-          <w:b/>
-          <w:bCs/>
-          <w:sz w:val="32"/>
-          <w:szCs w:val="32"/>
-          <w:lang w:val="en-US"/>
-        </w:rPr>
-      </w:pPr>
-      <w:r>
-        <w:rPr>
-          <w:b/>
-          <w:bCs/>
-          <w:sz w:val="32"/>
-          <w:szCs w:val="32"/>
-          <w:lang w:val="en-US"/>
-        </w:rPr>
-        <w:t>Iterators- Iterables / Generators | Maps / Sets / Infinite    Iterators.</w:t>
-      </w:r>
-    </w:p>
-    <w:p>
-      <w:pPr>
-        <w:pStyle w:val="ListParagraph"/>
-        <w:numPr>
-          <w:ilvl w:val="0"/>
-          <w:numId w:val="1"/>
-        </w:numPr>
-        <w:spacing w:line="276" w:lineRule="auto"/>
-        <w:rPr>
-          <w:b/>
-          <w:bCs/>
-          <w:sz w:val="32"/>
-          <w:szCs w:val="32"/>
-          <w:lang w:val="en-US"/>
-        </w:rPr>
-      </w:pPr>
-      <w:r>
-        <w:rPr>
-          <w:b/>
-          <w:bCs/>
-          <w:sz w:val="32"/>
-          <w:szCs w:val="32"/>
-          <w:lang w:val="en-US"/>
-        </w:rPr>
-        <w:t>Prototypes- Inheritance, Constructor, Polyfills.</w:t>
+        <w:t xml:space="preserve">Functions- Call/ Apply/ Bind | Decorators- Debounce, Throttle, </w:t>
+      </w:r>
+      <w:proofErr w:type="spellStart"/>
+      <w:r>
+        <w:rPr>
+          <w:b/>
+          <w:bCs/>
+          <w:sz w:val="32"/>
+          <w:szCs w:val="32"/>
+          <w:lang w:val="en-US"/>
+        </w:rPr>
+        <w:t>Memoization</w:t>
+      </w:r>
+      <w:proofErr w:type="spellEnd"/>
+      <w:r>
+        <w:rPr>
+          <w:b/>
+          <w:bCs/>
+          <w:sz w:val="32"/>
+          <w:szCs w:val="32"/>
+          <w:lang w:val="en-US"/>
+        </w:rPr>
+        <w:t>.</w:t>
+      </w:r>
+    </w:p>
+    <w:p>
+      <w:pPr>
+        <w:pStyle w:val="ListParagraph"/>
+        <w:numPr>
+          <w:ilvl w:val="0"/>
+          <w:numId w:val="1"/>
+        </w:numPr>
+        <w:spacing w:line="276" w:lineRule="auto"/>
+        <w:rPr>
+          <w:b/>
+          <w:bCs/>
+          <w:sz w:val="32"/>
+          <w:szCs w:val="32"/>
+          <w:lang w:val="en-US"/>
+        </w:rPr>
+      </w:pPr>
+      <w:r>
+        <w:rPr>
+          <w:b/>
+          <w:bCs/>
+          <w:sz w:val="32"/>
+          <w:szCs w:val="32"/>
+          <w:lang w:val="en-US"/>
+        </w:rPr>
+        <w:t xml:space="preserve">Iterators- </w:t>
+      </w:r>
+      <w:proofErr w:type="spellStart"/>
+      <w:r>
+        <w:rPr>
+          <w:b/>
+          <w:bCs/>
+          <w:sz w:val="32"/>
+          <w:szCs w:val="32"/>
+          <w:lang w:val="en-US"/>
+        </w:rPr>
+        <w:t>Iterables</w:t>
+      </w:r>
+      <w:proofErr w:type="spellEnd"/>
+      <w:r>
+        <w:rPr>
+          <w:b/>
+          <w:bCs/>
+          <w:sz w:val="32"/>
+          <w:szCs w:val="32"/>
+          <w:lang w:val="en-US"/>
+        </w:rPr>
+        <w:t xml:space="preserve"> / Generators | Maps / Sets / Infinite    Iterators.</w:t>
+      </w:r>
+    </w:p>
+    <w:p>
+      <w:pPr>
+        <w:pStyle w:val="ListParagraph"/>
+        <w:numPr>
+          <w:ilvl w:val="0"/>
+          <w:numId w:val="1"/>
+        </w:numPr>
+        <w:spacing w:line="276" w:lineRule="auto"/>
+        <w:rPr>
+          <w:b/>
+          <w:bCs/>
+          <w:sz w:val="32"/>
+          <w:szCs w:val="32"/>
+          <w:lang w:val="en-US"/>
+        </w:rPr>
+      </w:pPr>
+      <w:r>
+        <w:rPr>
+          <w:b/>
+          <w:bCs/>
+          <w:sz w:val="32"/>
+          <w:szCs w:val="32"/>
+          <w:lang w:val="en-US"/>
+        </w:rPr>
+        <w:t xml:space="preserve">Prototypes- Inheritance, Constructor, </w:t>
+      </w:r>
+      <w:proofErr w:type="spellStart"/>
+      <w:r>
+        <w:rPr>
+          <w:b/>
+          <w:bCs/>
+          <w:sz w:val="32"/>
+          <w:szCs w:val="32"/>
+          <w:lang w:val="en-US"/>
+        </w:rPr>
+        <w:t>Polyfills</w:t>
+      </w:r>
+      <w:proofErr w:type="spellEnd"/>
+      <w:r>
+        <w:rPr>
+          <w:b/>
+          <w:bCs/>
+          <w:sz w:val="32"/>
+          <w:szCs w:val="32"/>
+          <w:lang w:val="en-US"/>
+        </w:rPr>
+        <w:t>.</w:t>
       </w:r>
     </w:p>
     <w:p>
@@ -260,7 +326,29 @@
           <w:szCs w:val="32"/>
           <w:lang w:val="en-US"/>
         </w:rPr>
-        <w:t>Async-js- Callback / Promise/ Async-Await / Promise API.</w:t>
+        <w:t>Async-</w:t>
+      </w:r>
+      <w:proofErr w:type="spellStart"/>
+      <w:r>
+        <w:rPr>
+          <w:b/>
+          <w:bCs/>
+          <w:sz w:val="32"/>
+          <w:szCs w:val="32"/>
+          <w:lang w:val="en-US"/>
+        </w:rPr>
+        <w:t>js</w:t>
+      </w:r>
+      <w:proofErr w:type="spellEnd"/>
+      <w:r>
+        <w:rPr>
+          <w:b/>
+          <w:bCs/>
+          <w:sz w:val="32"/>
+          <w:szCs w:val="32"/>
+          <w:lang w:val="en-US"/>
+        </w:rPr>
+        <w:t>- Callback / Promise/ Async-Await / Promise API.</w:t>
       </w:r>
     </w:p>
     <w:p>
@@ -349,71 +437,138 @@
           <w:szCs w:val="32"/>
           <w:lang w:val="en-US"/>
         </w:rPr>
-        <w:t>Block Scopes and Global Scopes:-</w:t>
-      </w:r>
-    </w:p>
-    <w:p>
-      <w:pPr>
-        <w:pStyle w:val="ListParagraph"/>
-        <w:numPr>
-          <w:ilvl w:val="0"/>
-          <w:numId w:val="1"/>
-        </w:numPr>
-        <w:spacing w:line="276" w:lineRule="auto"/>
-        <w:rPr>
-          <w:b/>
-          <w:bCs/>
-          <w:sz w:val="32"/>
-          <w:szCs w:val="32"/>
-          <w:lang w:val="en-US"/>
-        </w:rPr>
-      </w:pPr>
-      <w:r>
-        <w:rPr>
-          <w:sz w:val="32"/>
-          <w:szCs w:val="32"/>
-          <w:lang w:val="en-US"/>
-        </w:rPr>
-        <w:t>Block Scope :- The scope is the current context of execution in which values and expression are visible.</w:t>
-      </w:r>
-    </w:p>
-    <w:p>
-      <w:pPr>
-        <w:pStyle w:val="ListParagraph"/>
-        <w:numPr>
-          <w:ilvl w:val="0"/>
-          <w:numId w:val="1"/>
-        </w:numPr>
-        <w:spacing w:line="276" w:lineRule="auto"/>
-        <w:rPr>
-          <w:b/>
-          <w:bCs/>
-          <w:sz w:val="32"/>
-          <w:szCs w:val="32"/>
-          <w:lang w:val="en-US"/>
-        </w:rPr>
-      </w:pPr>
-      <w:r>
-        <w:rPr>
-          <w:sz w:val="32"/>
-          <w:szCs w:val="32"/>
-          <w:lang w:val="en-US"/>
-        </w:rPr>
-        <w:t>Global Scope :- Any variable / expression which is written outside- i.e not inside any functions, blocks etc. This is shared across files.</w:t>
-      </w:r>
-    </w:p>
-    <w:p>
-      <w:pPr>
-        <w:pStyle w:val="ListParagraph"/>
-        <w:spacing w:line="276" w:lineRule="auto"/>
-        <w:rPr>
-          <w:b/>
-          <w:bCs/>
-          <w:sz w:val="32"/>
-          <w:szCs w:val="32"/>
-          <w:lang w:val="en-US"/>
-        </w:rPr>
-      </w:pPr>
+        <w:t xml:space="preserve">Block Scopes and Global </w:t>
+      </w:r>
+      <w:proofErr w:type="gramStart"/>
+      <w:r>
+        <w:rPr>
+          <w:b/>
+          <w:bCs/>
+          <w:sz w:val="32"/>
+          <w:szCs w:val="32"/>
+          <w:lang w:val="en-US"/>
+        </w:rPr>
+        <w:t>Scopes:-</w:t>
+      </w:r>
+      <w:proofErr w:type="gramEnd"/>
+    </w:p>
+    <w:p>
+      <w:pPr>
+        <w:pStyle w:val="ListParagraph"/>
+        <w:numPr>
+          <w:ilvl w:val="0"/>
+          <w:numId w:val="1"/>
+        </w:numPr>
+        <w:spacing w:line="276" w:lineRule="auto"/>
+        <w:rPr>
+          <w:b/>
+          <w:bCs/>
+          <w:sz w:val="32"/>
+          <w:szCs w:val="32"/>
+          <w:lang w:val="en-US"/>
+        </w:rPr>
+      </w:pPr>
+      <w:r>
+        <w:rPr>
+          <w:sz w:val="32"/>
+          <w:szCs w:val="32"/>
+          <w:lang w:val="en-US"/>
+        </w:rPr>
+        <w:t xml:space="preserve">Block </w:t>
+      </w:r>
+      <w:proofErr w:type="gramStart"/>
+      <w:r>
+        <w:rPr>
+          <w:sz w:val="32"/>
+          <w:szCs w:val="32"/>
+          <w:lang w:val="en-US"/>
+        </w:rPr>
+        <w:t>Scope :</w:t>
+      </w:r>
+      <w:proofErr w:type="gramEnd"/>
+      <w:r>
+        <w:rPr>
+          <w:sz w:val="32"/>
+          <w:szCs w:val="32"/>
+          <w:lang w:val="en-US"/>
+        </w:rPr>
+        <w:t>- The scope is the current context of execution in which values and expression are visible.</w:t>
+      </w:r>
+    </w:p>
+    <w:p>
+      <w:pPr>
+        <w:pStyle w:val="ListParagraph"/>
+        <w:numPr>
+          <w:ilvl w:val="0"/>
+          <w:numId w:val="1"/>
+        </w:numPr>
+        <w:spacing w:line="276" w:lineRule="auto"/>
+        <w:rPr>
+          <w:b/>
+          <w:bCs/>
+          <w:sz w:val="32"/>
+          <w:szCs w:val="32"/>
+          <w:lang w:val="en-US"/>
+        </w:rPr>
+      </w:pPr>
+      <w:r>
+        <w:rPr>
+          <w:sz w:val="32"/>
+          <w:szCs w:val="32"/>
+          <w:lang w:val="en-US"/>
+        </w:rPr>
+        <w:t xml:space="preserve">Global </w:t>
+      </w:r>
+      <w:proofErr w:type="gramStart"/>
+      <w:r>
+        <w:rPr>
+          <w:sz w:val="32"/>
+          <w:szCs w:val="32"/>
+          <w:lang w:val="en-US"/>
+        </w:rPr>
+        <w:t>Scope :</w:t>
+      </w:r>
+      <w:proofErr w:type="gramEnd"/>
+      <w:r>
+        <w:rPr>
+          <w:sz w:val="32"/>
+          <w:szCs w:val="32"/>
+          <w:lang w:val="en-US"/>
+        </w:rPr>
+        <w:t xml:space="preserve">- Any variable / expression which is written outside- </w:t>
+      </w:r>
+      <w:proofErr w:type="spellStart"/>
+      <w:r>
+        <w:rPr>
+          <w:sz w:val="32"/>
+          <w:szCs w:val="32"/>
+          <w:lang w:val="en-US"/>
+        </w:rPr>
+        <w:t>i.e</w:t>
+      </w:r>
+      <w:proofErr w:type="spellEnd"/>
+      <w:r>
+        <w:rPr>
+          <w:sz w:val="32"/>
+          <w:szCs w:val="32"/>
+          <w:lang w:val="en-US"/>
+        </w:rPr>
+        <w:t xml:space="preserve"> not inside any functions, blocks etc. This is shared across files.</w:t>
+      </w:r>
+    </w:p>
+    <w:p>
+      <w:pPr>
+        <w:pStyle w:val="ListParagraph"/>
+        <w:spacing w:line="276" w:lineRule="auto"/>
+        <w:rPr>
+          <w:b/>
+          <w:bCs/>
+          <w:sz w:val="32"/>
+          <w:szCs w:val="32"/>
+          <w:lang w:val="en-US"/>
+        </w:rPr>
+      </w:pPr>
+      <w:proofErr w:type="gramStart"/>
       <w:r>
         <w:rPr>
           <w:b/>
@@ -434,6 +589,7 @@
         </w:rPr>
         <w:t>:-</w:t>
       </w:r>
+      <w:proofErr w:type="gramEnd"/>
     </w:p>
     <w:p>
       <w:pPr>
@@ -522,8 +678,20 @@
           <w:szCs w:val="32"/>
           <w:lang w:val="en-US"/>
         </w:rPr>
-        <w:t>TDZ (Temporal Dead Zone):-</w:t>
-      </w:r>
+        <w:t>TDZ (Temporal Dead Zone</w:t>
+      </w:r>
+      <w:proofErr w:type="gramStart"/>
+      <w:r>
+        <w:rPr>
+          <w:b/>
+          <w:bCs/>
+          <w:sz w:val="32"/>
+          <w:szCs w:val="32"/>
+          <w:lang w:val="en-US"/>
+        </w:rPr>
+        <w:t>):-</w:t>
+      </w:r>
+      <w:proofErr w:type="gramEnd"/>
     </w:p>
     <w:p>
       <w:pPr>
@@ -561,6 +729,7 @@
           <w:lang w:val="en-US"/>
         </w:rPr>
       </w:pPr>
+      <w:proofErr w:type="gramStart"/>
       <w:r>
         <w:rPr>
           <w:b/>
@@ -571,6 +740,7 @@
         </w:rPr>
         <w:t>CONST:-</w:t>
       </w:r>
+      <w:proofErr w:type="gramEnd"/>
     </w:p>
     <w:p>
       <w:pPr>
@@ -692,8 +862,20 @@
           <w:szCs w:val="32"/>
           <w:lang w:val="en-US"/>
         </w:rPr>
-        <w:t>Variable Shadowing:-</w:t>
-      </w:r>
+        <w:t xml:space="preserve">Variable </w:t>
+      </w:r>
+      <w:proofErr w:type="gramStart"/>
+      <w:r>
+        <w:rPr>
+          <w:b/>
+          <w:bCs/>
+          <w:sz w:val="32"/>
+          <w:szCs w:val="32"/>
+          <w:lang w:val="en-US"/>
+        </w:rPr>
+        <w:t>Shadowing:-</w:t>
+      </w:r>
+      <w:proofErr w:type="gramEnd"/>
     </w:p>
     <w:p>
       <w:pPr>
@@ -745,6 +927,7 @@
           <w:lang w:val="en-US"/>
         </w:rPr>
       </w:pPr>
+      <w:proofErr w:type="gramStart"/>
       <w:r>
         <w:rPr>
           <w:b/>
@@ -755,6 +938,7 @@
         </w:rPr>
         <w:t>Var:-</w:t>
       </w:r>
+      <w:proofErr w:type="gramEnd"/>
     </w:p>
     <w:p>
       <w:pPr>
@@ -865,7 +1049,18 @@
           <w:szCs w:val="32"/>
           <w:lang w:val="en-US"/>
         </w:rPr>
-        <w:t xml:space="preserve"> S</w:t>
+        <w:t xml:space="preserve"> </w:t>
+      </w:r>
+      <w:proofErr w:type="gramStart"/>
+      <w:r>
+        <w:rPr>
+          <w:b/>
+          <w:bCs/>
+          <w:sz w:val="32"/>
+          <w:szCs w:val="32"/>
+          <w:lang w:val="en-US"/>
+        </w:rPr>
+        <w:t>S</w:t>
       </w:r>
       <w:r>
         <w:rPr>
@@ -887,6 +1082,7 @@
         </w:rPr>
         <w:t>:-</w:t>
       </w:r>
+      <w:proofErr w:type="gramEnd"/>
     </w:p>
     <w:p>
       <w:pPr>
@@ -933,32 +1129,62 @@
           <w:szCs w:val="32"/>
           <w:lang w:val="en-US"/>
         </w:rPr>
-        <w:t>Global Object:-</w:t>
-      </w:r>
-    </w:p>
-    <w:p>
-      <w:pPr>
-        <w:pStyle w:val="ListParagraph"/>
-        <w:numPr>
-          <w:ilvl w:val="0"/>
-          <w:numId w:val="1"/>
-        </w:numPr>
-        <w:spacing w:line="276" w:lineRule="auto"/>
-        <w:rPr>
-          <w:b/>
-          <w:bCs/>
-          <w:sz w:val="32"/>
-          <w:szCs w:val="32"/>
-          <w:lang w:val="en-US"/>
-        </w:rPr>
-      </w:pPr>
-      <w:r>
-        <w:rPr>
-          <w:sz w:val="32"/>
-          <w:szCs w:val="32"/>
-          <w:lang w:val="en-US"/>
-        </w:rPr>
-        <w:t>The global object is the variable window in case of browser. This helps you to use variable across the scopes. Also, it is the this value for global functions.</w:t>
+        <w:t xml:space="preserve">Global </w:t>
+      </w:r>
+      <w:proofErr w:type="gramStart"/>
+      <w:r>
+        <w:rPr>
+          <w:b/>
+          <w:bCs/>
+          <w:sz w:val="32"/>
+          <w:szCs w:val="32"/>
+          <w:lang w:val="en-US"/>
+        </w:rPr>
+        <w:t>Object:-</w:t>
+      </w:r>
+      <w:proofErr w:type="gramEnd"/>
+    </w:p>
+    <w:p>
+      <w:pPr>
+        <w:pStyle w:val="ListParagraph"/>
+        <w:numPr>
+          <w:ilvl w:val="0"/>
+          <w:numId w:val="1"/>
+        </w:numPr>
+        <w:spacing w:line="276" w:lineRule="auto"/>
+        <w:rPr>
+          <w:b/>
+          <w:bCs/>
+          <w:sz w:val="32"/>
+          <w:szCs w:val="32"/>
+          <w:lang w:val="en-US"/>
+        </w:rPr>
+      </w:pPr>
+      <w:r>
+        <w:rPr>
+          <w:sz w:val="32"/>
+          <w:szCs w:val="32"/>
+          <w:lang w:val="en-US"/>
+        </w:rPr>
+        <w:t xml:space="preserve">The global object is the variable window in case of browser. This helps you to use variable across the scopes. Also, it is </w:t>
+      </w:r>
+      <w:proofErr w:type="gramStart"/>
+      <w:r>
+        <w:rPr>
+          <w:sz w:val="32"/>
+          <w:szCs w:val="32"/>
+          <w:lang w:val="en-US"/>
+        </w:rPr>
+        <w:t>the this</w:t>
+      </w:r>
+      <w:proofErr w:type="gramEnd"/>
+      <w:r>
+        <w:rPr>
+          <w:sz w:val="32"/>
+          <w:szCs w:val="32"/>
+          <w:lang w:val="en-US"/>
+        </w:rPr>
+        <w:t xml:space="preserve"> value for global functions.</w:t>
       </w:r>
     </w:p>
     <w:p>
@@ -977,6 +1203,7 @@
           <w:lang w:val="en-US"/>
         </w:rPr>
       </w:pPr>
+      <w:proofErr w:type="spellStart"/>
       <w:r>
         <w:rPr>
           <w:sz w:val="32"/>
@@ -985,6 +1212,7 @@
         </w:rPr>
         <w:t>Window.alert</w:t>
       </w:r>
+      <w:proofErr w:type="spellEnd"/>
     </w:p>
     <w:p>
       <w:pPr>
@@ -1002,13 +1230,23 @@
           <w:lang w:val="en-US"/>
         </w:rPr>
       </w:pPr>
-      <w:r>
-        <w:rPr>
-          <w:sz w:val="32"/>
-          <w:szCs w:val="32"/>
-          <w:lang w:val="en-US"/>
-        </w:rPr>
-        <w:t>Window.promise.</w:t>
+      <w:proofErr w:type="spellStart"/>
+      <w:r>
+        <w:rPr>
+          <w:sz w:val="32"/>
+          <w:szCs w:val="32"/>
+          <w:lang w:val="en-US"/>
+        </w:rPr>
+        <w:t>Window.promise</w:t>
+      </w:r>
+      <w:proofErr w:type="spellEnd"/>
+      <w:r>
+        <w:rPr>
+          <w:sz w:val="32"/>
+          <w:szCs w:val="32"/>
+          <w:lang w:val="en-US"/>
+        </w:rPr>
+        <w:t>.</w:t>
       </w:r>
     </w:p>
     <w:p>
@@ -1058,31 +1296,61 @@
           <w:szCs w:val="32"/>
           <w:lang w:val="en-US"/>
         </w:rPr>
-        <w:t>Var affects this global object, also function declerations.</w:t>
-      </w:r>
-    </w:p>
-    <w:p>
-      <w:pPr>
-        <w:pStyle w:val="ListParagraph"/>
-        <w:spacing w:line="276" w:lineRule="auto"/>
-        <w:rPr>
-          <w:b/>
-          <w:bCs/>
-          <w:sz w:val="32"/>
-          <w:szCs w:val="32"/>
-          <w:lang w:val="en-US"/>
-        </w:rPr>
-      </w:pPr>
-      <w:r>
-        <w:rPr>
-          <w:b/>
-          <w:bCs/>
-          <w:sz w:val="32"/>
-          <w:szCs w:val="32"/>
-          <w:lang w:val="en-US"/>
-        </w:rPr>
-        <w:t>Function Scope:-</w:t>
-      </w:r>
+        <w:t xml:space="preserve">Var affects this global object, also function </w:t>
+      </w:r>
+      <w:proofErr w:type="spellStart"/>
+      <w:r>
+        <w:rPr>
+          <w:sz w:val="32"/>
+          <w:szCs w:val="32"/>
+          <w:lang w:val="en-US"/>
+        </w:rPr>
+        <w:t>declerations</w:t>
+      </w:r>
+      <w:proofErr w:type="spellEnd"/>
+      <w:r>
+        <w:rPr>
+          <w:sz w:val="32"/>
+          <w:szCs w:val="32"/>
+          <w:lang w:val="en-US"/>
+        </w:rPr>
+        <w:t>.</w:t>
+      </w:r>
+    </w:p>
+    <w:p>
+      <w:pPr>
+        <w:pStyle w:val="ListParagraph"/>
+        <w:spacing w:line="276" w:lineRule="auto"/>
+        <w:rPr>
+          <w:b/>
+          <w:bCs/>
+          <w:sz w:val="32"/>
+          <w:szCs w:val="32"/>
+          <w:lang w:val="en-US"/>
+        </w:rPr>
+      </w:pPr>
+      <w:r>
+        <w:rPr>
+          <w:b/>
+          <w:bCs/>
+          <w:sz w:val="32"/>
+          <w:szCs w:val="32"/>
+          <w:lang w:val="en-US"/>
+        </w:rPr>
+        <w:t xml:space="preserve">Function </w:t>
+      </w:r>
+      <w:proofErr w:type="gramStart"/>
+      <w:r>
+        <w:rPr>
+          <w:b/>
+          <w:bCs/>
+          <w:sz w:val="32"/>
+          <w:szCs w:val="32"/>
+          <w:lang w:val="en-US"/>
+        </w:rPr>
+        <w:t>Scope:-</w:t>
+      </w:r>
+      <w:proofErr w:type="gramEnd"/>
     </w:p>
     <w:p>
       <w:pPr>
@@ -1280,7 +1548,43 @@
           <w:szCs w:val="32"/>
           <w:lang w:val="en-US"/>
         </w:rPr>
-        <w:t>Every variable in JavaScript (within global / block / or function ) has a reference to an object-like data called Lexical environment. This object ( kind of object ) serves as the basis of search for value of variable.</w:t>
+        <w:t xml:space="preserve">Every variable in JavaScript (within global / block / or </w:t>
+      </w:r>
+      <w:proofErr w:type="gramStart"/>
+      <w:r>
+        <w:rPr>
+          <w:sz w:val="32"/>
+          <w:szCs w:val="32"/>
+          <w:lang w:val="en-US"/>
+        </w:rPr>
+        <w:t>function )</w:t>
+      </w:r>
+      <w:proofErr w:type="gramEnd"/>
+      <w:r>
+        <w:rPr>
+          <w:sz w:val="32"/>
+          <w:szCs w:val="32"/>
+          <w:lang w:val="en-US"/>
+        </w:rPr>
+        <w:t xml:space="preserve"> has a reference to an object-like data called Lexical environment. This object </w:t>
+      </w:r>
+      <w:proofErr w:type="gramStart"/>
+      <w:r>
+        <w:rPr>
+          <w:sz w:val="32"/>
+          <w:szCs w:val="32"/>
+          <w:lang w:val="en-US"/>
+        </w:rPr>
+        <w:t>( kind</w:t>
+      </w:r>
+      <w:proofErr w:type="gramEnd"/>
+      <w:r>
+        <w:rPr>
+          <w:sz w:val="32"/>
+          <w:szCs w:val="32"/>
+          <w:lang w:val="en-US"/>
+        </w:rPr>
+        <w:t xml:space="preserve"> of object ) serves as the basis of search for value of variable.</w:t>
       </w:r>
     </w:p>
     <w:p>
@@ -1322,13 +1626,23 @@
           <w:lang w:val="en-US"/>
         </w:rPr>
       </w:pPr>
-      <w:r>
-        <w:rPr>
-          <w:sz w:val="32"/>
-          <w:szCs w:val="32"/>
-          <w:lang w:val="en-US"/>
-        </w:rPr>
-        <w:t>The  movement of variable declaration to top of scope- before execution.</w:t>
+      <w:proofErr w:type="gramStart"/>
+      <w:r>
+        <w:rPr>
+          <w:sz w:val="32"/>
+          <w:szCs w:val="32"/>
+          <w:lang w:val="en-US"/>
+        </w:rPr>
+        <w:t>The  movement</w:t>
+      </w:r>
+      <w:proofErr w:type="gramEnd"/>
+      <w:r>
+        <w:rPr>
+          <w:sz w:val="32"/>
+          <w:szCs w:val="32"/>
+          <w:lang w:val="en-US"/>
+        </w:rPr>
+        <w:t xml:space="preserve"> of variable declaration to top of scope- before execution.</w:t>
       </w:r>
     </w:p>
     <w:p>
@@ -1347,13 +1661,23 @@
           <w:lang w:val="en-US"/>
         </w:rPr>
       </w:pPr>
-      <w:r>
-        <w:rPr>
-          <w:sz w:val="32"/>
-          <w:szCs w:val="32"/>
-          <w:lang w:val="en-US"/>
-        </w:rPr>
-        <w:t>Function  declarations are properly hoisted ( value accessible ).</w:t>
+      <w:proofErr w:type="gramStart"/>
+      <w:r>
+        <w:rPr>
+          <w:sz w:val="32"/>
+          <w:szCs w:val="32"/>
+          <w:lang w:val="en-US"/>
+        </w:rPr>
+        <w:t>Function  declarations</w:t>
+      </w:r>
+      <w:proofErr w:type="gramEnd"/>
+      <w:r>
+        <w:rPr>
+          <w:sz w:val="32"/>
+          <w:szCs w:val="32"/>
+          <w:lang w:val="en-US"/>
+        </w:rPr>
+        <w:t xml:space="preserve"> are properly hoisted ( value accessible ).</w:t>
       </w:r>
     </w:p>
     <w:p>
@@ -1447,7 +1771,18 @@
           <w:szCs w:val="32"/>
           <w:lang w:val="en-US"/>
         </w:rPr>
-        <w:t>Variable Hoisting:</w:t>
+        <w:t xml:space="preserve">Variable </w:t>
+      </w:r>
+      <w:proofErr w:type="gramStart"/>
+      <w:r>
+        <w:rPr>
+          <w:b/>
+          <w:bCs/>
+          <w:sz w:val="32"/>
+          <w:szCs w:val="32"/>
+          <w:lang w:val="en-US"/>
+        </w:rPr>
+        <w:t>Hoisting:</w:t>
       </w:r>
       <w:r>
         <w:rPr>
@@ -1459,6 +1794,7 @@
         </w:rPr>
         <w:t>-</w:t>
       </w:r>
+      <w:proofErr w:type="gramEnd"/>
     </w:p>
     <w:p>
       <w:pPr>
@@ -1578,8 +1914,23 @@
           <w:lang w:val="en-US" w:eastAsia="en-PK"/>
           <w14:ligatures w14:val="none"/>
         </w:rPr>
-        <w:t>Function Hoisting:-</w:t>
-      </w:r>
+        <w:t xml:space="preserve">Function </w:t>
+      </w:r>
+      <w:proofErr w:type="gramStart"/>
+      <w:r>
+        <w:rPr>
+          <w:rFonts w:ascii="Times New Roman" w:eastAsia="Times New Roman" w:hAnsi="Times New Roman" w:cs="Times New Roman"/>
+          <w:b/>
+          <w:bCs/>
+          <w:kern w:val="0"/>
+          <w:sz w:val="32"/>
+          <w:szCs w:val="32"/>
+          <w:lang w:val="en-US" w:eastAsia="en-PK"/>
+          <w14:ligatures w14:val="none"/>
+        </w:rPr>
+        <w:t>Hoisting:-</w:t>
+      </w:r>
+      <w:proofErr w:type="gramEnd"/>
     </w:p>
     <w:p>
       <w:pPr>
@@ -1659,17 +2010,7 @@
           <w:szCs w:val="32"/>
           <w:lang w:val="en-US"/>
         </w:rPr>
-        <w:t>IIFE</w:t>
-      </w:r>
-      <w:r>
-        <w:rPr>
-          <w:b/>
-          <w:bCs/>
-          <w:sz w:val="32"/>
-          <w:szCs w:val="32"/>
-          <w:lang w:val="en-US"/>
-        </w:rPr>
-        <w:t xml:space="preserve"> (Immediately invoked function expression):</w:t>
+        <w:t>IIFE (Immediately invoked function expression):</w:t>
       </w:r>
     </w:p>
     <w:p>
@@ -1741,17 +2082,7 @@
           <w:szCs w:val="32"/>
           <w:lang w:val="en-US"/>
         </w:rPr>
-        <w:t>Currying</w:t>
-      </w:r>
-      <w:r>
-        <w:rPr>
-          <w:b/>
-          <w:bCs/>
-          <w:sz w:val="32"/>
-          <w:szCs w:val="32"/>
-          <w:lang w:val="en-US"/>
-        </w:rPr>
-        <w:t>:</w:t>
+        <w:t>Currying:</w:t>
       </w:r>
     </w:p>
     <w:p>
@@ -1773,14 +2104,10 @@
       </w:pPr>
       <w:r>
         <w:rPr>
-          <w:rFonts w:eastAsia="Times New Roman" w:cstheme="minorHAnsi"/>
-          <w:kern w:val="0"/>
-          <w:sz w:val="32"/>
-          <w:szCs w:val="32"/>
-          <w:lang w:val="en-US" w:eastAsia="en-PK"/>
-          <w14:ligatures w14:val="none"/>
-        </w:rPr>
-        <w:t>You will see this.</w:t>
+          <w:sz w:val="32"/>
+          <w:szCs w:val="32"/>
+        </w:rPr>
+        <w:t>Currying is a functional programming technique in JavaScript that allows you to transform a function with multiple arguments into a sequence of functions, each taking a single argument. It enables you to create new functions by partially applying arguments to an existing function.</w:t>
       </w:r>
     </w:p>
     <w:p>
@@ -1926,6 +2253,424 @@
         </w:rPr>
         <w:t xml:space="preserve">It is better to use const always, and whenever you must need to re-assign change it to let. </w:t>
       </w:r>
+    </w:p>
+    <w:p>
+      <w:pPr>
+        <w:spacing w:before="100" w:beforeAutospacing="1" w:after="100" w:afterAutospacing="1" w:line="240" w:lineRule="auto"/>
+        <w:ind w:left="360"/>
+        <w:rPr>
+          <w:rFonts w:eastAsia="Times New Roman" w:cstheme="minorHAnsi"/>
+          <w:b/>
+          <w:bCs/>
+          <w:kern w:val="0"/>
+          <w:sz w:val="32"/>
+          <w:szCs w:val="32"/>
+          <w:lang w:val="en-US" w:eastAsia="en-PK"/>
+          <w14:ligatures w14:val="none"/>
+        </w:rPr>
+      </w:pPr>
+      <w:r>
+        <w:rPr>
+          <w:rFonts w:eastAsia="Times New Roman" w:cstheme="minorHAnsi"/>
+          <w:b/>
+          <w:bCs/>
+          <w:kern w:val="0"/>
+          <w:sz w:val="32"/>
+          <w:szCs w:val="32"/>
+          <w:lang w:val="en-US" w:eastAsia="en-PK"/>
+          <w14:ligatures w14:val="none"/>
+        </w:rPr>
+        <w:t xml:space="preserve">Shallow </w:t>
+      </w:r>
+      <w:proofErr w:type="gramStart"/>
+      <w:r>
+        <w:rPr>
+          <w:rFonts w:eastAsia="Times New Roman" w:cstheme="minorHAnsi"/>
+          <w:b/>
+          <w:bCs/>
+          <w:kern w:val="0"/>
+          <w:sz w:val="32"/>
+          <w:szCs w:val="32"/>
+          <w:lang w:val="en-US" w:eastAsia="en-PK"/>
+          <w14:ligatures w14:val="none"/>
+        </w:rPr>
+        <w:t>Copy:-</w:t>
+      </w:r>
+      <w:proofErr w:type="gramEnd"/>
+    </w:p>
+    <w:p>
+      <w:pPr>
+        <w:pStyle w:val="ListParagraph"/>
+        <w:numPr>
+          <w:ilvl w:val="0"/>
+          <w:numId w:val="1"/>
+        </w:numPr>
+        <w:spacing w:before="100" w:beforeAutospacing="1" w:after="100" w:afterAutospacing="1" w:line="240" w:lineRule="auto"/>
+        <w:rPr>
+          <w:rFonts w:eastAsia="Times New Roman" w:cstheme="minorHAnsi"/>
+          <w:kern w:val="0"/>
+          <w:sz w:val="32"/>
+          <w:szCs w:val="32"/>
+          <w:lang w:val="en-US" w:eastAsia="en-PK"/>
+          <w14:ligatures w14:val="none"/>
+        </w:rPr>
+      </w:pPr>
+      <w:r>
+        <w:rPr>
+          <w:rFonts w:eastAsia="Times New Roman" w:cstheme="minorHAnsi"/>
+          <w:kern w:val="0"/>
+          <w:sz w:val="32"/>
+          <w:szCs w:val="32"/>
+          <w:lang w:val="en-US" w:eastAsia="en-PK"/>
+          <w14:ligatures w14:val="none"/>
+        </w:rPr>
+        <w:t>A shallow copy of an object refers to creating a new object that has the same properties as the original object, but the property values are copied by reference.</w:t>
+      </w:r>
+    </w:p>
+    <w:p>
+      <w:pPr>
+        <w:pStyle w:val="ListParagraph"/>
+        <w:numPr>
+          <w:ilvl w:val="0"/>
+          <w:numId w:val="1"/>
+        </w:numPr>
+        <w:spacing w:before="100" w:beforeAutospacing="1" w:after="100" w:afterAutospacing="1" w:line="240" w:lineRule="auto"/>
+        <w:rPr>
+          <w:rFonts w:eastAsia="Times New Roman" w:cstheme="minorHAnsi"/>
+          <w:kern w:val="0"/>
+          <w:sz w:val="32"/>
+          <w:szCs w:val="32"/>
+          <w:lang w:val="en-US" w:eastAsia="en-PK"/>
+          <w14:ligatures w14:val="none"/>
+        </w:rPr>
+      </w:pPr>
+      <w:r>
+        <w:rPr>
+          <w:rFonts w:eastAsia="Times New Roman" w:cstheme="minorHAnsi"/>
+          <w:kern w:val="0"/>
+          <w:sz w:val="32"/>
+          <w:szCs w:val="32"/>
+          <w:lang w:val="en-US" w:eastAsia="en-PK"/>
+          <w14:ligatures w14:val="none"/>
+        </w:rPr>
+        <w:t>Many methods can be used to copy object without old reference.</w:t>
+      </w:r>
+    </w:p>
+    <w:p>
+      <w:pPr>
+        <w:pStyle w:val="ListParagraph"/>
+        <w:numPr>
+          <w:ilvl w:val="0"/>
+          <w:numId w:val="1"/>
+        </w:numPr>
+        <w:spacing w:before="100" w:beforeAutospacing="1" w:after="100" w:afterAutospacing="1" w:line="240" w:lineRule="auto"/>
+        <w:rPr>
+          <w:rFonts w:eastAsia="Times New Roman" w:cstheme="minorHAnsi"/>
+          <w:kern w:val="0"/>
+          <w:sz w:val="32"/>
+          <w:szCs w:val="32"/>
+          <w:lang w:val="en-US" w:eastAsia="en-PK"/>
+          <w14:ligatures w14:val="none"/>
+        </w:rPr>
+      </w:pPr>
+      <w:r>
+        <w:rPr>
+          <w:rFonts w:eastAsia="Times New Roman" w:cstheme="minorHAnsi"/>
+          <w:kern w:val="0"/>
+          <w:sz w:val="32"/>
+          <w:szCs w:val="32"/>
+          <w:lang w:val="en-US" w:eastAsia="en-PK"/>
+          <w14:ligatures w14:val="none"/>
+        </w:rPr>
+        <w:t>But problem which these is they just create a copy of properties of that object, but not creating a copy of their references also.</w:t>
+      </w:r>
+    </w:p>
+    <w:p>
+      <w:pPr>
+        <w:spacing w:before="100" w:beforeAutospacing="1" w:after="100" w:afterAutospacing="1" w:line="240" w:lineRule="auto"/>
+        <w:ind w:left="360"/>
+        <w:rPr>
+          <w:rFonts w:eastAsia="Times New Roman" w:cstheme="minorHAnsi"/>
+          <w:b/>
+          <w:bCs/>
+          <w:kern w:val="0"/>
+          <w:sz w:val="32"/>
+          <w:szCs w:val="32"/>
+          <w:lang w:val="en-US" w:eastAsia="en-PK"/>
+          <w14:ligatures w14:val="none"/>
+        </w:rPr>
+      </w:pPr>
+      <w:r>
+        <w:rPr>
+          <w:rFonts w:eastAsia="Times New Roman" w:cstheme="minorHAnsi"/>
+          <w:b/>
+          <w:bCs/>
+          <w:kern w:val="0"/>
+          <w:sz w:val="32"/>
+          <w:szCs w:val="32"/>
+          <w:lang w:val="en-US" w:eastAsia="en-PK"/>
+          <w14:ligatures w14:val="none"/>
+        </w:rPr>
+        <w:t xml:space="preserve">Deep </w:t>
+      </w:r>
+      <w:proofErr w:type="gramStart"/>
+      <w:r>
+        <w:rPr>
+          <w:rFonts w:eastAsia="Times New Roman" w:cstheme="minorHAnsi"/>
+          <w:b/>
+          <w:bCs/>
+          <w:kern w:val="0"/>
+          <w:sz w:val="32"/>
+          <w:szCs w:val="32"/>
+          <w:lang w:val="en-US" w:eastAsia="en-PK"/>
+          <w14:ligatures w14:val="none"/>
+        </w:rPr>
+        <w:t>Copy:-</w:t>
+      </w:r>
+      <w:proofErr w:type="gramEnd"/>
+    </w:p>
+    <w:p>
+      <w:pPr>
+        <w:pStyle w:val="ListParagraph"/>
+        <w:numPr>
+          <w:ilvl w:val="0"/>
+          <w:numId w:val="1"/>
+        </w:numPr>
+        <w:spacing w:before="100" w:beforeAutospacing="1" w:after="100" w:afterAutospacing="1" w:line="240" w:lineRule="auto"/>
+        <w:rPr>
+          <w:rFonts w:eastAsia="Times New Roman" w:cstheme="minorHAnsi"/>
+          <w:kern w:val="0"/>
+          <w:sz w:val="32"/>
+          <w:szCs w:val="32"/>
+          <w:lang w:val="en-US" w:eastAsia="en-PK"/>
+          <w14:ligatures w14:val="none"/>
+        </w:rPr>
+      </w:pPr>
+      <w:r>
+        <w:rPr>
+          <w:rFonts w:eastAsia="Times New Roman" w:cstheme="minorHAnsi"/>
+          <w:kern w:val="0"/>
+          <w:sz w:val="32"/>
+          <w:szCs w:val="32"/>
+          <w:lang w:val="en-US" w:eastAsia="en-PK"/>
+          <w14:ligatures w14:val="none"/>
+        </w:rPr>
+        <w:lastRenderedPageBreak/>
+        <w:t>This is a hard problem to solve in past as there can be multiple level of nested objects and there can be reference</w:t>
+      </w:r>
+      <w:r>
+        <w:rPr>
+          <w:rFonts w:eastAsia="Times New Roman" w:cstheme="minorHAnsi"/>
+          <w:kern w:val="0"/>
+          <w:sz w:val="32"/>
+          <w:szCs w:val="32"/>
+          <w:lang w:val="en-US" w:eastAsia="en-PK"/>
+          <w14:ligatures w14:val="none"/>
+        </w:rPr>
+        <w:t xml:space="preserve">s to functions </w:t>
+      </w:r>
+      <w:proofErr w:type="spellStart"/>
+      <w:r>
+        <w:rPr>
+          <w:rFonts w:eastAsia="Times New Roman" w:cstheme="minorHAnsi"/>
+          <w:kern w:val="0"/>
+          <w:sz w:val="32"/>
+          <w:szCs w:val="32"/>
+          <w:lang w:val="en-US" w:eastAsia="en-PK"/>
+          <w14:ligatures w14:val="none"/>
+        </w:rPr>
+        <w:t>etc</w:t>
+      </w:r>
+      <w:proofErr w:type="spellEnd"/>
+      <w:r>
+        <w:rPr>
+          <w:rFonts w:eastAsia="Times New Roman" w:cstheme="minorHAnsi"/>
+          <w:kern w:val="0"/>
+          <w:sz w:val="32"/>
+          <w:szCs w:val="32"/>
+          <w:lang w:val="en-US" w:eastAsia="en-PK"/>
+          <w14:ligatures w14:val="none"/>
+        </w:rPr>
+        <w:t xml:space="preserve"> also. Few methods which are there:</w:t>
+      </w:r>
+    </w:p>
+    <w:p>
+      <w:pPr>
+        <w:pStyle w:val="ListParagraph"/>
+        <w:numPr>
+          <w:ilvl w:val="0"/>
+          <w:numId w:val="5"/>
+        </w:numPr>
+        <w:spacing w:before="100" w:beforeAutospacing="1" w:after="100" w:afterAutospacing="1" w:line="240" w:lineRule="auto"/>
+        <w:rPr>
+          <w:rFonts w:eastAsia="Times New Roman" w:cstheme="minorHAnsi"/>
+          <w:kern w:val="0"/>
+          <w:sz w:val="32"/>
+          <w:szCs w:val="32"/>
+          <w:lang w:val="en-US" w:eastAsia="en-PK"/>
+          <w14:ligatures w14:val="none"/>
+        </w:rPr>
+      </w:pPr>
+      <w:proofErr w:type="spellStart"/>
+      <w:r>
+        <w:rPr>
+          <w:rFonts w:eastAsia="Times New Roman" w:cstheme="minorHAnsi"/>
+          <w:kern w:val="0"/>
+          <w:sz w:val="32"/>
+          <w:szCs w:val="32"/>
+          <w:lang w:val="en-US" w:eastAsia="en-PK"/>
+          <w14:ligatures w14:val="none"/>
+        </w:rPr>
+        <w:t>JSON.stringify</w:t>
+      </w:r>
+      <w:proofErr w:type="spellEnd"/>
+      <w:r>
+        <w:rPr>
+          <w:rFonts w:eastAsia="Times New Roman" w:cstheme="minorHAnsi"/>
+          <w:kern w:val="0"/>
+          <w:sz w:val="32"/>
+          <w:szCs w:val="32"/>
+          <w:lang w:val="en-US" w:eastAsia="en-PK"/>
+          <w14:ligatures w14:val="none"/>
+        </w:rPr>
+        <w:t xml:space="preserve"> and </w:t>
+      </w:r>
+      <w:proofErr w:type="spellStart"/>
+      <w:proofErr w:type="gramStart"/>
+      <w:r>
+        <w:rPr>
+          <w:rFonts w:eastAsia="Times New Roman" w:cstheme="minorHAnsi"/>
+          <w:kern w:val="0"/>
+          <w:sz w:val="32"/>
+          <w:szCs w:val="32"/>
+          <w:lang w:val="en-US" w:eastAsia="en-PK"/>
+          <w14:ligatures w14:val="none"/>
+        </w:rPr>
+        <w:t>JSON.parse</w:t>
+      </w:r>
+      <w:proofErr w:type="spellEnd"/>
+      <w:r>
+        <w:rPr>
+          <w:rFonts w:eastAsia="Times New Roman" w:cstheme="minorHAnsi"/>
+          <w:kern w:val="0"/>
+          <w:sz w:val="32"/>
+          <w:szCs w:val="32"/>
+          <w:lang w:val="en-US" w:eastAsia="en-PK"/>
+          <w14:ligatures w14:val="none"/>
+        </w:rPr>
+        <w:t>:-</w:t>
+      </w:r>
+      <w:proofErr w:type="gramEnd"/>
+      <w:r>
+        <w:rPr>
+          <w:rFonts w:eastAsia="Times New Roman" w:cstheme="minorHAnsi"/>
+          <w:kern w:val="0"/>
+          <w:sz w:val="32"/>
+          <w:szCs w:val="32"/>
+          <w:lang w:val="en-US" w:eastAsia="en-PK"/>
+          <w14:ligatures w14:val="none"/>
+        </w:rPr>
+        <w:t xml:space="preserve"> This method utilize the fact that every JSON can be converted to string value (exception of methods/function).</w:t>
+      </w:r>
+    </w:p>
+    <w:p>
+      <w:pPr>
+        <w:pStyle w:val="ListParagraph"/>
+        <w:numPr>
+          <w:ilvl w:val="0"/>
+          <w:numId w:val="5"/>
+        </w:numPr>
+        <w:spacing w:before="100" w:beforeAutospacing="1" w:after="100" w:afterAutospacing="1" w:line="240" w:lineRule="auto"/>
+        <w:rPr>
+          <w:rFonts w:eastAsia="Times New Roman" w:cstheme="minorHAnsi"/>
+          <w:kern w:val="0"/>
+          <w:sz w:val="32"/>
+          <w:szCs w:val="32"/>
+          <w:lang w:val="en-US" w:eastAsia="en-PK"/>
+          <w14:ligatures w14:val="none"/>
+        </w:rPr>
+      </w:pPr>
+      <w:proofErr w:type="spellStart"/>
+      <w:r>
+        <w:rPr>
+          <w:rFonts w:eastAsia="Times New Roman" w:cstheme="minorHAnsi"/>
+          <w:kern w:val="0"/>
+          <w:sz w:val="32"/>
+          <w:szCs w:val="32"/>
+          <w:lang w:val="en-US" w:eastAsia="en-PK"/>
+          <w14:ligatures w14:val="none"/>
+        </w:rPr>
+        <w:t>structuredClone</w:t>
+      </w:r>
+      <w:proofErr w:type="spellEnd"/>
+      <w:r>
+        <w:rPr>
+          <w:rFonts w:eastAsia="Times New Roman" w:cstheme="minorHAnsi"/>
+          <w:kern w:val="0"/>
+          <w:sz w:val="32"/>
+          <w:szCs w:val="32"/>
+          <w:lang w:val="en-US" w:eastAsia="en-PK"/>
+          <w14:ligatures w14:val="none"/>
+        </w:rPr>
+        <w:t>: Browser API which work even for circular references (but functions not supported)</w:t>
+      </w:r>
+      <w:r>
+        <w:rPr>
+          <w:rFonts w:eastAsia="Times New Roman" w:cstheme="minorHAnsi"/>
+          <w:kern w:val="0"/>
+          <w:sz w:val="32"/>
+          <w:szCs w:val="32"/>
+          <w:lang w:val="en-US" w:eastAsia="en-PK"/>
+          <w14:ligatures w14:val="none"/>
+        </w:rPr>
+        <w:t>.</w:t>
+      </w:r>
+    </w:p>
+    <w:p>
+      <w:pPr>
+        <w:spacing w:before="100" w:beforeAutospacing="1" w:after="100" w:afterAutospacing="1" w:line="240" w:lineRule="auto"/>
+        <w:rPr>
+          <w:rFonts w:eastAsia="Times New Roman" w:cstheme="minorHAnsi"/>
+          <w:b/>
+          <w:bCs/>
+          <w:kern w:val="0"/>
+          <w:sz w:val="32"/>
+          <w:szCs w:val="32"/>
+          <w:lang w:val="en-US" w:eastAsia="en-PK"/>
+          <w14:ligatures w14:val="none"/>
+        </w:rPr>
+      </w:pPr>
+      <w:r>
+        <w:rPr>
+          <w:rFonts w:eastAsia="Times New Roman" w:cstheme="minorHAnsi"/>
+          <w:b/>
+          <w:bCs/>
+          <w:kern w:val="0"/>
+          <w:sz w:val="32"/>
+          <w:szCs w:val="32"/>
+          <w:lang w:val="en-US" w:eastAsia="en-PK"/>
+          <w14:ligatures w14:val="none"/>
+        </w:rPr>
+        <w:t>This:</w:t>
+      </w:r>
+    </w:p>
+    <w:p>
+      <w:pPr>
+        <w:pStyle w:val="ListParagraph"/>
+        <w:numPr>
+          <w:ilvl w:val="0"/>
+          <w:numId w:val="1"/>
+        </w:numPr>
+        <w:spacing w:before="100" w:beforeAutospacing="1" w:after="100" w:afterAutospacing="1" w:line="240" w:lineRule="auto"/>
+        <w:rPr>
+          <w:rFonts w:eastAsia="Times New Roman" w:cstheme="minorHAnsi"/>
+          <w:kern w:val="0"/>
+          <w:sz w:val="32"/>
+          <w:szCs w:val="32"/>
+          <w:lang w:val="en-US" w:eastAsia="en-PK"/>
+          <w14:ligatures w14:val="none"/>
+        </w:rPr>
+      </w:pPr>
     </w:p>
     <w:sectPr>
       <w:pgSz w:w="11906" w:h="16838"/>
@@ -2426,6 +3171,119 @@
       </w:rPr>
     </w:lvl>
   </w:abstractNum>
+  <w:abstractNum w:abstractNumId="4" w15:restartNumberingAfterBreak="0">
+    <w:nsid w:val="77541AE9"/>
+    <w:multiLevelType w:val="hybridMultilevel"/>
+    <w:tmpl w:val="0FBABCA0"/>
+    <w:lvl w:ilvl="0" w:tplc="20000003">
+      <w:start w:val="1"/>
+      <w:numFmt w:val="bullet"/>
+      <w:lvlText w:val="o"/>
+      <w:lvlJc w:val="left"/>
+      <w:pPr>
+        <w:ind w:left="2160" w:hanging="360"/>
+      </w:pPr>
+      <w:rPr>
+        <w:rFonts w:ascii="Courier New" w:hAnsi="Courier New" w:cs="Courier New" w:hint="default"/>
+      </w:rPr>
+    </w:lvl>
+    <w:lvl w:ilvl="1" w:tplc="20000003" w:tentative="1">
+      <w:start w:val="1"/>
+      <w:numFmt w:val="bullet"/>
+      <w:lvlText w:val="o"/>
+      <w:lvlJc w:val="left"/>
+      <w:pPr>
+        <w:ind w:left="2880" w:hanging="360"/>
+      </w:pPr>
+      <w:rPr>
+        <w:rFonts w:ascii="Courier New" w:hAnsi="Courier New" w:cs="Courier New" w:hint="default"/>
+      </w:rPr>
+    </w:lvl>
+    <w:lvl w:ilvl="2" w:tplc="20000005" w:tentative="1">
+      <w:start w:val="1"/>
+      <w:numFmt w:val="bullet"/>
+      <w:lvlText w:val=""/>
+      <w:lvlJc w:val="left"/>
+      <w:pPr>
+        <w:ind w:left="3600" w:hanging="360"/>
+      </w:pPr>
+      <w:rPr>
+        <w:rFonts w:ascii="Wingdings" w:hAnsi="Wingdings" w:hint="default"/>
+      </w:rPr>
+    </w:lvl>
+    <w:lvl w:ilvl="3" w:tplc="20000001" w:tentative="1">
+      <w:start w:val="1"/>
+      <w:numFmt w:val="bullet"/>
+      <w:lvlText w:val=""/>
+      <w:lvlJc w:val="left"/>
+      <w:pPr>
+        <w:ind w:left="4320" w:hanging="360"/>
+      </w:pPr>
+      <w:rPr>
+        <w:rFonts w:ascii="Symbol" w:hAnsi="Symbol" w:hint="default"/>
+      </w:rPr>
+    </w:lvl>
+    <w:lvl w:ilvl="4" w:tplc="20000003" w:tentative="1">
+      <w:start w:val="1"/>
+      <w:numFmt w:val="bullet"/>
+      <w:lvlText w:val="o"/>
+      <w:lvlJc w:val="left"/>
+      <w:pPr>
+        <w:ind w:left="5040" w:hanging="360"/>
+      </w:pPr>
+      <w:rPr>
+        <w:rFonts w:ascii="Courier New" w:hAnsi="Courier New" w:cs="Courier New" w:hint="default"/>
+      </w:rPr>
+    </w:lvl>
+    <w:lvl w:ilvl="5" w:tplc="20000005" w:tentative="1">
+      <w:start w:val="1"/>
+      <w:numFmt w:val="bullet"/>
+      <w:lvlText w:val=""/>
+      <w:lvlJc w:val="left"/>
+      <w:pPr>
+        <w:ind w:left="5760" w:hanging="360"/>
+      </w:pPr>
+      <w:rPr>
+        <w:rFonts w:ascii="Wingdings" w:hAnsi="Wingdings" w:hint="default"/>
+      </w:rPr>
+    </w:lvl>
+    <w:lvl w:ilvl="6" w:tplc="20000001" w:tentative="1">
+      <w:start w:val="1"/>
+      <w:numFmt w:val="bullet"/>
+      <w:lvlText w:val=""/>
+      <w:lvlJc w:val="left"/>
+      <w:pPr>
+        <w:ind w:left="6480" w:hanging="360"/>
+      </w:pPr>
+      <w:rPr>
+        <w:rFonts w:ascii="Symbol" w:hAnsi="Symbol" w:hint="default"/>
+      </w:rPr>
+    </w:lvl>
+    <w:lvl w:ilvl="7" w:tplc="20000003" w:tentative="1">
+      <w:start w:val="1"/>
+      <w:numFmt w:val="bullet"/>
+      <w:lvlText w:val="o"/>
+      <w:lvlJc w:val="left"/>
+      <w:pPr>
+        <w:ind w:left="7200" w:hanging="360"/>
+      </w:pPr>
+      <w:rPr>
+        <w:rFonts w:ascii="Courier New" w:hAnsi="Courier New" w:cs="Courier New" w:hint="default"/>
+      </w:rPr>
+    </w:lvl>
+    <w:lvl w:ilvl="8" w:tplc="20000005" w:tentative="1">
+      <w:start w:val="1"/>
+      <w:numFmt w:val="bullet"/>
+      <w:lvlText w:val=""/>
+      <w:lvlJc w:val="left"/>
+      <w:pPr>
+        <w:ind w:left="7920" w:hanging="360"/>
+      </w:pPr>
+      <w:rPr>
+        <w:rFonts w:ascii="Wingdings" w:hAnsi="Wingdings" w:hint="default"/>
+      </w:rPr>
+    </w:lvl>
+  </w:abstractNum>
   <w:num w:numId="1" w16cid:durableId="1415475037">
     <w:abstractNumId w:val="3"/>
   </w:num>
@@ -2437,6 +3295,9 @@
   </w:num>
   <w:num w:numId="4" w16cid:durableId="1116294118">
     <w:abstractNumId w:val="0"/>
+  </w:num>
+  <w:num w:numId="5" w16cid:durableId="863521179">
+    <w:abstractNumId w:val="4"/>
   </w:num>
 </w:numbering>
 </file>

</xml_diff>

<commit_message>
added symbol definition and also functions files
</commit_message>
<xml_diff>
--- a/Advance JavaScript.docx
+++ b/Advance JavaScript.docx
@@ -152,127 +152,61 @@
           <w:szCs w:val="32"/>
           <w:lang w:val="en-US"/>
         </w:rPr>
-        <w:t xml:space="preserve">Functions- Call/ Apply/ Bind | Decorators- Debounce, Throttle, </w:t>
-      </w:r>
-      <w:proofErr w:type="spellStart"/>
-      <w:r>
-        <w:rPr>
-          <w:b/>
-          <w:bCs/>
-          <w:sz w:val="32"/>
-          <w:szCs w:val="32"/>
-          <w:lang w:val="en-US"/>
-        </w:rPr>
-        <w:t>Memoization</w:t>
-      </w:r>
-      <w:proofErr w:type="spellEnd"/>
-      <w:r>
-        <w:rPr>
-          <w:b/>
-          <w:bCs/>
-          <w:sz w:val="32"/>
-          <w:szCs w:val="32"/>
-          <w:lang w:val="en-US"/>
-        </w:rPr>
-        <w:t>.</w:t>
-      </w:r>
-    </w:p>
-    <w:p>
-      <w:pPr>
-        <w:pStyle w:val="ListParagraph"/>
-        <w:numPr>
-          <w:ilvl w:val="0"/>
-          <w:numId w:val="1"/>
-        </w:numPr>
-        <w:spacing w:line="276" w:lineRule="auto"/>
-        <w:rPr>
-          <w:b/>
-          <w:bCs/>
-          <w:sz w:val="32"/>
-          <w:szCs w:val="32"/>
-          <w:lang w:val="en-US"/>
-        </w:rPr>
-      </w:pPr>
-      <w:r>
-        <w:rPr>
-          <w:b/>
-          <w:bCs/>
-          <w:sz w:val="32"/>
-          <w:szCs w:val="32"/>
-          <w:lang w:val="en-US"/>
-        </w:rPr>
-        <w:t xml:space="preserve">Iterators- </w:t>
-      </w:r>
-      <w:proofErr w:type="spellStart"/>
-      <w:r>
-        <w:rPr>
-          <w:b/>
-          <w:bCs/>
-          <w:sz w:val="32"/>
-          <w:szCs w:val="32"/>
-          <w:lang w:val="en-US"/>
-        </w:rPr>
-        <w:t>Iterables</w:t>
-      </w:r>
-      <w:proofErr w:type="spellEnd"/>
-      <w:r>
-        <w:rPr>
-          <w:b/>
-          <w:bCs/>
-          <w:sz w:val="32"/>
-          <w:szCs w:val="32"/>
-          <w:lang w:val="en-US"/>
-        </w:rPr>
-        <w:t xml:space="preserve"> / Generators | Maps / Sets / Infinite    Iterators.</w:t>
-      </w:r>
-    </w:p>
-    <w:p>
-      <w:pPr>
-        <w:pStyle w:val="ListParagraph"/>
-        <w:numPr>
-          <w:ilvl w:val="0"/>
-          <w:numId w:val="1"/>
-        </w:numPr>
-        <w:spacing w:line="276" w:lineRule="auto"/>
-        <w:rPr>
-          <w:b/>
-          <w:bCs/>
-          <w:sz w:val="32"/>
-          <w:szCs w:val="32"/>
-          <w:lang w:val="en-US"/>
-        </w:rPr>
-      </w:pPr>
-      <w:r>
-        <w:rPr>
-          <w:b/>
-          <w:bCs/>
-          <w:sz w:val="32"/>
-          <w:szCs w:val="32"/>
-          <w:lang w:val="en-US"/>
-        </w:rPr>
-        <w:t xml:space="preserve">Prototypes- Inheritance, Constructor, </w:t>
-      </w:r>
-      <w:proofErr w:type="spellStart"/>
-      <w:r>
-        <w:rPr>
-          <w:b/>
-          <w:bCs/>
-          <w:sz w:val="32"/>
-          <w:szCs w:val="32"/>
-          <w:lang w:val="en-US"/>
-        </w:rPr>
-        <w:t>Polyfills</w:t>
-      </w:r>
-      <w:proofErr w:type="spellEnd"/>
-      <w:r>
-        <w:rPr>
-          <w:b/>
-          <w:bCs/>
-          <w:sz w:val="32"/>
-          <w:szCs w:val="32"/>
-          <w:lang w:val="en-US"/>
-        </w:rPr>
-        <w:t>.</w:t>
+        <w:t>Functions- Call/ Apply/ Bind | Decorators- Debounce, Throttle, Memoization.</w:t>
+      </w:r>
+    </w:p>
+    <w:p>
+      <w:pPr>
+        <w:pStyle w:val="ListParagraph"/>
+        <w:numPr>
+          <w:ilvl w:val="0"/>
+          <w:numId w:val="1"/>
+        </w:numPr>
+        <w:spacing w:line="276" w:lineRule="auto"/>
+        <w:rPr>
+          <w:b/>
+          <w:bCs/>
+          <w:sz w:val="32"/>
+          <w:szCs w:val="32"/>
+          <w:lang w:val="en-US"/>
+        </w:rPr>
+      </w:pPr>
+      <w:r>
+        <w:rPr>
+          <w:b/>
+          <w:bCs/>
+          <w:sz w:val="32"/>
+          <w:szCs w:val="32"/>
+          <w:lang w:val="en-US"/>
+        </w:rPr>
+        <w:t>Iterators- Iterables / Generators | Maps / Sets / Infinite    Iterators.</w:t>
+      </w:r>
+    </w:p>
+    <w:p>
+      <w:pPr>
+        <w:pStyle w:val="ListParagraph"/>
+        <w:numPr>
+          <w:ilvl w:val="0"/>
+          <w:numId w:val="1"/>
+        </w:numPr>
+        <w:spacing w:line="276" w:lineRule="auto"/>
+        <w:rPr>
+          <w:b/>
+          <w:bCs/>
+          <w:sz w:val="32"/>
+          <w:szCs w:val="32"/>
+          <w:lang w:val="en-US"/>
+        </w:rPr>
+      </w:pPr>
+      <w:r>
+        <w:rPr>
+          <w:b/>
+          <w:bCs/>
+          <w:sz w:val="32"/>
+          <w:szCs w:val="32"/>
+          <w:lang w:val="en-US"/>
+        </w:rPr>
+        <w:t>Prototypes- Inheritance, Constructor, Polyfills.</w:t>
       </w:r>
     </w:p>
     <w:p>
@@ -326,29 +260,7 @@
           <w:szCs w:val="32"/>
           <w:lang w:val="en-US"/>
         </w:rPr>
-        <w:t>Async-</w:t>
-      </w:r>
-      <w:proofErr w:type="spellStart"/>
-      <w:r>
-        <w:rPr>
-          <w:b/>
-          <w:bCs/>
-          <w:sz w:val="32"/>
-          <w:szCs w:val="32"/>
-          <w:lang w:val="en-US"/>
-        </w:rPr>
-        <w:t>js</w:t>
-      </w:r>
-      <w:proofErr w:type="spellEnd"/>
-      <w:r>
-        <w:rPr>
-          <w:b/>
-          <w:bCs/>
-          <w:sz w:val="32"/>
-          <w:szCs w:val="32"/>
-          <w:lang w:val="en-US"/>
-        </w:rPr>
-        <w:t>- Callback / Promise/ Async-Await / Promise API.</w:t>
+        <w:t>Async-js- Callback / Promise/ Async-Await / Promise API.</w:t>
       </w:r>
     </w:p>
     <w:p>
@@ -437,138 +349,71 @@
           <w:szCs w:val="32"/>
           <w:lang w:val="en-US"/>
         </w:rPr>
-        <w:t xml:space="preserve">Block Scopes and Global </w:t>
-      </w:r>
-      <w:proofErr w:type="gramStart"/>
-      <w:r>
-        <w:rPr>
-          <w:b/>
-          <w:bCs/>
-          <w:sz w:val="32"/>
-          <w:szCs w:val="32"/>
-          <w:lang w:val="en-US"/>
-        </w:rPr>
-        <w:t>Scopes:-</w:t>
-      </w:r>
-      <w:proofErr w:type="gramEnd"/>
-    </w:p>
-    <w:p>
-      <w:pPr>
-        <w:pStyle w:val="ListParagraph"/>
-        <w:numPr>
-          <w:ilvl w:val="0"/>
-          <w:numId w:val="1"/>
-        </w:numPr>
-        <w:spacing w:line="276" w:lineRule="auto"/>
-        <w:rPr>
-          <w:b/>
-          <w:bCs/>
-          <w:sz w:val="32"/>
-          <w:szCs w:val="32"/>
-          <w:lang w:val="en-US"/>
-        </w:rPr>
-      </w:pPr>
-      <w:r>
-        <w:rPr>
-          <w:sz w:val="32"/>
-          <w:szCs w:val="32"/>
-          <w:lang w:val="en-US"/>
-        </w:rPr>
-        <w:t xml:space="preserve">Block </w:t>
-      </w:r>
-      <w:proofErr w:type="gramStart"/>
-      <w:r>
-        <w:rPr>
-          <w:sz w:val="32"/>
-          <w:szCs w:val="32"/>
-          <w:lang w:val="en-US"/>
-        </w:rPr>
-        <w:t>Scope :</w:t>
-      </w:r>
-      <w:proofErr w:type="gramEnd"/>
-      <w:r>
-        <w:rPr>
-          <w:sz w:val="32"/>
-          <w:szCs w:val="32"/>
-          <w:lang w:val="en-US"/>
-        </w:rPr>
-        <w:t>- The scope is the current context of execution in which values and expression are visible.</w:t>
-      </w:r>
-    </w:p>
-    <w:p>
-      <w:pPr>
-        <w:pStyle w:val="ListParagraph"/>
-        <w:numPr>
-          <w:ilvl w:val="0"/>
-          <w:numId w:val="1"/>
-        </w:numPr>
-        <w:spacing w:line="276" w:lineRule="auto"/>
-        <w:rPr>
-          <w:b/>
-          <w:bCs/>
-          <w:sz w:val="32"/>
-          <w:szCs w:val="32"/>
-          <w:lang w:val="en-US"/>
-        </w:rPr>
-      </w:pPr>
-      <w:r>
-        <w:rPr>
-          <w:sz w:val="32"/>
-          <w:szCs w:val="32"/>
-          <w:lang w:val="en-US"/>
-        </w:rPr>
-        <w:t xml:space="preserve">Global </w:t>
-      </w:r>
-      <w:proofErr w:type="gramStart"/>
-      <w:r>
-        <w:rPr>
-          <w:sz w:val="32"/>
-          <w:szCs w:val="32"/>
-          <w:lang w:val="en-US"/>
-        </w:rPr>
-        <w:t>Scope :</w:t>
-      </w:r>
-      <w:proofErr w:type="gramEnd"/>
-      <w:r>
-        <w:rPr>
-          <w:sz w:val="32"/>
-          <w:szCs w:val="32"/>
-          <w:lang w:val="en-US"/>
-        </w:rPr>
-        <w:t xml:space="preserve">- Any variable / expression which is written outside- </w:t>
-      </w:r>
-      <w:proofErr w:type="spellStart"/>
-      <w:r>
-        <w:rPr>
-          <w:sz w:val="32"/>
-          <w:szCs w:val="32"/>
-          <w:lang w:val="en-US"/>
-        </w:rPr>
-        <w:t>i.e</w:t>
-      </w:r>
-      <w:proofErr w:type="spellEnd"/>
-      <w:r>
-        <w:rPr>
-          <w:sz w:val="32"/>
-          <w:szCs w:val="32"/>
-          <w:lang w:val="en-US"/>
-        </w:rPr>
-        <w:t xml:space="preserve"> not inside any functions, blocks etc. This is shared across files.</w:t>
-      </w:r>
-    </w:p>
-    <w:p>
-      <w:pPr>
-        <w:pStyle w:val="ListParagraph"/>
-        <w:spacing w:line="276" w:lineRule="auto"/>
-        <w:rPr>
-          <w:b/>
-          <w:bCs/>
-          <w:sz w:val="32"/>
-          <w:szCs w:val="32"/>
-          <w:lang w:val="en-US"/>
-        </w:rPr>
-      </w:pPr>
-      <w:proofErr w:type="gramStart"/>
+        <w:t>Block Scopes and Global Scopes:-</w:t>
+      </w:r>
+    </w:p>
+    <w:p>
+      <w:pPr>
+        <w:pStyle w:val="ListParagraph"/>
+        <w:numPr>
+          <w:ilvl w:val="0"/>
+          <w:numId w:val="1"/>
+        </w:numPr>
+        <w:spacing w:line="276" w:lineRule="auto"/>
+        <w:rPr>
+          <w:b/>
+          <w:bCs/>
+          <w:sz w:val="32"/>
+          <w:szCs w:val="32"/>
+          <w:lang w:val="en-US"/>
+        </w:rPr>
+      </w:pPr>
+      <w:r>
+        <w:rPr>
+          <w:sz w:val="32"/>
+          <w:szCs w:val="32"/>
+          <w:lang w:val="en-US"/>
+        </w:rPr>
+        <w:t>Block Scope :- The scope is the current context of execution in which values and expression are visible.</w:t>
+      </w:r>
+    </w:p>
+    <w:p>
+      <w:pPr>
+        <w:pStyle w:val="ListParagraph"/>
+        <w:numPr>
+          <w:ilvl w:val="0"/>
+          <w:numId w:val="1"/>
+        </w:numPr>
+        <w:spacing w:line="276" w:lineRule="auto"/>
+        <w:rPr>
+          <w:b/>
+          <w:bCs/>
+          <w:sz w:val="32"/>
+          <w:szCs w:val="32"/>
+          <w:lang w:val="en-US"/>
+        </w:rPr>
+      </w:pPr>
+      <w:r>
+        <w:rPr>
+          <w:sz w:val="32"/>
+          <w:szCs w:val="32"/>
+          <w:lang w:val="en-US"/>
+        </w:rPr>
+        <w:t>Global Scope :- Any variable / expression which is written outside- i.e not inside any functions, blocks etc. This is shared across files.</w:t>
+      </w:r>
+    </w:p>
+    <w:p>
+      <w:pPr>
+        <w:pStyle w:val="ListParagraph"/>
+        <w:spacing w:line="276" w:lineRule="auto"/>
+        <w:rPr>
+          <w:b/>
+          <w:bCs/>
+          <w:sz w:val="32"/>
+          <w:szCs w:val="32"/>
+          <w:lang w:val="en-US"/>
+        </w:rPr>
+      </w:pPr>
       <w:r>
         <w:rPr>
           <w:b/>
@@ -589,7 +434,6 @@
         </w:rPr>
         <w:t>:-</w:t>
       </w:r>
-      <w:proofErr w:type="gramEnd"/>
     </w:p>
     <w:p>
       <w:pPr>
@@ -678,20 +522,8 @@
           <w:szCs w:val="32"/>
           <w:lang w:val="en-US"/>
         </w:rPr>
-        <w:t>TDZ (Temporal Dead Zone</w:t>
-      </w:r>
-      <w:proofErr w:type="gramStart"/>
-      <w:r>
-        <w:rPr>
-          <w:b/>
-          <w:bCs/>
-          <w:sz w:val="32"/>
-          <w:szCs w:val="32"/>
-          <w:lang w:val="en-US"/>
-        </w:rPr>
-        <w:t>):-</w:t>
-      </w:r>
-      <w:proofErr w:type="gramEnd"/>
+        <w:t>TDZ (Temporal Dead Zone):-</w:t>
+      </w:r>
     </w:p>
     <w:p>
       <w:pPr>
@@ -729,7 +561,6 @@
           <w:lang w:val="en-US"/>
         </w:rPr>
       </w:pPr>
-      <w:proofErr w:type="gramStart"/>
       <w:r>
         <w:rPr>
           <w:b/>
@@ -740,7 +571,6 @@
         </w:rPr>
         <w:t>CONST:-</w:t>
       </w:r>
-      <w:proofErr w:type="gramEnd"/>
     </w:p>
     <w:p>
       <w:pPr>
@@ -862,20 +692,8 @@
           <w:szCs w:val="32"/>
           <w:lang w:val="en-US"/>
         </w:rPr>
-        <w:t xml:space="preserve">Variable </w:t>
-      </w:r>
-      <w:proofErr w:type="gramStart"/>
-      <w:r>
-        <w:rPr>
-          <w:b/>
-          <w:bCs/>
-          <w:sz w:val="32"/>
-          <w:szCs w:val="32"/>
-          <w:lang w:val="en-US"/>
-        </w:rPr>
-        <w:t>Shadowing:-</w:t>
-      </w:r>
-      <w:proofErr w:type="gramEnd"/>
+        <w:t>Variable Shadowing:-</w:t>
+      </w:r>
     </w:p>
     <w:p>
       <w:pPr>
@@ -927,7 +745,6 @@
           <w:lang w:val="en-US"/>
         </w:rPr>
       </w:pPr>
-      <w:proofErr w:type="gramStart"/>
       <w:r>
         <w:rPr>
           <w:b/>
@@ -938,7 +755,6 @@
         </w:rPr>
         <w:t>Var:-</w:t>
       </w:r>
-      <w:proofErr w:type="gramEnd"/>
     </w:p>
     <w:p>
       <w:pPr>
@@ -1049,18 +865,7 @@
           <w:szCs w:val="32"/>
           <w:lang w:val="en-US"/>
         </w:rPr>
-        <w:t xml:space="preserve"> </w:t>
-      </w:r>
-      <w:proofErr w:type="gramStart"/>
-      <w:r>
-        <w:rPr>
-          <w:b/>
-          <w:bCs/>
-          <w:sz w:val="32"/>
-          <w:szCs w:val="32"/>
-          <w:lang w:val="en-US"/>
-        </w:rPr>
-        <w:t>S</w:t>
+        <w:t xml:space="preserve"> S</w:t>
       </w:r>
       <w:r>
         <w:rPr>
@@ -1082,7 +887,6 @@
         </w:rPr>
         <w:t>:-</w:t>
       </w:r>
-      <w:proofErr w:type="gramEnd"/>
     </w:p>
     <w:p>
       <w:pPr>
@@ -1129,62 +933,32 @@
           <w:szCs w:val="32"/>
           <w:lang w:val="en-US"/>
         </w:rPr>
-        <w:t xml:space="preserve">Global </w:t>
-      </w:r>
-      <w:proofErr w:type="gramStart"/>
-      <w:r>
-        <w:rPr>
-          <w:b/>
-          <w:bCs/>
-          <w:sz w:val="32"/>
-          <w:szCs w:val="32"/>
-          <w:lang w:val="en-US"/>
-        </w:rPr>
-        <w:t>Object:-</w:t>
-      </w:r>
-      <w:proofErr w:type="gramEnd"/>
-    </w:p>
-    <w:p>
-      <w:pPr>
-        <w:pStyle w:val="ListParagraph"/>
-        <w:numPr>
-          <w:ilvl w:val="0"/>
-          <w:numId w:val="1"/>
-        </w:numPr>
-        <w:spacing w:line="276" w:lineRule="auto"/>
-        <w:rPr>
-          <w:b/>
-          <w:bCs/>
-          <w:sz w:val="32"/>
-          <w:szCs w:val="32"/>
-          <w:lang w:val="en-US"/>
-        </w:rPr>
-      </w:pPr>
-      <w:r>
-        <w:rPr>
-          <w:sz w:val="32"/>
-          <w:szCs w:val="32"/>
-          <w:lang w:val="en-US"/>
-        </w:rPr>
-        <w:t xml:space="preserve">The global object is the variable window in case of browser. This helps you to use variable across the scopes. Also, it is </w:t>
-      </w:r>
-      <w:proofErr w:type="gramStart"/>
-      <w:r>
-        <w:rPr>
-          <w:sz w:val="32"/>
-          <w:szCs w:val="32"/>
-          <w:lang w:val="en-US"/>
-        </w:rPr>
-        <w:t>the this</w:t>
-      </w:r>
-      <w:proofErr w:type="gramEnd"/>
-      <w:r>
-        <w:rPr>
-          <w:sz w:val="32"/>
-          <w:szCs w:val="32"/>
-          <w:lang w:val="en-US"/>
-        </w:rPr>
-        <w:t xml:space="preserve"> value for global functions.</w:t>
+        <w:t>Global Object:-</w:t>
+      </w:r>
+    </w:p>
+    <w:p>
+      <w:pPr>
+        <w:pStyle w:val="ListParagraph"/>
+        <w:numPr>
+          <w:ilvl w:val="0"/>
+          <w:numId w:val="1"/>
+        </w:numPr>
+        <w:spacing w:line="276" w:lineRule="auto"/>
+        <w:rPr>
+          <w:b/>
+          <w:bCs/>
+          <w:sz w:val="32"/>
+          <w:szCs w:val="32"/>
+          <w:lang w:val="en-US"/>
+        </w:rPr>
+      </w:pPr>
+      <w:r>
+        <w:rPr>
+          <w:sz w:val="32"/>
+          <w:szCs w:val="32"/>
+          <w:lang w:val="en-US"/>
+        </w:rPr>
+        <w:t>The global object is the variable window in case of browser. This helps you to use variable across the scopes. Also, it is the this value for global functions.</w:t>
       </w:r>
     </w:p>
     <w:p>
@@ -1203,7 +977,6 @@
           <w:lang w:val="en-US"/>
         </w:rPr>
       </w:pPr>
-      <w:proofErr w:type="spellStart"/>
       <w:r>
         <w:rPr>
           <w:sz w:val="32"/>
@@ -1212,7 +985,6 @@
         </w:rPr>
         <w:t>Window.alert</w:t>
       </w:r>
-      <w:proofErr w:type="spellEnd"/>
     </w:p>
     <w:p>
       <w:pPr>
@@ -1230,23 +1002,13 @@
           <w:lang w:val="en-US"/>
         </w:rPr>
       </w:pPr>
-      <w:proofErr w:type="spellStart"/>
-      <w:r>
-        <w:rPr>
-          <w:sz w:val="32"/>
-          <w:szCs w:val="32"/>
-          <w:lang w:val="en-US"/>
-        </w:rPr>
-        <w:t>Window.promise</w:t>
-      </w:r>
-      <w:proofErr w:type="spellEnd"/>
-      <w:r>
-        <w:rPr>
-          <w:sz w:val="32"/>
-          <w:szCs w:val="32"/>
-          <w:lang w:val="en-US"/>
-        </w:rPr>
-        <w:t>.</w:t>
+      <w:r>
+        <w:rPr>
+          <w:sz w:val="32"/>
+          <w:szCs w:val="32"/>
+          <w:lang w:val="en-US"/>
+        </w:rPr>
+        <w:t>Window.promise.</w:t>
       </w:r>
     </w:p>
     <w:p>
@@ -1296,61 +1058,31 @@
           <w:szCs w:val="32"/>
           <w:lang w:val="en-US"/>
         </w:rPr>
-        <w:t xml:space="preserve">Var affects this global object, also function </w:t>
-      </w:r>
-      <w:proofErr w:type="spellStart"/>
-      <w:r>
-        <w:rPr>
-          <w:sz w:val="32"/>
-          <w:szCs w:val="32"/>
-          <w:lang w:val="en-US"/>
-        </w:rPr>
-        <w:t>declerations</w:t>
-      </w:r>
-      <w:proofErr w:type="spellEnd"/>
-      <w:r>
-        <w:rPr>
-          <w:sz w:val="32"/>
-          <w:szCs w:val="32"/>
-          <w:lang w:val="en-US"/>
-        </w:rPr>
-        <w:t>.</w:t>
-      </w:r>
-    </w:p>
-    <w:p>
-      <w:pPr>
-        <w:pStyle w:val="ListParagraph"/>
-        <w:spacing w:line="276" w:lineRule="auto"/>
-        <w:rPr>
-          <w:b/>
-          <w:bCs/>
-          <w:sz w:val="32"/>
-          <w:szCs w:val="32"/>
-          <w:lang w:val="en-US"/>
-        </w:rPr>
-      </w:pPr>
-      <w:r>
-        <w:rPr>
-          <w:b/>
-          <w:bCs/>
-          <w:sz w:val="32"/>
-          <w:szCs w:val="32"/>
-          <w:lang w:val="en-US"/>
-        </w:rPr>
-        <w:t xml:space="preserve">Function </w:t>
-      </w:r>
-      <w:proofErr w:type="gramStart"/>
-      <w:r>
-        <w:rPr>
-          <w:b/>
-          <w:bCs/>
-          <w:sz w:val="32"/>
-          <w:szCs w:val="32"/>
-          <w:lang w:val="en-US"/>
-        </w:rPr>
-        <w:t>Scope:-</w:t>
-      </w:r>
-      <w:proofErr w:type="gramEnd"/>
+        <w:t>Var affects this global object, also function declerations.</w:t>
+      </w:r>
+    </w:p>
+    <w:p>
+      <w:pPr>
+        <w:pStyle w:val="ListParagraph"/>
+        <w:spacing w:line="276" w:lineRule="auto"/>
+        <w:rPr>
+          <w:b/>
+          <w:bCs/>
+          <w:sz w:val="32"/>
+          <w:szCs w:val="32"/>
+          <w:lang w:val="en-US"/>
+        </w:rPr>
+      </w:pPr>
+      <w:r>
+        <w:rPr>
+          <w:b/>
+          <w:bCs/>
+          <w:sz w:val="32"/>
+          <w:szCs w:val="32"/>
+          <w:lang w:val="en-US"/>
+        </w:rPr>
+        <w:t>Function Scope:-</w:t>
+      </w:r>
     </w:p>
     <w:p>
       <w:pPr>
@@ -1548,43 +1280,7 @@
           <w:szCs w:val="32"/>
           <w:lang w:val="en-US"/>
         </w:rPr>
-        <w:t xml:space="preserve">Every variable in JavaScript (within global / block / or </w:t>
-      </w:r>
-      <w:proofErr w:type="gramStart"/>
-      <w:r>
-        <w:rPr>
-          <w:sz w:val="32"/>
-          <w:szCs w:val="32"/>
-          <w:lang w:val="en-US"/>
-        </w:rPr>
-        <w:t>function )</w:t>
-      </w:r>
-      <w:proofErr w:type="gramEnd"/>
-      <w:r>
-        <w:rPr>
-          <w:sz w:val="32"/>
-          <w:szCs w:val="32"/>
-          <w:lang w:val="en-US"/>
-        </w:rPr>
-        <w:t xml:space="preserve"> has a reference to an object-like data called Lexical environment. This object </w:t>
-      </w:r>
-      <w:proofErr w:type="gramStart"/>
-      <w:r>
-        <w:rPr>
-          <w:sz w:val="32"/>
-          <w:szCs w:val="32"/>
-          <w:lang w:val="en-US"/>
-        </w:rPr>
-        <w:t>( kind</w:t>
-      </w:r>
-      <w:proofErr w:type="gramEnd"/>
-      <w:r>
-        <w:rPr>
-          <w:sz w:val="32"/>
-          <w:szCs w:val="32"/>
-          <w:lang w:val="en-US"/>
-        </w:rPr>
-        <w:t xml:space="preserve"> of object ) serves as the basis of search for value of variable.</w:t>
+        <w:t>Every variable in JavaScript (within global / block / or function ) has a reference to an object-like data called Lexical environment. This object ( kind of object ) serves as the basis of search for value of variable.</w:t>
       </w:r>
     </w:p>
     <w:p>
@@ -1626,23 +1322,13 @@
           <w:lang w:val="en-US"/>
         </w:rPr>
       </w:pPr>
-      <w:proofErr w:type="gramStart"/>
-      <w:r>
-        <w:rPr>
-          <w:sz w:val="32"/>
-          <w:szCs w:val="32"/>
-          <w:lang w:val="en-US"/>
-        </w:rPr>
-        <w:t>The  movement</w:t>
-      </w:r>
-      <w:proofErr w:type="gramEnd"/>
-      <w:r>
-        <w:rPr>
-          <w:sz w:val="32"/>
-          <w:szCs w:val="32"/>
-          <w:lang w:val="en-US"/>
-        </w:rPr>
-        <w:t xml:space="preserve"> of variable declaration to top of scope- before execution.</w:t>
+      <w:r>
+        <w:rPr>
+          <w:sz w:val="32"/>
+          <w:szCs w:val="32"/>
+          <w:lang w:val="en-US"/>
+        </w:rPr>
+        <w:t>The  movement of variable declaration to top of scope- before execution.</w:t>
       </w:r>
     </w:p>
     <w:p>
@@ -1661,23 +1347,13 @@
           <w:lang w:val="en-US"/>
         </w:rPr>
       </w:pPr>
-      <w:proofErr w:type="gramStart"/>
-      <w:r>
-        <w:rPr>
-          <w:sz w:val="32"/>
-          <w:szCs w:val="32"/>
-          <w:lang w:val="en-US"/>
-        </w:rPr>
-        <w:t>Function  declarations</w:t>
-      </w:r>
-      <w:proofErr w:type="gramEnd"/>
-      <w:r>
-        <w:rPr>
-          <w:sz w:val="32"/>
-          <w:szCs w:val="32"/>
-          <w:lang w:val="en-US"/>
-        </w:rPr>
-        <w:t xml:space="preserve"> are properly hoisted ( value accessible ).</w:t>
+      <w:r>
+        <w:rPr>
+          <w:sz w:val="32"/>
+          <w:szCs w:val="32"/>
+          <w:lang w:val="en-US"/>
+        </w:rPr>
+        <w:t>Function  declarations are properly hoisted ( value accessible ).</w:t>
       </w:r>
     </w:p>
     <w:p>
@@ -1771,18 +1447,7 @@
           <w:szCs w:val="32"/>
           <w:lang w:val="en-US"/>
         </w:rPr>
-        <w:t xml:space="preserve">Variable </w:t>
-      </w:r>
-      <w:proofErr w:type="gramStart"/>
-      <w:r>
-        <w:rPr>
-          <w:b/>
-          <w:bCs/>
-          <w:sz w:val="32"/>
-          <w:szCs w:val="32"/>
-          <w:lang w:val="en-US"/>
-        </w:rPr>
-        <w:t>Hoisting:</w:t>
+        <w:t>Variable Hoisting:</w:t>
       </w:r>
       <w:r>
         <w:rPr>
@@ -1794,7 +1459,6 @@
         </w:rPr>
         <w:t>-</w:t>
       </w:r>
-      <w:proofErr w:type="gramEnd"/>
     </w:p>
     <w:p>
       <w:pPr>
@@ -1914,23 +1578,8 @@
           <w:lang w:val="en-US" w:eastAsia="en-PK"/>
           <w14:ligatures w14:val="none"/>
         </w:rPr>
-        <w:t xml:space="preserve">Function </w:t>
-      </w:r>
-      <w:proofErr w:type="gramStart"/>
-      <w:r>
-        <w:rPr>
-          <w:rFonts w:ascii="Times New Roman" w:eastAsia="Times New Roman" w:hAnsi="Times New Roman" w:cs="Times New Roman"/>
-          <w:b/>
-          <w:bCs/>
-          <w:kern w:val="0"/>
-          <w:sz w:val="32"/>
-          <w:szCs w:val="32"/>
-          <w:lang w:val="en-US" w:eastAsia="en-PK"/>
-          <w14:ligatures w14:val="none"/>
-        </w:rPr>
-        <w:t>Hoisting:-</w:t>
-      </w:r>
-      <w:proofErr w:type="gramEnd"/>
+        <w:t>Function Hoisting:-</w:t>
+      </w:r>
     </w:p>
     <w:p>
       <w:pPr>
@@ -2280,23 +1929,8 @@
           <w:lang w:val="en-US" w:eastAsia="en-PK"/>
           <w14:ligatures w14:val="none"/>
         </w:rPr>
-        <w:t xml:space="preserve">Shallow </w:t>
-      </w:r>
-      <w:proofErr w:type="gramStart"/>
-      <w:r>
-        <w:rPr>
-          <w:rFonts w:eastAsia="Times New Roman" w:cstheme="minorHAnsi"/>
-          <w:b/>
-          <w:bCs/>
-          <w:kern w:val="0"/>
-          <w:sz w:val="32"/>
-          <w:szCs w:val="32"/>
-          <w:lang w:val="en-US" w:eastAsia="en-PK"/>
-          <w14:ligatures w14:val="none"/>
-        </w:rPr>
-        <w:t>Copy:-</w:t>
-      </w:r>
-      <w:proofErr w:type="gramEnd"/>
+        <w:t>Shallow Copy:-</w:t>
+      </w:r>
     </w:p>
     <w:p>
       <w:pPr>
@@ -2411,23 +2045,8 @@
           <w:lang w:val="en-US" w:eastAsia="en-PK"/>
           <w14:ligatures w14:val="none"/>
         </w:rPr>
-        <w:t xml:space="preserve">Deep </w:t>
-      </w:r>
-      <w:proofErr w:type="gramStart"/>
-      <w:r>
-        <w:rPr>
-          <w:rFonts w:eastAsia="Times New Roman" w:cstheme="minorHAnsi"/>
-          <w:b/>
-          <w:bCs/>
-          <w:kern w:val="0"/>
-          <w:sz w:val="32"/>
-          <w:szCs w:val="32"/>
-          <w:lang w:val="en-US" w:eastAsia="en-PK"/>
-          <w14:ligatures w14:val="none"/>
-        </w:rPr>
-        <w:t>Copy:-</w:t>
-      </w:r>
-      <w:proofErr w:type="gramEnd"/>
+        <w:t>Deep Copy:-</w:t>
+      </w:r>
     </w:p>
     <w:p>
       <w:pPr>
@@ -2467,31 +2086,7 @@
           <w:lang w:val="en-US" w:eastAsia="en-PK"/>
           <w14:ligatures w14:val="none"/>
         </w:rPr>
-        <w:t xml:space="preserve">s to functions </w:t>
-      </w:r>
-      <w:proofErr w:type="spellStart"/>
-      <w:r>
-        <w:rPr>
-          <w:rFonts w:eastAsia="Times New Roman" w:cstheme="minorHAnsi"/>
-          <w:kern w:val="0"/>
-          <w:sz w:val="32"/>
-          <w:szCs w:val="32"/>
-          <w:lang w:val="en-US" w:eastAsia="en-PK"/>
-          <w14:ligatures w14:val="none"/>
-        </w:rPr>
-        <w:t>etc</w:t>
-      </w:r>
-      <w:proofErr w:type="spellEnd"/>
-      <w:r>
-        <w:rPr>
-          <w:rFonts w:eastAsia="Times New Roman" w:cstheme="minorHAnsi"/>
-          <w:kern w:val="0"/>
-          <w:sz w:val="32"/>
-          <w:szCs w:val="32"/>
-          <w:lang w:val="en-US" w:eastAsia="en-PK"/>
-          <w14:ligatures w14:val="none"/>
-        </w:rPr>
-        <w:t xml:space="preserve"> also. Few methods which are there:</w:t>
+        <w:t>s to functions etc also. Few methods which are there:</w:t>
       </w:r>
     </w:p>
     <w:p>
@@ -2511,66 +2106,16 @@
           <w14:ligatures w14:val="none"/>
         </w:rPr>
       </w:pPr>
-      <w:proofErr w:type="spellStart"/>
-      <w:r>
-        <w:rPr>
-          <w:rFonts w:eastAsia="Times New Roman" w:cstheme="minorHAnsi"/>
-          <w:kern w:val="0"/>
-          <w:sz w:val="32"/>
-          <w:szCs w:val="32"/>
-          <w:lang w:val="en-US" w:eastAsia="en-PK"/>
-          <w14:ligatures w14:val="none"/>
-        </w:rPr>
-        <w:t>JSON.stringify</w:t>
-      </w:r>
-      <w:proofErr w:type="spellEnd"/>
-      <w:r>
-        <w:rPr>
-          <w:rFonts w:eastAsia="Times New Roman" w:cstheme="minorHAnsi"/>
-          <w:kern w:val="0"/>
-          <w:sz w:val="32"/>
-          <w:szCs w:val="32"/>
-          <w:lang w:val="en-US" w:eastAsia="en-PK"/>
-          <w14:ligatures w14:val="none"/>
-        </w:rPr>
-        <w:t xml:space="preserve"> and </w:t>
-      </w:r>
-      <w:proofErr w:type="spellStart"/>
-      <w:proofErr w:type="gramStart"/>
-      <w:r>
-        <w:rPr>
-          <w:rFonts w:eastAsia="Times New Roman" w:cstheme="minorHAnsi"/>
-          <w:kern w:val="0"/>
-          <w:sz w:val="32"/>
-          <w:szCs w:val="32"/>
-          <w:lang w:val="en-US" w:eastAsia="en-PK"/>
-          <w14:ligatures w14:val="none"/>
-        </w:rPr>
-        <w:t>JSON.parse</w:t>
-      </w:r>
-      <w:proofErr w:type="spellEnd"/>
-      <w:r>
-        <w:rPr>
-          <w:rFonts w:eastAsia="Times New Roman" w:cstheme="minorHAnsi"/>
-          <w:kern w:val="0"/>
-          <w:sz w:val="32"/>
-          <w:szCs w:val="32"/>
-          <w:lang w:val="en-US" w:eastAsia="en-PK"/>
-          <w14:ligatures w14:val="none"/>
-        </w:rPr>
-        <w:t>:-</w:t>
-      </w:r>
-      <w:proofErr w:type="gramEnd"/>
-      <w:r>
-        <w:rPr>
-          <w:rFonts w:eastAsia="Times New Roman" w:cstheme="minorHAnsi"/>
-          <w:kern w:val="0"/>
-          <w:sz w:val="32"/>
-          <w:szCs w:val="32"/>
-          <w:lang w:val="en-US" w:eastAsia="en-PK"/>
-          <w14:ligatures w14:val="none"/>
-        </w:rPr>
-        <w:t xml:space="preserve"> This method utilize the fact that every JSON can be converted to string value (exception of methods/function).</w:t>
+      <w:r>
+        <w:rPr>
+          <w:rFonts w:eastAsia="Times New Roman" w:cstheme="minorHAnsi"/>
+          <w:kern w:val="0"/>
+          <w:sz w:val="32"/>
+          <w:szCs w:val="32"/>
+          <w:lang w:val="en-US" w:eastAsia="en-PK"/>
+          <w14:ligatures w14:val="none"/>
+        </w:rPr>
+        <w:t>JSON.stringify and JSON.parse:- This method utilize the fact that every JSON can be converted to string value (exception of methods/function).</w:t>
       </w:r>
     </w:p>
     <w:p>
@@ -2590,29 +2135,16 @@
           <w14:ligatures w14:val="none"/>
         </w:rPr>
       </w:pPr>
-      <w:proofErr w:type="spellStart"/>
-      <w:r>
-        <w:rPr>
-          <w:rFonts w:eastAsia="Times New Roman" w:cstheme="minorHAnsi"/>
-          <w:kern w:val="0"/>
-          <w:sz w:val="32"/>
-          <w:szCs w:val="32"/>
-          <w:lang w:val="en-US" w:eastAsia="en-PK"/>
-          <w14:ligatures w14:val="none"/>
-        </w:rPr>
-        <w:t>structuredClone</w:t>
-      </w:r>
-      <w:proofErr w:type="spellEnd"/>
-      <w:r>
-        <w:rPr>
-          <w:rFonts w:eastAsia="Times New Roman" w:cstheme="minorHAnsi"/>
-          <w:kern w:val="0"/>
-          <w:sz w:val="32"/>
-          <w:szCs w:val="32"/>
-          <w:lang w:val="en-US" w:eastAsia="en-PK"/>
-          <w14:ligatures w14:val="none"/>
-        </w:rPr>
-        <w:t>: Browser API which work even for circular references (but functions not supported)</w:t>
+      <w:r>
+        <w:rPr>
+          <w:rFonts w:eastAsia="Times New Roman" w:cstheme="minorHAnsi"/>
+          <w:kern w:val="0"/>
+          <w:sz w:val="32"/>
+          <w:szCs w:val="32"/>
+          <w:lang w:val="en-US" w:eastAsia="en-PK"/>
+          <w14:ligatures w14:val="none"/>
+        </w:rPr>
+        <w:t>structuredClone: Browser API which work even for circular references (but functions not supported)</w:t>
       </w:r>
       <w:r>
         <w:rPr>
@@ -2706,31 +2238,7 @@
           <w:lang w:val="en-US" w:eastAsia="en-PK"/>
           <w14:ligatures w14:val="none"/>
         </w:rPr>
-        <w:t xml:space="preserve">We can also </w:t>
-      </w:r>
-      <w:proofErr w:type="gramStart"/>
-      <w:r>
-        <w:rPr>
-          <w:rFonts w:eastAsia="Times New Roman" w:cstheme="minorHAnsi"/>
-          <w:kern w:val="0"/>
-          <w:sz w:val="32"/>
-          <w:szCs w:val="32"/>
-          <w:lang w:val="en-US" w:eastAsia="en-PK"/>
-          <w14:ligatures w14:val="none"/>
-        </w:rPr>
-        <w:t>defined</w:t>
-      </w:r>
-      <w:proofErr w:type="gramEnd"/>
-      <w:r>
-        <w:rPr>
-          <w:rFonts w:eastAsia="Times New Roman" w:cstheme="minorHAnsi"/>
-          <w:kern w:val="0"/>
-          <w:sz w:val="32"/>
-          <w:szCs w:val="32"/>
-          <w:lang w:val="en-US" w:eastAsia="en-PK"/>
-          <w14:ligatures w14:val="none"/>
-        </w:rPr>
-        <w:t xml:space="preserve"> function as value to properties of object.</w:t>
+        <w:t>We can also defined function as value to properties of object.</w:t>
       </w:r>
     </w:p>
     <w:p>
@@ -2788,33 +2296,7 @@
           <w:lang w:val="en-US" w:eastAsia="en-PK"/>
           <w14:ligatures w14:val="none"/>
         </w:rPr>
-        <w:t xml:space="preserve">Methods are just function but, it means they have been called in “reference” on </w:t>
-      </w:r>
-      <w:proofErr w:type="spellStart"/>
-      <w:proofErr w:type="gramStart"/>
-      <w:r>
-        <w:rPr>
-          <w:rFonts w:eastAsia="Times New Roman" w:cstheme="minorHAnsi"/>
-          <w:kern w:val="0"/>
-          <w:sz w:val="32"/>
-          <w:szCs w:val="32"/>
-          <w:lang w:val="en-US" w:eastAsia="en-PK"/>
-          <w14:ligatures w14:val="none"/>
-        </w:rPr>
-        <w:t>a</w:t>
-      </w:r>
-      <w:proofErr w:type="spellEnd"/>
-      <w:proofErr w:type="gramEnd"/>
-      <w:r>
-        <w:rPr>
-          <w:rFonts w:eastAsia="Times New Roman" w:cstheme="minorHAnsi"/>
-          <w:kern w:val="0"/>
-          <w:sz w:val="32"/>
-          <w:szCs w:val="32"/>
-          <w:lang w:val="en-US" w:eastAsia="en-PK"/>
-          <w14:ligatures w14:val="none"/>
-        </w:rPr>
-        <w:t xml:space="preserve"> object.</w:t>
+        <w:t>Methods are just function but, it means they have been called in “reference” on a object.</w:t>
       </w:r>
     </w:p>
     <w:p>
@@ -2872,31 +2354,7 @@
           <w:lang w:val="en-US" w:eastAsia="en-PK"/>
           <w14:ligatures w14:val="none"/>
         </w:rPr>
-        <w:t xml:space="preserve">We can also have used object name instead of this but has you </w:t>
-      </w:r>
-      <w:proofErr w:type="gramStart"/>
-      <w:r>
-        <w:rPr>
-          <w:rFonts w:eastAsia="Times New Roman" w:cstheme="minorHAnsi"/>
-          <w:kern w:val="0"/>
-          <w:sz w:val="32"/>
-          <w:szCs w:val="32"/>
-          <w:lang w:val="en-US" w:eastAsia="en-PK"/>
-          <w14:ligatures w14:val="none"/>
-        </w:rPr>
-        <w:t>know</w:t>
-      </w:r>
-      <w:proofErr w:type="gramEnd"/>
-      <w:r>
-        <w:rPr>
-          <w:rFonts w:eastAsia="Times New Roman" w:cstheme="minorHAnsi"/>
-          <w:kern w:val="0"/>
-          <w:sz w:val="32"/>
-          <w:szCs w:val="32"/>
-          <w:lang w:val="en-US" w:eastAsia="en-PK"/>
-          <w14:ligatures w14:val="none"/>
-        </w:rPr>
-        <w:t xml:space="preserve"> references can be changed. So that co</w:t>
+        <w:t>We can also have used object name instead of this but has you know references can be changed. So that co</w:t>
       </w:r>
       <w:r>
         <w:rPr>
@@ -3113,7 +2571,279 @@
           <w:lang w:val="en-US" w:eastAsia="en-PK"/>
           <w14:ligatures w14:val="none"/>
         </w:rPr>
-        <w:t xml:space="preserve">Symbol is used for making hidden (library used properties) </w:t>
+        <w:t>Symbol is used for making hidden (library used properties)</w:t>
+      </w:r>
+      <w:r>
+        <w:rPr>
+          <w:rFonts w:eastAsia="Times New Roman" w:cstheme="minorHAnsi"/>
+          <w:kern w:val="0"/>
+          <w:sz w:val="32"/>
+          <w:szCs w:val="32"/>
+          <w:lang w:val="en-US" w:eastAsia="en-PK"/>
+          <w14:ligatures w14:val="none"/>
+        </w:rPr>
+        <w:t>.</w:t>
+      </w:r>
+    </w:p>
+    <w:p>
+      <w:pPr>
+        <w:pStyle w:val="ListParagraph"/>
+        <w:numPr>
+          <w:ilvl w:val="0"/>
+          <w:numId w:val="1"/>
+        </w:numPr>
+        <w:spacing w:before="100" w:beforeAutospacing="1" w:after="100" w:afterAutospacing="1" w:line="240" w:lineRule="auto"/>
+        <w:rPr>
+          <w:rFonts w:eastAsia="Times New Roman" w:cstheme="minorHAnsi"/>
+          <w:kern w:val="0"/>
+          <w:sz w:val="32"/>
+          <w:szCs w:val="32"/>
+          <w:lang w:val="en-US" w:eastAsia="en-PK"/>
+          <w14:ligatures w14:val="none"/>
+        </w:rPr>
+      </w:pPr>
+      <w:r>
+        <w:rPr>
+          <w:rFonts w:eastAsia="Times New Roman" w:cstheme="minorHAnsi"/>
+          <w:kern w:val="0"/>
+          <w:sz w:val="32"/>
+          <w:szCs w:val="32"/>
+          <w:lang w:val="en-US" w:eastAsia="en-PK"/>
+          <w14:ligatures w14:val="none"/>
+        </w:rPr>
+        <w:t>Symbol are always unique, so there is no chance of collision. Even with same “descriptor” they will be uniquely initialized.</w:t>
+      </w:r>
+    </w:p>
+    <w:p>
+      <w:pPr>
+        <w:pStyle w:val="ListParagraph"/>
+        <w:numPr>
+          <w:ilvl w:val="0"/>
+          <w:numId w:val="1"/>
+        </w:numPr>
+        <w:spacing w:before="100" w:beforeAutospacing="1" w:after="100" w:afterAutospacing="1" w:line="240" w:lineRule="auto"/>
+        <w:rPr>
+          <w:rFonts w:eastAsia="Times New Roman" w:cstheme="minorHAnsi"/>
+          <w:kern w:val="0"/>
+          <w:sz w:val="32"/>
+          <w:szCs w:val="32"/>
+          <w:lang w:val="en-US" w:eastAsia="en-PK"/>
+          <w14:ligatures w14:val="none"/>
+        </w:rPr>
+      </w:pPr>
+      <w:r>
+        <w:rPr>
+          <w:rFonts w:eastAsia="Times New Roman" w:cstheme="minorHAnsi"/>
+          <w:kern w:val="0"/>
+          <w:sz w:val="32"/>
+          <w:szCs w:val="32"/>
+          <w:lang w:val="en-US" w:eastAsia="en-PK"/>
+          <w14:ligatures w14:val="none"/>
+        </w:rPr>
+        <w:t>You can get Symbol for some descriptor or key using some methods.</w:t>
+      </w:r>
+    </w:p>
+    <w:p>
+      <w:pPr>
+        <w:pStyle w:val="ListParagraph"/>
+        <w:numPr>
+          <w:ilvl w:val="0"/>
+          <w:numId w:val="1"/>
+        </w:numPr>
+        <w:spacing w:before="100" w:beforeAutospacing="1" w:after="100" w:afterAutospacing="1" w:line="240" w:lineRule="auto"/>
+        <w:rPr>
+          <w:rFonts w:eastAsia="Times New Roman" w:cstheme="minorHAnsi"/>
+          <w:kern w:val="0"/>
+          <w:sz w:val="32"/>
+          <w:szCs w:val="32"/>
+          <w:lang w:val="en-US" w:eastAsia="en-PK"/>
+          <w14:ligatures w14:val="none"/>
+        </w:rPr>
+      </w:pPr>
+      <w:r>
+        <w:rPr>
+          <w:rFonts w:eastAsia="Times New Roman" w:cstheme="minorHAnsi"/>
+          <w:kern w:val="0"/>
+          <w:sz w:val="32"/>
+          <w:szCs w:val="32"/>
+          <w:lang w:val="en-US" w:eastAsia="en-PK"/>
+          <w14:ligatures w14:val="none"/>
+        </w:rPr>
+        <w:t>For in loop ignore Symbols. Also methods like Object.keys ignore these methods.</w:t>
+      </w:r>
+    </w:p>
+    <w:p>
+      <w:pPr>
+        <w:spacing w:before="100" w:beforeAutospacing="1" w:after="100" w:afterAutospacing="1" w:line="240" w:lineRule="auto"/>
+        <w:rPr>
+          <w:b/>
+          <w:bCs/>
+          <w:sz w:val="32"/>
+          <w:szCs w:val="32"/>
+          <w:lang w:val="en-US"/>
+        </w:rPr>
+      </w:pPr>
+      <w:r>
+        <w:rPr>
+          <w:b/>
+          <w:bCs/>
+          <w:sz w:val="32"/>
+          <w:szCs w:val="32"/>
+          <w:lang w:val="en-US"/>
+        </w:rPr>
+        <w:lastRenderedPageBreak/>
+        <w:t>Functions</w:t>
+      </w:r>
+      <w:r>
+        <w:rPr>
+          <w:b/>
+          <w:bCs/>
+          <w:sz w:val="32"/>
+          <w:szCs w:val="32"/>
+          <w:lang w:val="en-US"/>
+        </w:rPr>
+        <w:t xml:space="preserve">: </w:t>
+      </w:r>
+    </w:p>
+    <w:p>
+      <w:pPr>
+        <w:pStyle w:val="ListParagraph"/>
+        <w:numPr>
+          <w:ilvl w:val="0"/>
+          <w:numId w:val="1"/>
+        </w:numPr>
+        <w:spacing w:before="100" w:beforeAutospacing="1" w:after="100" w:afterAutospacing="1" w:line="240" w:lineRule="auto"/>
+        <w:rPr>
+          <w:b/>
+          <w:bCs/>
+          <w:sz w:val="32"/>
+          <w:szCs w:val="32"/>
+          <w:lang w:val="en-US"/>
+        </w:rPr>
+      </w:pPr>
+      <w:r>
+        <w:rPr>
+          <w:sz w:val="32"/>
+          <w:szCs w:val="32"/>
+          <w:lang w:val="en-US"/>
+        </w:rPr>
+        <w:t>Function are objects, they already have some predefined name, length etc.</w:t>
+      </w:r>
+    </w:p>
+    <w:p>
+      <w:pPr>
+        <w:pStyle w:val="ListParagraph"/>
+        <w:numPr>
+          <w:ilvl w:val="0"/>
+          <w:numId w:val="1"/>
+        </w:numPr>
+        <w:spacing w:before="100" w:beforeAutospacing="1" w:after="100" w:afterAutospacing="1" w:line="240" w:lineRule="auto"/>
+        <w:rPr>
+          <w:b/>
+          <w:bCs/>
+          <w:sz w:val="32"/>
+          <w:szCs w:val="32"/>
+          <w:lang w:val="en-US"/>
+        </w:rPr>
+      </w:pPr>
+      <w:r>
+        <w:rPr>
+          <w:sz w:val="32"/>
+          <w:szCs w:val="32"/>
+          <w:lang w:val="en-US"/>
+        </w:rPr>
+        <w:t>You can also make more properties on function (but generally it’s not required, except for constructor function).</w:t>
+      </w:r>
+    </w:p>
+    <w:p>
+      <w:pPr>
+        <w:pStyle w:val="ListParagraph"/>
+        <w:numPr>
+          <w:ilvl w:val="0"/>
+          <w:numId w:val="1"/>
+        </w:numPr>
+        <w:spacing w:before="100" w:beforeAutospacing="1" w:after="100" w:afterAutospacing="1" w:line="240" w:lineRule="auto"/>
+        <w:rPr>
+          <w:b/>
+          <w:bCs/>
+          <w:sz w:val="32"/>
+          <w:szCs w:val="32"/>
+          <w:lang w:val="en-US"/>
+        </w:rPr>
+      </w:pPr>
+      <w:r>
+        <w:rPr>
+          <w:sz w:val="32"/>
+          <w:szCs w:val="32"/>
+          <w:lang w:val="en-US"/>
+        </w:rPr>
+        <w:t>Function declaration is hoisted.</w:t>
+      </w:r>
+    </w:p>
+    <w:p>
+      <w:pPr>
+        <w:pStyle w:val="ListParagraph"/>
+        <w:numPr>
+          <w:ilvl w:val="0"/>
+          <w:numId w:val="1"/>
+        </w:numPr>
+        <w:spacing w:before="100" w:beforeAutospacing="1" w:after="100" w:afterAutospacing="1" w:line="240" w:lineRule="auto"/>
+        <w:rPr>
+          <w:b/>
+          <w:bCs/>
+          <w:sz w:val="32"/>
+          <w:szCs w:val="32"/>
+          <w:lang w:val="en-US"/>
+        </w:rPr>
+      </w:pPr>
+      <w:r>
+        <w:rPr>
+          <w:sz w:val="32"/>
+          <w:szCs w:val="32"/>
+          <w:lang w:val="en-US"/>
+        </w:rPr>
+        <w:t>Function can be called as constructor.</w:t>
+      </w:r>
+    </w:p>
+    <w:p>
+      <w:pPr>
+        <w:pStyle w:val="ListParagraph"/>
+        <w:numPr>
+          <w:ilvl w:val="0"/>
+          <w:numId w:val="1"/>
+        </w:numPr>
+        <w:spacing w:before="100" w:beforeAutospacing="1" w:after="100" w:afterAutospacing="1" w:line="240" w:lineRule="auto"/>
+        <w:rPr>
+          <w:b/>
+          <w:bCs/>
+          <w:sz w:val="32"/>
+          <w:szCs w:val="32"/>
+          <w:lang w:val="en-US"/>
+        </w:rPr>
+      </w:pPr>
+      <w:r>
+        <w:rPr>
+          <w:sz w:val="32"/>
+          <w:szCs w:val="32"/>
+          <w:lang w:val="en-US"/>
+        </w:rPr>
+        <w:t xml:space="preserve">There </w:t>
+      </w:r>
+      <w:r>
+        <w:rPr>
+          <w:sz w:val="32"/>
+          <w:szCs w:val="32"/>
+          <w:lang w:val="en-US"/>
+        </w:rPr>
+        <w:t>are also</w:t>
+      </w:r>
+      <w:r>
+        <w:rPr>
+          <w:sz w:val="32"/>
+          <w:szCs w:val="32"/>
+          <w:lang w:val="en-US"/>
+        </w:rPr>
+        <w:t xml:space="preserve"> Named function expression(NFE).</w:t>
       </w:r>
     </w:p>
     <w:sectPr>

</xml_diff>

<commit_message>
added currying and debounce
</commit_message>
<xml_diff>
--- a/Advance JavaScript.docx
+++ b/Advance JavaScript.docx
@@ -152,61 +152,147 @@
           <w:szCs w:val="32"/>
           <w:lang w:val="en-US"/>
         </w:rPr>
-        <w:t>Functions- Call/ Apply/ Bind | Decorators- Debounce, Throttle, Memoization.</w:t>
-      </w:r>
-    </w:p>
-    <w:p>
-      <w:pPr>
-        <w:pStyle w:val="ListParagraph"/>
-        <w:numPr>
-          <w:ilvl w:val="0"/>
-          <w:numId w:val="1"/>
-        </w:numPr>
-        <w:spacing w:line="276" w:lineRule="auto"/>
-        <w:rPr>
-          <w:b/>
-          <w:bCs/>
-          <w:sz w:val="32"/>
-          <w:szCs w:val="32"/>
-          <w:lang w:val="en-US"/>
-        </w:rPr>
-      </w:pPr>
-      <w:r>
-        <w:rPr>
-          <w:b/>
-          <w:bCs/>
-          <w:sz w:val="32"/>
-          <w:szCs w:val="32"/>
-          <w:lang w:val="en-US"/>
-        </w:rPr>
-        <w:t>Iterators- Iterables / Generators | Maps / Sets / Infinite    Iterators.</w:t>
-      </w:r>
-    </w:p>
-    <w:p>
-      <w:pPr>
-        <w:pStyle w:val="ListParagraph"/>
-        <w:numPr>
-          <w:ilvl w:val="0"/>
-          <w:numId w:val="1"/>
-        </w:numPr>
-        <w:spacing w:line="276" w:lineRule="auto"/>
-        <w:rPr>
-          <w:b/>
-          <w:bCs/>
-          <w:sz w:val="32"/>
-          <w:szCs w:val="32"/>
-          <w:lang w:val="en-US"/>
-        </w:rPr>
-      </w:pPr>
-      <w:r>
-        <w:rPr>
-          <w:b/>
-          <w:bCs/>
-          <w:sz w:val="32"/>
-          <w:szCs w:val="32"/>
-          <w:lang w:val="en-US"/>
-        </w:rPr>
-        <w:t>Prototypes- Inheritance, Constructor, Polyfills.</w:t>
+        <w:t>Functions- Call/ Apply/ Bind | Decorators</w:t>
+      </w:r>
+      <w:r>
+        <w:rPr>
+          <w:b/>
+          <w:bCs/>
+          <w:sz w:val="32"/>
+          <w:szCs w:val="32"/>
+          <w:lang w:val="en-US"/>
+        </w:rPr>
+        <w:t>,</w:t>
+      </w:r>
+      <w:r>
+        <w:rPr>
+          <w:b/>
+          <w:bCs/>
+          <w:sz w:val="32"/>
+          <w:szCs w:val="32"/>
+          <w:lang w:val="en-US"/>
+        </w:rPr>
+        <w:t xml:space="preserve"> Debounce, Throttle, </w:t>
+      </w:r>
+      <w:proofErr w:type="spellStart"/>
+      <w:r>
+        <w:rPr>
+          <w:b/>
+          <w:bCs/>
+          <w:sz w:val="32"/>
+          <w:szCs w:val="32"/>
+          <w:lang w:val="en-US"/>
+        </w:rPr>
+        <w:t>Memoization</w:t>
+      </w:r>
+      <w:proofErr w:type="spellEnd"/>
+      <w:r>
+        <w:rPr>
+          <w:b/>
+          <w:bCs/>
+          <w:sz w:val="32"/>
+          <w:szCs w:val="32"/>
+          <w:lang w:val="en-US"/>
+        </w:rPr>
+        <w:t>.</w:t>
+      </w:r>
+    </w:p>
+    <w:p>
+      <w:pPr>
+        <w:pStyle w:val="ListParagraph"/>
+        <w:numPr>
+          <w:ilvl w:val="0"/>
+          <w:numId w:val="1"/>
+        </w:numPr>
+        <w:spacing w:line="276" w:lineRule="auto"/>
+        <w:rPr>
+          <w:b/>
+          <w:bCs/>
+          <w:sz w:val="32"/>
+          <w:szCs w:val="32"/>
+          <w:lang w:val="en-US"/>
+        </w:rPr>
+      </w:pPr>
+      <w:r>
+        <w:rPr>
+          <w:b/>
+          <w:bCs/>
+          <w:sz w:val="32"/>
+          <w:szCs w:val="32"/>
+          <w:lang w:val="en-US"/>
+        </w:rPr>
+        <w:t xml:space="preserve">Iterators- </w:t>
+      </w:r>
+      <w:proofErr w:type="spellStart"/>
+      <w:r>
+        <w:rPr>
+          <w:b/>
+          <w:bCs/>
+          <w:sz w:val="32"/>
+          <w:szCs w:val="32"/>
+          <w:lang w:val="en-US"/>
+        </w:rPr>
+        <w:t>Iterables</w:t>
+      </w:r>
+      <w:proofErr w:type="spellEnd"/>
+      <w:r>
+        <w:rPr>
+          <w:b/>
+          <w:bCs/>
+          <w:sz w:val="32"/>
+          <w:szCs w:val="32"/>
+          <w:lang w:val="en-US"/>
+        </w:rPr>
+        <w:t xml:space="preserve"> / Generators | Maps / Sets / Infinite    Iterators.</w:t>
+      </w:r>
+    </w:p>
+    <w:p>
+      <w:pPr>
+        <w:pStyle w:val="ListParagraph"/>
+        <w:numPr>
+          <w:ilvl w:val="0"/>
+          <w:numId w:val="1"/>
+        </w:numPr>
+        <w:spacing w:line="276" w:lineRule="auto"/>
+        <w:rPr>
+          <w:b/>
+          <w:bCs/>
+          <w:sz w:val="32"/>
+          <w:szCs w:val="32"/>
+          <w:lang w:val="en-US"/>
+        </w:rPr>
+      </w:pPr>
+      <w:r>
+        <w:rPr>
+          <w:b/>
+          <w:bCs/>
+          <w:sz w:val="32"/>
+          <w:szCs w:val="32"/>
+          <w:lang w:val="en-US"/>
+        </w:rPr>
+        <w:t xml:space="preserve">Prototypes- Inheritance, Constructor, </w:t>
+      </w:r>
+      <w:proofErr w:type="spellStart"/>
+      <w:r>
+        <w:rPr>
+          <w:b/>
+          <w:bCs/>
+          <w:sz w:val="32"/>
+          <w:szCs w:val="32"/>
+          <w:lang w:val="en-US"/>
+        </w:rPr>
+        <w:t>Polyfills</w:t>
+      </w:r>
+      <w:proofErr w:type="spellEnd"/>
+      <w:r>
+        <w:rPr>
+          <w:b/>
+          <w:bCs/>
+          <w:sz w:val="32"/>
+          <w:szCs w:val="32"/>
+          <w:lang w:val="en-US"/>
+        </w:rPr>
+        <w:t>.</w:t>
       </w:r>
     </w:p>
     <w:p>
@@ -260,7 +346,29 @@
           <w:szCs w:val="32"/>
           <w:lang w:val="en-US"/>
         </w:rPr>
-        <w:t>Async-js- Callback / Promise/ Async-Await / Promise API.</w:t>
+        <w:t>Async-</w:t>
+      </w:r>
+      <w:proofErr w:type="spellStart"/>
+      <w:r>
+        <w:rPr>
+          <w:b/>
+          <w:bCs/>
+          <w:sz w:val="32"/>
+          <w:szCs w:val="32"/>
+          <w:lang w:val="en-US"/>
+        </w:rPr>
+        <w:t>js</w:t>
+      </w:r>
+      <w:proofErr w:type="spellEnd"/>
+      <w:r>
+        <w:rPr>
+          <w:b/>
+          <w:bCs/>
+          <w:sz w:val="32"/>
+          <w:szCs w:val="32"/>
+          <w:lang w:val="en-US"/>
+        </w:rPr>
+        <w:t>- Callback / Promise/ Async-Await / Promise API.</w:t>
       </w:r>
     </w:p>
     <w:p>
@@ -349,71 +457,138 @@
           <w:szCs w:val="32"/>
           <w:lang w:val="en-US"/>
         </w:rPr>
-        <w:t>Block Scopes and Global Scopes:-</w:t>
-      </w:r>
-    </w:p>
-    <w:p>
-      <w:pPr>
-        <w:pStyle w:val="ListParagraph"/>
-        <w:numPr>
-          <w:ilvl w:val="0"/>
-          <w:numId w:val="1"/>
-        </w:numPr>
-        <w:spacing w:line="276" w:lineRule="auto"/>
-        <w:rPr>
-          <w:b/>
-          <w:bCs/>
-          <w:sz w:val="32"/>
-          <w:szCs w:val="32"/>
-          <w:lang w:val="en-US"/>
-        </w:rPr>
-      </w:pPr>
-      <w:r>
-        <w:rPr>
-          <w:sz w:val="32"/>
-          <w:szCs w:val="32"/>
-          <w:lang w:val="en-US"/>
-        </w:rPr>
-        <w:t>Block Scope :- The scope is the current context of execution in which values and expression are visible.</w:t>
-      </w:r>
-    </w:p>
-    <w:p>
-      <w:pPr>
-        <w:pStyle w:val="ListParagraph"/>
-        <w:numPr>
-          <w:ilvl w:val="0"/>
-          <w:numId w:val="1"/>
-        </w:numPr>
-        <w:spacing w:line="276" w:lineRule="auto"/>
-        <w:rPr>
-          <w:b/>
-          <w:bCs/>
-          <w:sz w:val="32"/>
-          <w:szCs w:val="32"/>
-          <w:lang w:val="en-US"/>
-        </w:rPr>
-      </w:pPr>
-      <w:r>
-        <w:rPr>
-          <w:sz w:val="32"/>
-          <w:szCs w:val="32"/>
-          <w:lang w:val="en-US"/>
-        </w:rPr>
-        <w:t>Global Scope :- Any variable / expression which is written outside- i.e not inside any functions, blocks etc. This is shared across files.</w:t>
-      </w:r>
-    </w:p>
-    <w:p>
-      <w:pPr>
-        <w:pStyle w:val="ListParagraph"/>
-        <w:spacing w:line="276" w:lineRule="auto"/>
-        <w:rPr>
-          <w:b/>
-          <w:bCs/>
-          <w:sz w:val="32"/>
-          <w:szCs w:val="32"/>
-          <w:lang w:val="en-US"/>
-        </w:rPr>
-      </w:pPr>
+        <w:t xml:space="preserve">Block Scopes and Global </w:t>
+      </w:r>
+      <w:proofErr w:type="gramStart"/>
+      <w:r>
+        <w:rPr>
+          <w:b/>
+          <w:bCs/>
+          <w:sz w:val="32"/>
+          <w:szCs w:val="32"/>
+          <w:lang w:val="en-US"/>
+        </w:rPr>
+        <w:t>Scopes:-</w:t>
+      </w:r>
+      <w:proofErr w:type="gramEnd"/>
+    </w:p>
+    <w:p>
+      <w:pPr>
+        <w:pStyle w:val="ListParagraph"/>
+        <w:numPr>
+          <w:ilvl w:val="0"/>
+          <w:numId w:val="1"/>
+        </w:numPr>
+        <w:spacing w:line="276" w:lineRule="auto"/>
+        <w:rPr>
+          <w:b/>
+          <w:bCs/>
+          <w:sz w:val="32"/>
+          <w:szCs w:val="32"/>
+          <w:lang w:val="en-US"/>
+        </w:rPr>
+      </w:pPr>
+      <w:r>
+        <w:rPr>
+          <w:sz w:val="32"/>
+          <w:szCs w:val="32"/>
+          <w:lang w:val="en-US"/>
+        </w:rPr>
+        <w:t xml:space="preserve">Block </w:t>
+      </w:r>
+      <w:proofErr w:type="gramStart"/>
+      <w:r>
+        <w:rPr>
+          <w:sz w:val="32"/>
+          <w:szCs w:val="32"/>
+          <w:lang w:val="en-US"/>
+        </w:rPr>
+        <w:t>Scope :</w:t>
+      </w:r>
+      <w:proofErr w:type="gramEnd"/>
+      <w:r>
+        <w:rPr>
+          <w:sz w:val="32"/>
+          <w:szCs w:val="32"/>
+          <w:lang w:val="en-US"/>
+        </w:rPr>
+        <w:t>- The scope is the current context of execution in which values and expression are visible.</w:t>
+      </w:r>
+    </w:p>
+    <w:p>
+      <w:pPr>
+        <w:pStyle w:val="ListParagraph"/>
+        <w:numPr>
+          <w:ilvl w:val="0"/>
+          <w:numId w:val="1"/>
+        </w:numPr>
+        <w:spacing w:line="276" w:lineRule="auto"/>
+        <w:rPr>
+          <w:b/>
+          <w:bCs/>
+          <w:sz w:val="32"/>
+          <w:szCs w:val="32"/>
+          <w:lang w:val="en-US"/>
+        </w:rPr>
+      </w:pPr>
+      <w:r>
+        <w:rPr>
+          <w:sz w:val="32"/>
+          <w:szCs w:val="32"/>
+          <w:lang w:val="en-US"/>
+        </w:rPr>
+        <w:t xml:space="preserve">Global </w:t>
+      </w:r>
+      <w:proofErr w:type="gramStart"/>
+      <w:r>
+        <w:rPr>
+          <w:sz w:val="32"/>
+          <w:szCs w:val="32"/>
+          <w:lang w:val="en-US"/>
+        </w:rPr>
+        <w:t>Scope :</w:t>
+      </w:r>
+      <w:proofErr w:type="gramEnd"/>
+      <w:r>
+        <w:rPr>
+          <w:sz w:val="32"/>
+          <w:szCs w:val="32"/>
+          <w:lang w:val="en-US"/>
+        </w:rPr>
+        <w:t xml:space="preserve">- Any variable / expression which is written outside- </w:t>
+      </w:r>
+      <w:proofErr w:type="spellStart"/>
+      <w:r>
+        <w:rPr>
+          <w:sz w:val="32"/>
+          <w:szCs w:val="32"/>
+          <w:lang w:val="en-US"/>
+        </w:rPr>
+        <w:t>i.e</w:t>
+      </w:r>
+      <w:proofErr w:type="spellEnd"/>
+      <w:r>
+        <w:rPr>
+          <w:sz w:val="32"/>
+          <w:szCs w:val="32"/>
+          <w:lang w:val="en-US"/>
+        </w:rPr>
+        <w:t xml:space="preserve"> not inside any functions, blocks etc. This is shared across files.</w:t>
+      </w:r>
+    </w:p>
+    <w:p>
+      <w:pPr>
+        <w:pStyle w:val="ListParagraph"/>
+        <w:spacing w:line="276" w:lineRule="auto"/>
+        <w:rPr>
+          <w:b/>
+          <w:bCs/>
+          <w:sz w:val="32"/>
+          <w:szCs w:val="32"/>
+          <w:lang w:val="en-US"/>
+        </w:rPr>
+      </w:pPr>
+      <w:proofErr w:type="gramStart"/>
       <w:r>
         <w:rPr>
           <w:b/>
@@ -434,6 +609,7 @@
         </w:rPr>
         <w:t>:-</w:t>
       </w:r>
+      <w:proofErr w:type="gramEnd"/>
     </w:p>
     <w:p>
       <w:pPr>
@@ -561,6 +737,7 @@
           <w:lang w:val="en-US"/>
         </w:rPr>
       </w:pPr>
+      <w:proofErr w:type="gramStart"/>
       <w:r>
         <w:rPr>
           <w:b/>
@@ -571,6 +748,7 @@
         </w:rPr>
         <w:t>CONST:-</w:t>
       </w:r>
+      <w:proofErr w:type="gramEnd"/>
     </w:p>
     <w:p>
       <w:pPr>
@@ -692,8 +870,20 @@
           <w:szCs w:val="32"/>
           <w:lang w:val="en-US"/>
         </w:rPr>
-        <w:t>Variable Shadowing:-</w:t>
-      </w:r>
+        <w:t xml:space="preserve">Variable </w:t>
+      </w:r>
+      <w:proofErr w:type="gramStart"/>
+      <w:r>
+        <w:rPr>
+          <w:b/>
+          <w:bCs/>
+          <w:sz w:val="32"/>
+          <w:szCs w:val="32"/>
+          <w:lang w:val="en-US"/>
+        </w:rPr>
+        <w:t>Shadowing:-</w:t>
+      </w:r>
+      <w:proofErr w:type="gramEnd"/>
     </w:p>
     <w:p>
       <w:pPr>
@@ -745,6 +935,7 @@
           <w:lang w:val="en-US"/>
         </w:rPr>
       </w:pPr>
+      <w:proofErr w:type="gramStart"/>
       <w:r>
         <w:rPr>
           <w:b/>
@@ -755,6 +946,7 @@
         </w:rPr>
         <w:t>Var:-</w:t>
       </w:r>
+      <w:proofErr w:type="gramEnd"/>
     </w:p>
     <w:p>
       <w:pPr>
@@ -865,7 +1057,18 @@
           <w:szCs w:val="32"/>
           <w:lang w:val="en-US"/>
         </w:rPr>
-        <w:t xml:space="preserve"> S</w:t>
+        <w:t xml:space="preserve"> </w:t>
+      </w:r>
+      <w:proofErr w:type="gramStart"/>
+      <w:r>
+        <w:rPr>
+          <w:b/>
+          <w:bCs/>
+          <w:sz w:val="32"/>
+          <w:szCs w:val="32"/>
+          <w:lang w:val="en-US"/>
+        </w:rPr>
+        <w:t>S</w:t>
       </w:r>
       <w:r>
         <w:rPr>
@@ -887,6 +1090,7 @@
         </w:rPr>
         <w:t>:-</w:t>
       </w:r>
+      <w:proofErr w:type="gramEnd"/>
     </w:p>
     <w:p>
       <w:pPr>
@@ -933,32 +1137,62 @@
           <w:szCs w:val="32"/>
           <w:lang w:val="en-US"/>
         </w:rPr>
-        <w:t>Global Object:-</w:t>
-      </w:r>
-    </w:p>
-    <w:p>
-      <w:pPr>
-        <w:pStyle w:val="ListParagraph"/>
-        <w:numPr>
-          <w:ilvl w:val="0"/>
-          <w:numId w:val="1"/>
-        </w:numPr>
-        <w:spacing w:line="276" w:lineRule="auto"/>
-        <w:rPr>
-          <w:b/>
-          <w:bCs/>
-          <w:sz w:val="32"/>
-          <w:szCs w:val="32"/>
-          <w:lang w:val="en-US"/>
-        </w:rPr>
-      </w:pPr>
-      <w:r>
-        <w:rPr>
-          <w:sz w:val="32"/>
-          <w:szCs w:val="32"/>
-          <w:lang w:val="en-US"/>
-        </w:rPr>
-        <w:t>The global object is the variable window in case of browser. This helps you to use variable across the scopes. Also, it is the this value for global functions.</w:t>
+        <w:t xml:space="preserve">Global </w:t>
+      </w:r>
+      <w:proofErr w:type="gramStart"/>
+      <w:r>
+        <w:rPr>
+          <w:b/>
+          <w:bCs/>
+          <w:sz w:val="32"/>
+          <w:szCs w:val="32"/>
+          <w:lang w:val="en-US"/>
+        </w:rPr>
+        <w:t>Object:-</w:t>
+      </w:r>
+      <w:proofErr w:type="gramEnd"/>
+    </w:p>
+    <w:p>
+      <w:pPr>
+        <w:pStyle w:val="ListParagraph"/>
+        <w:numPr>
+          <w:ilvl w:val="0"/>
+          <w:numId w:val="1"/>
+        </w:numPr>
+        <w:spacing w:line="276" w:lineRule="auto"/>
+        <w:rPr>
+          <w:b/>
+          <w:bCs/>
+          <w:sz w:val="32"/>
+          <w:szCs w:val="32"/>
+          <w:lang w:val="en-US"/>
+        </w:rPr>
+      </w:pPr>
+      <w:r>
+        <w:rPr>
+          <w:sz w:val="32"/>
+          <w:szCs w:val="32"/>
+          <w:lang w:val="en-US"/>
+        </w:rPr>
+        <w:t xml:space="preserve">The global object is the variable window in case of browser. This helps you to use variable across the scopes. Also, it is </w:t>
+      </w:r>
+      <w:proofErr w:type="gramStart"/>
+      <w:r>
+        <w:rPr>
+          <w:sz w:val="32"/>
+          <w:szCs w:val="32"/>
+          <w:lang w:val="en-US"/>
+        </w:rPr>
+        <w:t>the this</w:t>
+      </w:r>
+      <w:proofErr w:type="gramEnd"/>
+      <w:r>
+        <w:rPr>
+          <w:sz w:val="32"/>
+          <w:szCs w:val="32"/>
+          <w:lang w:val="en-US"/>
+        </w:rPr>
+        <w:t xml:space="preserve"> value for global functions.</w:t>
       </w:r>
     </w:p>
     <w:p>
@@ -977,6 +1211,7 @@
           <w:lang w:val="en-US"/>
         </w:rPr>
       </w:pPr>
+      <w:proofErr w:type="spellStart"/>
       <w:r>
         <w:rPr>
           <w:sz w:val="32"/>
@@ -985,6 +1220,7 @@
         </w:rPr>
         <w:t>Window.alert</w:t>
       </w:r>
+      <w:proofErr w:type="spellEnd"/>
     </w:p>
     <w:p>
       <w:pPr>
@@ -1002,13 +1238,23 @@
           <w:lang w:val="en-US"/>
         </w:rPr>
       </w:pPr>
-      <w:r>
-        <w:rPr>
-          <w:sz w:val="32"/>
-          <w:szCs w:val="32"/>
-          <w:lang w:val="en-US"/>
-        </w:rPr>
-        <w:t>Window.promise.</w:t>
+      <w:proofErr w:type="spellStart"/>
+      <w:r>
+        <w:rPr>
+          <w:sz w:val="32"/>
+          <w:szCs w:val="32"/>
+          <w:lang w:val="en-US"/>
+        </w:rPr>
+        <w:t>Window.promise</w:t>
+      </w:r>
+      <w:proofErr w:type="spellEnd"/>
+      <w:r>
+        <w:rPr>
+          <w:sz w:val="32"/>
+          <w:szCs w:val="32"/>
+          <w:lang w:val="en-US"/>
+        </w:rPr>
+        <w:t>.</w:t>
       </w:r>
     </w:p>
     <w:p>
@@ -1058,31 +1304,61 @@
           <w:szCs w:val="32"/>
           <w:lang w:val="en-US"/>
         </w:rPr>
-        <w:t>Var affects this global object, also function declerations.</w:t>
-      </w:r>
-    </w:p>
-    <w:p>
-      <w:pPr>
-        <w:pStyle w:val="ListParagraph"/>
-        <w:spacing w:line="276" w:lineRule="auto"/>
-        <w:rPr>
-          <w:b/>
-          <w:bCs/>
-          <w:sz w:val="32"/>
-          <w:szCs w:val="32"/>
-          <w:lang w:val="en-US"/>
-        </w:rPr>
-      </w:pPr>
-      <w:r>
-        <w:rPr>
-          <w:b/>
-          <w:bCs/>
-          <w:sz w:val="32"/>
-          <w:szCs w:val="32"/>
-          <w:lang w:val="en-US"/>
-        </w:rPr>
-        <w:t>Function Scope:-</w:t>
-      </w:r>
+        <w:t xml:space="preserve">Var affects this global object, also function </w:t>
+      </w:r>
+      <w:proofErr w:type="spellStart"/>
+      <w:r>
+        <w:rPr>
+          <w:sz w:val="32"/>
+          <w:szCs w:val="32"/>
+          <w:lang w:val="en-US"/>
+        </w:rPr>
+        <w:t>declerations</w:t>
+      </w:r>
+      <w:proofErr w:type="spellEnd"/>
+      <w:r>
+        <w:rPr>
+          <w:sz w:val="32"/>
+          <w:szCs w:val="32"/>
+          <w:lang w:val="en-US"/>
+        </w:rPr>
+        <w:t>.</w:t>
+      </w:r>
+    </w:p>
+    <w:p>
+      <w:pPr>
+        <w:pStyle w:val="ListParagraph"/>
+        <w:spacing w:line="276" w:lineRule="auto"/>
+        <w:rPr>
+          <w:b/>
+          <w:bCs/>
+          <w:sz w:val="32"/>
+          <w:szCs w:val="32"/>
+          <w:lang w:val="en-US"/>
+        </w:rPr>
+      </w:pPr>
+      <w:r>
+        <w:rPr>
+          <w:b/>
+          <w:bCs/>
+          <w:sz w:val="32"/>
+          <w:szCs w:val="32"/>
+          <w:lang w:val="en-US"/>
+        </w:rPr>
+        <w:t xml:space="preserve">Function </w:t>
+      </w:r>
+      <w:proofErr w:type="gramStart"/>
+      <w:r>
+        <w:rPr>
+          <w:b/>
+          <w:bCs/>
+          <w:sz w:val="32"/>
+          <w:szCs w:val="32"/>
+          <w:lang w:val="en-US"/>
+        </w:rPr>
+        <w:t>Scope:-</w:t>
+      </w:r>
+      <w:proofErr w:type="gramEnd"/>
     </w:p>
     <w:p>
       <w:pPr>
@@ -1280,7 +1556,43 @@
           <w:szCs w:val="32"/>
           <w:lang w:val="en-US"/>
         </w:rPr>
-        <w:t>Every variable in JavaScript (within global / block / or function ) has a reference to an object-like data called Lexical environment. This object ( kind of object ) serves as the basis of search for value of variable.</w:t>
+        <w:t xml:space="preserve">Every variable in JavaScript (within global / block / or </w:t>
+      </w:r>
+      <w:proofErr w:type="gramStart"/>
+      <w:r>
+        <w:rPr>
+          <w:sz w:val="32"/>
+          <w:szCs w:val="32"/>
+          <w:lang w:val="en-US"/>
+        </w:rPr>
+        <w:t>function )</w:t>
+      </w:r>
+      <w:proofErr w:type="gramEnd"/>
+      <w:r>
+        <w:rPr>
+          <w:sz w:val="32"/>
+          <w:szCs w:val="32"/>
+          <w:lang w:val="en-US"/>
+        </w:rPr>
+        <w:t xml:space="preserve"> has a reference to an object-like data called Lexical environment. This object </w:t>
+      </w:r>
+      <w:proofErr w:type="gramStart"/>
+      <w:r>
+        <w:rPr>
+          <w:sz w:val="32"/>
+          <w:szCs w:val="32"/>
+          <w:lang w:val="en-US"/>
+        </w:rPr>
+        <w:t>( kind</w:t>
+      </w:r>
+      <w:proofErr w:type="gramEnd"/>
+      <w:r>
+        <w:rPr>
+          <w:sz w:val="32"/>
+          <w:szCs w:val="32"/>
+          <w:lang w:val="en-US"/>
+        </w:rPr>
+        <w:t xml:space="preserve"> of object ) serves as the basis of search for value of variable.</w:t>
       </w:r>
     </w:p>
     <w:p>
@@ -1322,13 +1634,23 @@
           <w:lang w:val="en-US"/>
         </w:rPr>
       </w:pPr>
-      <w:r>
-        <w:rPr>
-          <w:sz w:val="32"/>
-          <w:szCs w:val="32"/>
-          <w:lang w:val="en-US"/>
-        </w:rPr>
-        <w:t>The  movement of variable declaration to top of scope- before execution.</w:t>
+      <w:proofErr w:type="gramStart"/>
+      <w:r>
+        <w:rPr>
+          <w:sz w:val="32"/>
+          <w:szCs w:val="32"/>
+          <w:lang w:val="en-US"/>
+        </w:rPr>
+        <w:t>The  movement</w:t>
+      </w:r>
+      <w:proofErr w:type="gramEnd"/>
+      <w:r>
+        <w:rPr>
+          <w:sz w:val="32"/>
+          <w:szCs w:val="32"/>
+          <w:lang w:val="en-US"/>
+        </w:rPr>
+        <w:t xml:space="preserve"> of variable declaration to top of scope- before execution.</w:t>
       </w:r>
     </w:p>
     <w:p>
@@ -1347,13 +1669,23 @@
           <w:lang w:val="en-US"/>
         </w:rPr>
       </w:pPr>
-      <w:r>
-        <w:rPr>
-          <w:sz w:val="32"/>
-          <w:szCs w:val="32"/>
-          <w:lang w:val="en-US"/>
-        </w:rPr>
-        <w:t>Function  declarations are properly hoisted ( value accessible ).</w:t>
+      <w:proofErr w:type="gramStart"/>
+      <w:r>
+        <w:rPr>
+          <w:sz w:val="32"/>
+          <w:szCs w:val="32"/>
+          <w:lang w:val="en-US"/>
+        </w:rPr>
+        <w:t>Function  declarations</w:t>
+      </w:r>
+      <w:proofErr w:type="gramEnd"/>
+      <w:r>
+        <w:rPr>
+          <w:sz w:val="32"/>
+          <w:szCs w:val="32"/>
+          <w:lang w:val="en-US"/>
+        </w:rPr>
+        <w:t xml:space="preserve"> are properly hoisted ( value accessible ).</w:t>
       </w:r>
     </w:p>
     <w:p>
@@ -1447,7 +1779,18 @@
           <w:szCs w:val="32"/>
           <w:lang w:val="en-US"/>
         </w:rPr>
-        <w:t>Variable Hoisting:</w:t>
+        <w:t xml:space="preserve">Variable </w:t>
+      </w:r>
+      <w:proofErr w:type="gramStart"/>
+      <w:r>
+        <w:rPr>
+          <w:b/>
+          <w:bCs/>
+          <w:sz w:val="32"/>
+          <w:szCs w:val="32"/>
+          <w:lang w:val="en-US"/>
+        </w:rPr>
+        <w:t>Hoisting:</w:t>
       </w:r>
       <w:r>
         <w:rPr>
@@ -1459,6 +1802,7 @@
         </w:rPr>
         <w:t>-</w:t>
       </w:r>
+      <w:proofErr w:type="gramEnd"/>
     </w:p>
     <w:p>
       <w:pPr>
@@ -1578,8 +1922,23 @@
           <w:lang w:val="en-US" w:eastAsia="en-PK"/>
           <w14:ligatures w14:val="none"/>
         </w:rPr>
-        <w:t>Function Hoisting:-</w:t>
-      </w:r>
+        <w:t xml:space="preserve">Function </w:t>
+      </w:r>
+      <w:proofErr w:type="gramStart"/>
+      <w:r>
+        <w:rPr>
+          <w:rFonts w:ascii="Times New Roman" w:eastAsia="Times New Roman" w:hAnsi="Times New Roman" w:cs="Times New Roman"/>
+          <w:b/>
+          <w:bCs/>
+          <w:kern w:val="0"/>
+          <w:sz w:val="32"/>
+          <w:szCs w:val="32"/>
+          <w:lang w:val="en-US" w:eastAsia="en-PK"/>
+          <w14:ligatures w14:val="none"/>
+        </w:rPr>
+        <w:t>Hoisting:-</w:t>
+      </w:r>
+      <w:proofErr w:type="gramEnd"/>
     </w:p>
     <w:p>
       <w:pPr>
@@ -1929,8 +2288,23 @@
           <w:lang w:val="en-US" w:eastAsia="en-PK"/>
           <w14:ligatures w14:val="none"/>
         </w:rPr>
-        <w:t>Shallow Copy:-</w:t>
-      </w:r>
+        <w:t xml:space="preserve">Shallow </w:t>
+      </w:r>
+      <w:proofErr w:type="gramStart"/>
+      <w:r>
+        <w:rPr>
+          <w:rFonts w:eastAsia="Times New Roman" w:cstheme="minorHAnsi"/>
+          <w:b/>
+          <w:bCs/>
+          <w:kern w:val="0"/>
+          <w:sz w:val="32"/>
+          <w:szCs w:val="32"/>
+          <w:lang w:val="en-US" w:eastAsia="en-PK"/>
+          <w14:ligatures w14:val="none"/>
+        </w:rPr>
+        <w:t>Copy:-</w:t>
+      </w:r>
+      <w:proofErr w:type="gramEnd"/>
     </w:p>
     <w:p>
       <w:pPr>
@@ -2045,8 +2419,23 @@
           <w:lang w:val="en-US" w:eastAsia="en-PK"/>
           <w14:ligatures w14:val="none"/>
         </w:rPr>
-        <w:t>Deep Copy:-</w:t>
-      </w:r>
+        <w:t xml:space="preserve">Deep </w:t>
+      </w:r>
+      <w:proofErr w:type="gramStart"/>
+      <w:r>
+        <w:rPr>
+          <w:rFonts w:eastAsia="Times New Roman" w:cstheme="minorHAnsi"/>
+          <w:b/>
+          <w:bCs/>
+          <w:kern w:val="0"/>
+          <w:sz w:val="32"/>
+          <w:szCs w:val="32"/>
+          <w:lang w:val="en-US" w:eastAsia="en-PK"/>
+          <w14:ligatures w14:val="none"/>
+        </w:rPr>
+        <w:t>Copy:-</w:t>
+      </w:r>
+      <w:proofErr w:type="gramEnd"/>
     </w:p>
     <w:p>
       <w:pPr>
@@ -2086,7 +2475,31 @@
           <w:lang w:val="en-US" w:eastAsia="en-PK"/>
           <w14:ligatures w14:val="none"/>
         </w:rPr>
-        <w:t>s to functions etc also. Few methods which are there:</w:t>
+        <w:t xml:space="preserve">s to functions </w:t>
+      </w:r>
+      <w:proofErr w:type="spellStart"/>
+      <w:r>
+        <w:rPr>
+          <w:rFonts w:eastAsia="Times New Roman" w:cstheme="minorHAnsi"/>
+          <w:kern w:val="0"/>
+          <w:sz w:val="32"/>
+          <w:szCs w:val="32"/>
+          <w:lang w:val="en-US" w:eastAsia="en-PK"/>
+          <w14:ligatures w14:val="none"/>
+        </w:rPr>
+        <w:t>etc</w:t>
+      </w:r>
+      <w:proofErr w:type="spellEnd"/>
+      <w:r>
+        <w:rPr>
+          <w:rFonts w:eastAsia="Times New Roman" w:cstheme="minorHAnsi"/>
+          <w:kern w:val="0"/>
+          <w:sz w:val="32"/>
+          <w:szCs w:val="32"/>
+          <w:lang w:val="en-US" w:eastAsia="en-PK"/>
+          <w14:ligatures w14:val="none"/>
+        </w:rPr>
+        <w:t xml:space="preserve"> also. Few methods which are there:</w:t>
       </w:r>
     </w:p>
     <w:p>
@@ -2106,16 +2519,66 @@
           <w14:ligatures w14:val="none"/>
         </w:rPr>
       </w:pPr>
-      <w:r>
-        <w:rPr>
-          <w:rFonts w:eastAsia="Times New Roman" w:cstheme="minorHAnsi"/>
-          <w:kern w:val="0"/>
-          <w:sz w:val="32"/>
-          <w:szCs w:val="32"/>
-          <w:lang w:val="en-US" w:eastAsia="en-PK"/>
-          <w14:ligatures w14:val="none"/>
-        </w:rPr>
-        <w:t>JSON.stringify and JSON.parse:- This method utilize the fact that every JSON can be converted to string value (exception of methods/function).</w:t>
+      <w:proofErr w:type="spellStart"/>
+      <w:r>
+        <w:rPr>
+          <w:rFonts w:eastAsia="Times New Roman" w:cstheme="minorHAnsi"/>
+          <w:kern w:val="0"/>
+          <w:sz w:val="32"/>
+          <w:szCs w:val="32"/>
+          <w:lang w:val="en-US" w:eastAsia="en-PK"/>
+          <w14:ligatures w14:val="none"/>
+        </w:rPr>
+        <w:t>JSON.stringify</w:t>
+      </w:r>
+      <w:proofErr w:type="spellEnd"/>
+      <w:r>
+        <w:rPr>
+          <w:rFonts w:eastAsia="Times New Roman" w:cstheme="minorHAnsi"/>
+          <w:kern w:val="0"/>
+          <w:sz w:val="32"/>
+          <w:szCs w:val="32"/>
+          <w:lang w:val="en-US" w:eastAsia="en-PK"/>
+          <w14:ligatures w14:val="none"/>
+        </w:rPr>
+        <w:t xml:space="preserve"> and </w:t>
+      </w:r>
+      <w:proofErr w:type="spellStart"/>
+      <w:proofErr w:type="gramStart"/>
+      <w:r>
+        <w:rPr>
+          <w:rFonts w:eastAsia="Times New Roman" w:cstheme="minorHAnsi"/>
+          <w:kern w:val="0"/>
+          <w:sz w:val="32"/>
+          <w:szCs w:val="32"/>
+          <w:lang w:val="en-US" w:eastAsia="en-PK"/>
+          <w14:ligatures w14:val="none"/>
+        </w:rPr>
+        <w:t>JSON.parse</w:t>
+      </w:r>
+      <w:proofErr w:type="spellEnd"/>
+      <w:r>
+        <w:rPr>
+          <w:rFonts w:eastAsia="Times New Roman" w:cstheme="minorHAnsi"/>
+          <w:kern w:val="0"/>
+          <w:sz w:val="32"/>
+          <w:szCs w:val="32"/>
+          <w:lang w:val="en-US" w:eastAsia="en-PK"/>
+          <w14:ligatures w14:val="none"/>
+        </w:rPr>
+        <w:t>:-</w:t>
+      </w:r>
+      <w:proofErr w:type="gramEnd"/>
+      <w:r>
+        <w:rPr>
+          <w:rFonts w:eastAsia="Times New Roman" w:cstheme="minorHAnsi"/>
+          <w:kern w:val="0"/>
+          <w:sz w:val="32"/>
+          <w:szCs w:val="32"/>
+          <w:lang w:val="en-US" w:eastAsia="en-PK"/>
+          <w14:ligatures w14:val="none"/>
+        </w:rPr>
+        <w:t xml:space="preserve"> This method utilize the fact that every JSON can be converted to string value (exception of methods/function).</w:t>
       </w:r>
     </w:p>
     <w:p>
@@ -2135,16 +2598,29 @@
           <w14:ligatures w14:val="none"/>
         </w:rPr>
       </w:pPr>
-      <w:r>
-        <w:rPr>
-          <w:rFonts w:eastAsia="Times New Roman" w:cstheme="minorHAnsi"/>
-          <w:kern w:val="0"/>
-          <w:sz w:val="32"/>
-          <w:szCs w:val="32"/>
-          <w:lang w:val="en-US" w:eastAsia="en-PK"/>
-          <w14:ligatures w14:val="none"/>
-        </w:rPr>
-        <w:t>structuredClone: Browser API which work even for circular references (but functions not supported)</w:t>
+      <w:proofErr w:type="spellStart"/>
+      <w:r>
+        <w:rPr>
+          <w:rFonts w:eastAsia="Times New Roman" w:cstheme="minorHAnsi"/>
+          <w:kern w:val="0"/>
+          <w:sz w:val="32"/>
+          <w:szCs w:val="32"/>
+          <w:lang w:val="en-US" w:eastAsia="en-PK"/>
+          <w14:ligatures w14:val="none"/>
+        </w:rPr>
+        <w:t>structuredClone</w:t>
+      </w:r>
+      <w:proofErr w:type="spellEnd"/>
+      <w:r>
+        <w:rPr>
+          <w:rFonts w:eastAsia="Times New Roman" w:cstheme="minorHAnsi"/>
+          <w:kern w:val="0"/>
+          <w:sz w:val="32"/>
+          <w:szCs w:val="32"/>
+          <w:lang w:val="en-US" w:eastAsia="en-PK"/>
+          <w14:ligatures w14:val="none"/>
+        </w:rPr>
+        <w:t>: Browser API which work even for circular references (but functions not supported)</w:t>
       </w:r>
       <w:r>
         <w:rPr>
@@ -2238,7 +2714,31 @@
           <w:lang w:val="en-US" w:eastAsia="en-PK"/>
           <w14:ligatures w14:val="none"/>
         </w:rPr>
-        <w:t>We can also defined function as value to properties of object.</w:t>
+        <w:t xml:space="preserve">We can also </w:t>
+      </w:r>
+      <w:proofErr w:type="gramStart"/>
+      <w:r>
+        <w:rPr>
+          <w:rFonts w:eastAsia="Times New Roman" w:cstheme="minorHAnsi"/>
+          <w:kern w:val="0"/>
+          <w:sz w:val="32"/>
+          <w:szCs w:val="32"/>
+          <w:lang w:val="en-US" w:eastAsia="en-PK"/>
+          <w14:ligatures w14:val="none"/>
+        </w:rPr>
+        <w:t>defined</w:t>
+      </w:r>
+      <w:proofErr w:type="gramEnd"/>
+      <w:r>
+        <w:rPr>
+          <w:rFonts w:eastAsia="Times New Roman" w:cstheme="minorHAnsi"/>
+          <w:kern w:val="0"/>
+          <w:sz w:val="32"/>
+          <w:szCs w:val="32"/>
+          <w:lang w:val="en-US" w:eastAsia="en-PK"/>
+          <w14:ligatures w14:val="none"/>
+        </w:rPr>
+        <w:t xml:space="preserve"> function as value to properties of object.</w:t>
       </w:r>
     </w:p>
     <w:p>
@@ -2296,7 +2796,33 @@
           <w:lang w:val="en-US" w:eastAsia="en-PK"/>
           <w14:ligatures w14:val="none"/>
         </w:rPr>
-        <w:t>Methods are just function but, it means they have been called in “reference” on a object.</w:t>
+        <w:t xml:space="preserve">Methods are just function but, it means they have been called in “reference” on </w:t>
+      </w:r>
+      <w:proofErr w:type="spellStart"/>
+      <w:proofErr w:type="gramStart"/>
+      <w:r>
+        <w:rPr>
+          <w:rFonts w:eastAsia="Times New Roman" w:cstheme="minorHAnsi"/>
+          <w:kern w:val="0"/>
+          <w:sz w:val="32"/>
+          <w:szCs w:val="32"/>
+          <w:lang w:val="en-US" w:eastAsia="en-PK"/>
+          <w14:ligatures w14:val="none"/>
+        </w:rPr>
+        <w:t>a</w:t>
+      </w:r>
+      <w:proofErr w:type="spellEnd"/>
+      <w:proofErr w:type="gramEnd"/>
+      <w:r>
+        <w:rPr>
+          <w:rFonts w:eastAsia="Times New Roman" w:cstheme="minorHAnsi"/>
+          <w:kern w:val="0"/>
+          <w:sz w:val="32"/>
+          <w:szCs w:val="32"/>
+          <w:lang w:val="en-US" w:eastAsia="en-PK"/>
+          <w14:ligatures w14:val="none"/>
+        </w:rPr>
+        <w:t xml:space="preserve"> object.</w:t>
       </w:r>
     </w:p>
     <w:p>
@@ -2354,7 +2880,31 @@
           <w:lang w:val="en-US" w:eastAsia="en-PK"/>
           <w14:ligatures w14:val="none"/>
         </w:rPr>
-        <w:t>We can also have used object name instead of this but has you know references can be changed. So that co</w:t>
+        <w:t xml:space="preserve">We can also have used object name instead of this but has you </w:t>
+      </w:r>
+      <w:proofErr w:type="gramStart"/>
+      <w:r>
+        <w:rPr>
+          <w:rFonts w:eastAsia="Times New Roman" w:cstheme="minorHAnsi"/>
+          <w:kern w:val="0"/>
+          <w:sz w:val="32"/>
+          <w:szCs w:val="32"/>
+          <w:lang w:val="en-US" w:eastAsia="en-PK"/>
+          <w14:ligatures w14:val="none"/>
+        </w:rPr>
+        <w:t>know</w:t>
+      </w:r>
+      <w:proofErr w:type="gramEnd"/>
+      <w:r>
+        <w:rPr>
+          <w:rFonts w:eastAsia="Times New Roman" w:cstheme="minorHAnsi"/>
+          <w:kern w:val="0"/>
+          <w:sz w:val="32"/>
+          <w:szCs w:val="32"/>
+          <w:lang w:val="en-US" w:eastAsia="en-PK"/>
+          <w14:ligatures w14:val="none"/>
+        </w:rPr>
+        <w:t xml:space="preserve"> references can be changed. So that co</w:t>
       </w:r>
       <w:r>
         <w:rPr>
@@ -2659,7 +3209,55 @@
           <w:lang w:val="en-US" w:eastAsia="en-PK"/>
           <w14:ligatures w14:val="none"/>
         </w:rPr>
-        <w:t>For in loop ignore Symbols. Also methods like Object.keys ignore these methods.</w:t>
+        <w:t xml:space="preserve">For in loop ignore Symbols. </w:t>
+      </w:r>
+      <w:proofErr w:type="gramStart"/>
+      <w:r>
+        <w:rPr>
+          <w:rFonts w:eastAsia="Times New Roman" w:cstheme="minorHAnsi"/>
+          <w:kern w:val="0"/>
+          <w:sz w:val="32"/>
+          <w:szCs w:val="32"/>
+          <w:lang w:val="en-US" w:eastAsia="en-PK"/>
+          <w14:ligatures w14:val="none"/>
+        </w:rPr>
+        <w:t>Also</w:t>
+      </w:r>
+      <w:proofErr w:type="gramEnd"/>
+      <w:r>
+        <w:rPr>
+          <w:rFonts w:eastAsia="Times New Roman" w:cstheme="minorHAnsi"/>
+          <w:kern w:val="0"/>
+          <w:sz w:val="32"/>
+          <w:szCs w:val="32"/>
+          <w:lang w:val="en-US" w:eastAsia="en-PK"/>
+          <w14:ligatures w14:val="none"/>
+        </w:rPr>
+        <w:t xml:space="preserve"> methods like </w:t>
+      </w:r>
+      <w:proofErr w:type="spellStart"/>
+      <w:r>
+        <w:rPr>
+          <w:rFonts w:eastAsia="Times New Roman" w:cstheme="minorHAnsi"/>
+          <w:kern w:val="0"/>
+          <w:sz w:val="32"/>
+          <w:szCs w:val="32"/>
+          <w:lang w:val="en-US" w:eastAsia="en-PK"/>
+          <w14:ligatures w14:val="none"/>
+        </w:rPr>
+        <w:t>Object.keys</w:t>
+      </w:r>
+      <w:proofErr w:type="spellEnd"/>
+      <w:r>
+        <w:rPr>
+          <w:rFonts w:eastAsia="Times New Roman" w:cstheme="minorHAnsi"/>
+          <w:kern w:val="0"/>
+          <w:sz w:val="32"/>
+          <w:szCs w:val="32"/>
+          <w:lang w:val="en-US" w:eastAsia="en-PK"/>
+          <w14:ligatures w14:val="none"/>
+        </w:rPr>
+        <w:t xml:space="preserve"> ignore these methods.</w:t>
       </w:r>
     </w:p>
     <w:p>
@@ -2823,7 +3421,25 @@
           <w:szCs w:val="32"/>
           <w:lang w:val="en-US"/>
         </w:rPr>
-        <w:t xml:space="preserve"> Named function expression(NFE).</w:t>
+        <w:t xml:space="preserve"> Named function </w:t>
+      </w:r>
+      <w:proofErr w:type="gramStart"/>
+      <w:r>
+        <w:rPr>
+          <w:sz w:val="32"/>
+          <w:szCs w:val="32"/>
+          <w:lang w:val="en-US"/>
+        </w:rPr>
+        <w:t>expression(</w:t>
+      </w:r>
+      <w:proofErr w:type="gramEnd"/>
+      <w:r>
+        <w:rPr>
+          <w:sz w:val="32"/>
+          <w:szCs w:val="32"/>
+          <w:lang w:val="en-US"/>
+        </w:rPr>
+        <w:t>NFE).</w:t>
       </w:r>
     </w:p>
     <w:p>

</xml_diff>

<commit_message>
added debounce and throttle
</commit_message>
<xml_diff>
--- a/Advance JavaScript.docx
+++ b/Advance JavaScript.docx
@@ -457,105 +457,57 @@
           <w:szCs w:val="32"/>
           <w:lang w:val="en-US"/>
         </w:rPr>
-        <w:t xml:space="preserve">Block Scopes and Global </w:t>
-      </w:r>
-      <w:proofErr w:type="gramStart"/>
-      <w:r>
-        <w:rPr>
-          <w:b/>
-          <w:bCs/>
-          <w:sz w:val="32"/>
-          <w:szCs w:val="32"/>
-          <w:lang w:val="en-US"/>
-        </w:rPr>
-        <w:t>Scopes:-</w:t>
-      </w:r>
-      <w:proofErr w:type="gramEnd"/>
-    </w:p>
-    <w:p>
-      <w:pPr>
-        <w:pStyle w:val="ListParagraph"/>
-        <w:numPr>
-          <w:ilvl w:val="0"/>
-          <w:numId w:val="1"/>
-        </w:numPr>
-        <w:spacing w:line="276" w:lineRule="auto"/>
-        <w:rPr>
-          <w:b/>
-          <w:bCs/>
-          <w:sz w:val="32"/>
-          <w:szCs w:val="32"/>
-          <w:lang w:val="en-US"/>
-        </w:rPr>
-      </w:pPr>
-      <w:r>
-        <w:rPr>
-          <w:sz w:val="32"/>
-          <w:szCs w:val="32"/>
-          <w:lang w:val="en-US"/>
-        </w:rPr>
-        <w:t xml:space="preserve">Block </w:t>
-      </w:r>
-      <w:proofErr w:type="gramStart"/>
-      <w:r>
-        <w:rPr>
-          <w:sz w:val="32"/>
-          <w:szCs w:val="32"/>
-          <w:lang w:val="en-US"/>
-        </w:rPr>
-        <w:t>Scope :</w:t>
-      </w:r>
-      <w:proofErr w:type="gramEnd"/>
-      <w:r>
-        <w:rPr>
-          <w:sz w:val="32"/>
-          <w:szCs w:val="32"/>
-          <w:lang w:val="en-US"/>
-        </w:rPr>
-        <w:t>- The scope is the current context of execution in which values and expression are visible.</w:t>
-      </w:r>
-    </w:p>
-    <w:p>
-      <w:pPr>
-        <w:pStyle w:val="ListParagraph"/>
-        <w:numPr>
-          <w:ilvl w:val="0"/>
-          <w:numId w:val="1"/>
-        </w:numPr>
-        <w:spacing w:line="276" w:lineRule="auto"/>
-        <w:rPr>
-          <w:b/>
-          <w:bCs/>
-          <w:sz w:val="32"/>
-          <w:szCs w:val="32"/>
-          <w:lang w:val="en-US"/>
-        </w:rPr>
-      </w:pPr>
-      <w:r>
-        <w:rPr>
-          <w:sz w:val="32"/>
-          <w:szCs w:val="32"/>
-          <w:lang w:val="en-US"/>
-        </w:rPr>
-        <w:t xml:space="preserve">Global </w:t>
-      </w:r>
-      <w:proofErr w:type="gramStart"/>
-      <w:r>
-        <w:rPr>
-          <w:sz w:val="32"/>
-          <w:szCs w:val="32"/>
-          <w:lang w:val="en-US"/>
-        </w:rPr>
-        <w:t>Scope :</w:t>
-      </w:r>
-      <w:proofErr w:type="gramEnd"/>
-      <w:r>
-        <w:rPr>
-          <w:sz w:val="32"/>
-          <w:szCs w:val="32"/>
-          <w:lang w:val="en-US"/>
-        </w:rPr>
-        <w:t xml:space="preserve">- Any variable / expression which is written outside- </w:t>
+        <w:t>Block Scopes and Global Scopes:-</w:t>
+      </w:r>
+    </w:p>
+    <w:p>
+      <w:pPr>
+        <w:pStyle w:val="ListParagraph"/>
+        <w:numPr>
+          <w:ilvl w:val="0"/>
+          <w:numId w:val="1"/>
+        </w:numPr>
+        <w:spacing w:line="276" w:lineRule="auto"/>
+        <w:rPr>
+          <w:b/>
+          <w:bCs/>
+          <w:sz w:val="32"/>
+          <w:szCs w:val="32"/>
+          <w:lang w:val="en-US"/>
+        </w:rPr>
+      </w:pPr>
+      <w:r>
+        <w:rPr>
+          <w:sz w:val="32"/>
+          <w:szCs w:val="32"/>
+          <w:lang w:val="en-US"/>
+        </w:rPr>
+        <w:t>Block Scope :- The scope is the current context of execution in which values and expression are visible.</w:t>
+      </w:r>
+    </w:p>
+    <w:p>
+      <w:pPr>
+        <w:pStyle w:val="ListParagraph"/>
+        <w:numPr>
+          <w:ilvl w:val="0"/>
+          <w:numId w:val="1"/>
+        </w:numPr>
+        <w:spacing w:line="276" w:lineRule="auto"/>
+        <w:rPr>
+          <w:b/>
+          <w:bCs/>
+          <w:sz w:val="32"/>
+          <w:szCs w:val="32"/>
+          <w:lang w:val="en-US"/>
+        </w:rPr>
+      </w:pPr>
+      <w:r>
+        <w:rPr>
+          <w:sz w:val="32"/>
+          <w:szCs w:val="32"/>
+          <w:lang w:val="en-US"/>
+        </w:rPr>
+        <w:t xml:space="preserve">Global Scope :- Any variable / expression which is written outside- </w:t>
       </w:r>
       <w:proofErr w:type="spellStart"/>
       <w:r>
@@ -588,7 +540,6 @@
           <w:lang w:val="en-US"/>
         </w:rPr>
       </w:pPr>
-      <w:proofErr w:type="gramStart"/>
       <w:r>
         <w:rPr>
           <w:b/>
@@ -609,7 +560,6 @@
         </w:rPr>
         <w:t>:-</w:t>
       </w:r>
-      <w:proofErr w:type="gramEnd"/>
     </w:p>
     <w:p>
       <w:pPr>
@@ -737,7 +687,6 @@
           <w:lang w:val="en-US"/>
         </w:rPr>
       </w:pPr>
-      <w:proofErr w:type="gramStart"/>
       <w:r>
         <w:rPr>
           <w:b/>
@@ -748,7 +697,6 @@
         </w:rPr>
         <w:t>CONST:-</w:t>
       </w:r>
-      <w:proofErr w:type="gramEnd"/>
     </w:p>
     <w:p>
       <w:pPr>
@@ -870,20 +818,8 @@
           <w:szCs w:val="32"/>
           <w:lang w:val="en-US"/>
         </w:rPr>
-        <w:t xml:space="preserve">Variable </w:t>
-      </w:r>
-      <w:proofErr w:type="gramStart"/>
-      <w:r>
-        <w:rPr>
-          <w:b/>
-          <w:bCs/>
-          <w:sz w:val="32"/>
-          <w:szCs w:val="32"/>
-          <w:lang w:val="en-US"/>
-        </w:rPr>
-        <w:t>Shadowing:-</w:t>
-      </w:r>
-      <w:proofErr w:type="gramEnd"/>
+        <w:t>Variable Shadowing:-</w:t>
+      </w:r>
     </w:p>
     <w:p>
       <w:pPr>
@@ -935,7 +871,6 @@
           <w:lang w:val="en-US"/>
         </w:rPr>
       </w:pPr>
-      <w:proofErr w:type="gramStart"/>
       <w:r>
         <w:rPr>
           <w:b/>
@@ -946,7 +881,6 @@
         </w:rPr>
         <w:t>Var:-</w:t>
       </w:r>
-      <w:proofErr w:type="gramEnd"/>
     </w:p>
     <w:p>
       <w:pPr>
@@ -1057,18 +991,7 @@
           <w:szCs w:val="32"/>
           <w:lang w:val="en-US"/>
         </w:rPr>
-        <w:t xml:space="preserve"> </w:t>
-      </w:r>
-      <w:proofErr w:type="gramStart"/>
-      <w:r>
-        <w:rPr>
-          <w:b/>
-          <w:bCs/>
-          <w:sz w:val="32"/>
-          <w:szCs w:val="32"/>
-          <w:lang w:val="en-US"/>
-        </w:rPr>
-        <w:t>S</w:t>
+        <w:t xml:space="preserve"> S</w:t>
       </w:r>
       <w:r>
         <w:rPr>
@@ -1090,7 +1013,6 @@
         </w:rPr>
         <w:t>:-</w:t>
       </w:r>
-      <w:proofErr w:type="gramEnd"/>
     </w:p>
     <w:p>
       <w:pPr>
@@ -1137,62 +1059,32 @@
           <w:szCs w:val="32"/>
           <w:lang w:val="en-US"/>
         </w:rPr>
-        <w:t xml:space="preserve">Global </w:t>
-      </w:r>
-      <w:proofErr w:type="gramStart"/>
-      <w:r>
-        <w:rPr>
-          <w:b/>
-          <w:bCs/>
-          <w:sz w:val="32"/>
-          <w:szCs w:val="32"/>
-          <w:lang w:val="en-US"/>
-        </w:rPr>
-        <w:t>Object:-</w:t>
-      </w:r>
-      <w:proofErr w:type="gramEnd"/>
-    </w:p>
-    <w:p>
-      <w:pPr>
-        <w:pStyle w:val="ListParagraph"/>
-        <w:numPr>
-          <w:ilvl w:val="0"/>
-          <w:numId w:val="1"/>
-        </w:numPr>
-        <w:spacing w:line="276" w:lineRule="auto"/>
-        <w:rPr>
-          <w:b/>
-          <w:bCs/>
-          <w:sz w:val="32"/>
-          <w:szCs w:val="32"/>
-          <w:lang w:val="en-US"/>
-        </w:rPr>
-      </w:pPr>
-      <w:r>
-        <w:rPr>
-          <w:sz w:val="32"/>
-          <w:szCs w:val="32"/>
-          <w:lang w:val="en-US"/>
-        </w:rPr>
-        <w:t xml:space="preserve">The global object is the variable window in case of browser. This helps you to use variable across the scopes. Also, it is </w:t>
-      </w:r>
-      <w:proofErr w:type="gramStart"/>
-      <w:r>
-        <w:rPr>
-          <w:sz w:val="32"/>
-          <w:szCs w:val="32"/>
-          <w:lang w:val="en-US"/>
-        </w:rPr>
-        <w:t>the this</w:t>
-      </w:r>
-      <w:proofErr w:type="gramEnd"/>
-      <w:r>
-        <w:rPr>
-          <w:sz w:val="32"/>
-          <w:szCs w:val="32"/>
-          <w:lang w:val="en-US"/>
-        </w:rPr>
-        <w:t xml:space="preserve"> value for global functions.</w:t>
+        <w:t>Global Object:-</w:t>
+      </w:r>
+    </w:p>
+    <w:p>
+      <w:pPr>
+        <w:pStyle w:val="ListParagraph"/>
+        <w:numPr>
+          <w:ilvl w:val="0"/>
+          <w:numId w:val="1"/>
+        </w:numPr>
+        <w:spacing w:line="276" w:lineRule="auto"/>
+        <w:rPr>
+          <w:b/>
+          <w:bCs/>
+          <w:sz w:val="32"/>
+          <w:szCs w:val="32"/>
+          <w:lang w:val="en-US"/>
+        </w:rPr>
+      </w:pPr>
+      <w:r>
+        <w:rPr>
+          <w:sz w:val="32"/>
+          <w:szCs w:val="32"/>
+          <w:lang w:val="en-US"/>
+        </w:rPr>
+        <w:t>The global object is the variable window in case of browser. This helps you to use variable across the scopes. Also, it is the this value for global functions.</w:t>
       </w:r>
     </w:p>
     <w:p>
@@ -1345,20 +1237,8 @@
           <w:szCs w:val="32"/>
           <w:lang w:val="en-US"/>
         </w:rPr>
-        <w:t xml:space="preserve">Function </w:t>
-      </w:r>
-      <w:proofErr w:type="gramStart"/>
-      <w:r>
-        <w:rPr>
-          <w:b/>
-          <w:bCs/>
-          <w:sz w:val="32"/>
-          <w:szCs w:val="32"/>
-          <w:lang w:val="en-US"/>
-        </w:rPr>
-        <w:t>Scope:-</w:t>
-      </w:r>
-      <w:proofErr w:type="gramEnd"/>
+        <w:t>Function Scope:-</w:t>
+      </w:r>
     </w:p>
     <w:p>
       <w:pPr>
@@ -1556,43 +1436,7 @@
           <w:szCs w:val="32"/>
           <w:lang w:val="en-US"/>
         </w:rPr>
-        <w:t xml:space="preserve">Every variable in JavaScript (within global / block / or </w:t>
-      </w:r>
-      <w:proofErr w:type="gramStart"/>
-      <w:r>
-        <w:rPr>
-          <w:sz w:val="32"/>
-          <w:szCs w:val="32"/>
-          <w:lang w:val="en-US"/>
-        </w:rPr>
-        <w:t>function )</w:t>
-      </w:r>
-      <w:proofErr w:type="gramEnd"/>
-      <w:r>
-        <w:rPr>
-          <w:sz w:val="32"/>
-          <w:szCs w:val="32"/>
-          <w:lang w:val="en-US"/>
-        </w:rPr>
-        <w:t xml:space="preserve"> has a reference to an object-like data called Lexical environment. This object </w:t>
-      </w:r>
-      <w:proofErr w:type="gramStart"/>
-      <w:r>
-        <w:rPr>
-          <w:sz w:val="32"/>
-          <w:szCs w:val="32"/>
-          <w:lang w:val="en-US"/>
-        </w:rPr>
-        <w:t>( kind</w:t>
-      </w:r>
-      <w:proofErr w:type="gramEnd"/>
-      <w:r>
-        <w:rPr>
-          <w:sz w:val="32"/>
-          <w:szCs w:val="32"/>
-          <w:lang w:val="en-US"/>
-        </w:rPr>
-        <w:t xml:space="preserve"> of object ) serves as the basis of search for value of variable.</w:t>
+        <w:t>Every variable in JavaScript (within global / block / or function ) has a reference to an object-like data called Lexical environment. This object ( kind of object ) serves as the basis of search for value of variable.</w:t>
       </w:r>
     </w:p>
     <w:p>
@@ -1634,23 +1478,13 @@
           <w:lang w:val="en-US"/>
         </w:rPr>
       </w:pPr>
-      <w:proofErr w:type="gramStart"/>
-      <w:r>
-        <w:rPr>
-          <w:sz w:val="32"/>
-          <w:szCs w:val="32"/>
-          <w:lang w:val="en-US"/>
-        </w:rPr>
-        <w:t>The  movement</w:t>
-      </w:r>
-      <w:proofErr w:type="gramEnd"/>
-      <w:r>
-        <w:rPr>
-          <w:sz w:val="32"/>
-          <w:szCs w:val="32"/>
-          <w:lang w:val="en-US"/>
-        </w:rPr>
-        <w:t xml:space="preserve"> of variable declaration to top of scope- before execution.</w:t>
+      <w:r>
+        <w:rPr>
+          <w:sz w:val="32"/>
+          <w:szCs w:val="32"/>
+          <w:lang w:val="en-US"/>
+        </w:rPr>
+        <w:t>The  movement of variable declaration to top of scope- before execution.</w:t>
       </w:r>
     </w:p>
     <w:p>
@@ -1669,23 +1503,13 @@
           <w:lang w:val="en-US"/>
         </w:rPr>
       </w:pPr>
-      <w:proofErr w:type="gramStart"/>
-      <w:r>
-        <w:rPr>
-          <w:sz w:val="32"/>
-          <w:szCs w:val="32"/>
-          <w:lang w:val="en-US"/>
-        </w:rPr>
-        <w:t>Function  declarations</w:t>
-      </w:r>
-      <w:proofErr w:type="gramEnd"/>
-      <w:r>
-        <w:rPr>
-          <w:sz w:val="32"/>
-          <w:szCs w:val="32"/>
-          <w:lang w:val="en-US"/>
-        </w:rPr>
-        <w:t xml:space="preserve"> are properly hoisted ( value accessible ).</w:t>
+      <w:r>
+        <w:rPr>
+          <w:sz w:val="32"/>
+          <w:szCs w:val="32"/>
+          <w:lang w:val="en-US"/>
+        </w:rPr>
+        <w:t>Function  declarations are properly hoisted ( value accessible ).</w:t>
       </w:r>
     </w:p>
     <w:p>
@@ -1779,18 +1603,7 @@
           <w:szCs w:val="32"/>
           <w:lang w:val="en-US"/>
         </w:rPr>
-        <w:t xml:space="preserve">Variable </w:t>
-      </w:r>
-      <w:proofErr w:type="gramStart"/>
-      <w:r>
-        <w:rPr>
-          <w:b/>
-          <w:bCs/>
-          <w:sz w:val="32"/>
-          <w:szCs w:val="32"/>
-          <w:lang w:val="en-US"/>
-        </w:rPr>
-        <w:t>Hoisting:</w:t>
+        <w:t>Variable Hoisting:</w:t>
       </w:r>
       <w:r>
         <w:rPr>
@@ -1802,7 +1615,6 @@
         </w:rPr>
         <w:t>-</w:t>
       </w:r>
-      <w:proofErr w:type="gramEnd"/>
     </w:p>
     <w:p>
       <w:pPr>
@@ -1922,23 +1734,8 @@
           <w:lang w:val="en-US" w:eastAsia="en-PK"/>
           <w14:ligatures w14:val="none"/>
         </w:rPr>
-        <w:t xml:space="preserve">Function </w:t>
-      </w:r>
-      <w:proofErr w:type="gramStart"/>
-      <w:r>
-        <w:rPr>
-          <w:rFonts w:ascii="Times New Roman" w:eastAsia="Times New Roman" w:hAnsi="Times New Roman" w:cs="Times New Roman"/>
-          <w:b/>
-          <w:bCs/>
-          <w:kern w:val="0"/>
-          <w:sz w:val="32"/>
-          <w:szCs w:val="32"/>
-          <w:lang w:val="en-US" w:eastAsia="en-PK"/>
-          <w14:ligatures w14:val="none"/>
-        </w:rPr>
-        <w:t>Hoisting:-</w:t>
-      </w:r>
-      <w:proofErr w:type="gramEnd"/>
+        <w:t>Function Hoisting:-</w:t>
+      </w:r>
     </w:p>
     <w:p>
       <w:pPr>
@@ -2288,23 +2085,8 @@
           <w:lang w:val="en-US" w:eastAsia="en-PK"/>
           <w14:ligatures w14:val="none"/>
         </w:rPr>
-        <w:t xml:space="preserve">Shallow </w:t>
-      </w:r>
-      <w:proofErr w:type="gramStart"/>
-      <w:r>
-        <w:rPr>
-          <w:rFonts w:eastAsia="Times New Roman" w:cstheme="minorHAnsi"/>
-          <w:b/>
-          <w:bCs/>
-          <w:kern w:val="0"/>
-          <w:sz w:val="32"/>
-          <w:szCs w:val="32"/>
-          <w:lang w:val="en-US" w:eastAsia="en-PK"/>
-          <w14:ligatures w14:val="none"/>
-        </w:rPr>
-        <w:t>Copy:-</w:t>
-      </w:r>
-      <w:proofErr w:type="gramEnd"/>
+        <w:t>Shallow Copy:-</w:t>
+      </w:r>
     </w:p>
     <w:p>
       <w:pPr>
@@ -2419,23 +2201,8 @@
           <w:lang w:val="en-US" w:eastAsia="en-PK"/>
           <w14:ligatures w14:val="none"/>
         </w:rPr>
-        <w:t xml:space="preserve">Deep </w:t>
-      </w:r>
-      <w:proofErr w:type="gramStart"/>
-      <w:r>
-        <w:rPr>
-          <w:rFonts w:eastAsia="Times New Roman" w:cstheme="minorHAnsi"/>
-          <w:b/>
-          <w:bCs/>
-          <w:kern w:val="0"/>
-          <w:sz w:val="32"/>
-          <w:szCs w:val="32"/>
-          <w:lang w:val="en-US" w:eastAsia="en-PK"/>
-          <w14:ligatures w14:val="none"/>
-        </w:rPr>
-        <w:t>Copy:-</w:t>
-      </w:r>
-      <w:proofErr w:type="gramEnd"/>
+        <w:t>Deep Copy:-</w:t>
+      </w:r>
     </w:p>
     <w:p>
       <w:pPr>
@@ -2544,7 +2311,6 @@
         <w:t xml:space="preserve"> and </w:t>
       </w:r>
       <w:proofErr w:type="spellStart"/>
-      <w:proofErr w:type="gramStart"/>
       <w:r>
         <w:rPr>
           <w:rFonts w:eastAsia="Times New Roman" w:cstheme="minorHAnsi"/>
@@ -2566,19 +2332,7 @@
           <w:lang w:val="en-US" w:eastAsia="en-PK"/>
           <w14:ligatures w14:val="none"/>
         </w:rPr>
-        <w:t>:-</w:t>
-      </w:r>
-      <w:proofErr w:type="gramEnd"/>
-      <w:r>
-        <w:rPr>
-          <w:rFonts w:eastAsia="Times New Roman" w:cstheme="minorHAnsi"/>
-          <w:kern w:val="0"/>
-          <w:sz w:val="32"/>
-          <w:szCs w:val="32"/>
-          <w:lang w:val="en-US" w:eastAsia="en-PK"/>
-          <w14:ligatures w14:val="none"/>
-        </w:rPr>
-        <w:t xml:space="preserve"> This method utilize the fact that every JSON can be converted to string value (exception of methods/function).</w:t>
+        <w:t>:- This method utilize the fact that every JSON can be converted to string value (exception of methods/function).</w:t>
       </w:r>
     </w:p>
     <w:p>
@@ -2714,31 +2468,7 @@
           <w:lang w:val="en-US" w:eastAsia="en-PK"/>
           <w14:ligatures w14:val="none"/>
         </w:rPr>
-        <w:t xml:space="preserve">We can also </w:t>
-      </w:r>
-      <w:proofErr w:type="gramStart"/>
-      <w:r>
-        <w:rPr>
-          <w:rFonts w:eastAsia="Times New Roman" w:cstheme="minorHAnsi"/>
-          <w:kern w:val="0"/>
-          <w:sz w:val="32"/>
-          <w:szCs w:val="32"/>
-          <w:lang w:val="en-US" w:eastAsia="en-PK"/>
-          <w14:ligatures w14:val="none"/>
-        </w:rPr>
-        <w:t>defined</w:t>
-      </w:r>
-      <w:proofErr w:type="gramEnd"/>
-      <w:r>
-        <w:rPr>
-          <w:rFonts w:eastAsia="Times New Roman" w:cstheme="minorHAnsi"/>
-          <w:kern w:val="0"/>
-          <w:sz w:val="32"/>
-          <w:szCs w:val="32"/>
-          <w:lang w:val="en-US" w:eastAsia="en-PK"/>
-          <w14:ligatures w14:val="none"/>
-        </w:rPr>
-        <w:t xml:space="preserve"> function as value to properties of object.</w:t>
+        <w:t>We can also defined function as value to properties of object.</w:t>
       </w:r>
     </w:p>
     <w:p>
@@ -2799,7 +2529,6 @@
         <w:t xml:space="preserve">Methods are just function but, it means they have been called in “reference” on </w:t>
       </w:r>
       <w:proofErr w:type="spellStart"/>
-      <w:proofErr w:type="gramStart"/>
       <w:r>
         <w:rPr>
           <w:rFonts w:eastAsia="Times New Roman" w:cstheme="minorHAnsi"/>
@@ -2812,7 +2541,6 @@
         <w:t>a</w:t>
       </w:r>
       <w:proofErr w:type="spellEnd"/>
-      <w:proofErr w:type="gramEnd"/>
       <w:r>
         <w:rPr>
           <w:rFonts w:eastAsia="Times New Roman" w:cstheme="minorHAnsi"/>
@@ -2880,31 +2608,7 @@
           <w:lang w:val="en-US" w:eastAsia="en-PK"/>
           <w14:ligatures w14:val="none"/>
         </w:rPr>
-        <w:t xml:space="preserve">We can also have used object name instead of this but has you </w:t>
-      </w:r>
-      <w:proofErr w:type="gramStart"/>
-      <w:r>
-        <w:rPr>
-          <w:rFonts w:eastAsia="Times New Roman" w:cstheme="minorHAnsi"/>
-          <w:kern w:val="0"/>
-          <w:sz w:val="32"/>
-          <w:szCs w:val="32"/>
-          <w:lang w:val="en-US" w:eastAsia="en-PK"/>
-          <w14:ligatures w14:val="none"/>
-        </w:rPr>
-        <w:t>know</w:t>
-      </w:r>
-      <w:proofErr w:type="gramEnd"/>
-      <w:r>
-        <w:rPr>
-          <w:rFonts w:eastAsia="Times New Roman" w:cstheme="minorHAnsi"/>
-          <w:kern w:val="0"/>
-          <w:sz w:val="32"/>
-          <w:szCs w:val="32"/>
-          <w:lang w:val="en-US" w:eastAsia="en-PK"/>
-          <w14:ligatures w14:val="none"/>
-        </w:rPr>
-        <w:t xml:space="preserve"> references can be changed. So that co</w:t>
+        <w:t>We can also have used object name instead of this but has you know references can be changed. So that co</w:t>
       </w:r>
       <w:r>
         <w:rPr>
@@ -3209,31 +2913,7 @@
           <w:lang w:val="en-US" w:eastAsia="en-PK"/>
           <w14:ligatures w14:val="none"/>
         </w:rPr>
-        <w:t xml:space="preserve">For in loop ignore Symbols. </w:t>
-      </w:r>
-      <w:proofErr w:type="gramStart"/>
-      <w:r>
-        <w:rPr>
-          <w:rFonts w:eastAsia="Times New Roman" w:cstheme="minorHAnsi"/>
-          <w:kern w:val="0"/>
-          <w:sz w:val="32"/>
-          <w:szCs w:val="32"/>
-          <w:lang w:val="en-US" w:eastAsia="en-PK"/>
-          <w14:ligatures w14:val="none"/>
-        </w:rPr>
-        <w:t>Also</w:t>
-      </w:r>
-      <w:proofErr w:type="gramEnd"/>
-      <w:r>
-        <w:rPr>
-          <w:rFonts w:eastAsia="Times New Roman" w:cstheme="minorHAnsi"/>
-          <w:kern w:val="0"/>
-          <w:sz w:val="32"/>
-          <w:szCs w:val="32"/>
-          <w:lang w:val="en-US" w:eastAsia="en-PK"/>
-          <w14:ligatures w14:val="none"/>
-        </w:rPr>
-        <w:t xml:space="preserve"> methods like </w:t>
+        <w:t xml:space="preserve">For in loop ignore Symbols. Also methods like </w:t>
       </w:r>
       <w:proofErr w:type="spellStart"/>
       <w:r>
@@ -3421,25 +3101,7 @@
           <w:szCs w:val="32"/>
           <w:lang w:val="en-US"/>
         </w:rPr>
-        <w:t xml:space="preserve"> Named function </w:t>
-      </w:r>
-      <w:proofErr w:type="gramStart"/>
-      <w:r>
-        <w:rPr>
-          <w:sz w:val="32"/>
-          <w:szCs w:val="32"/>
-          <w:lang w:val="en-US"/>
-        </w:rPr>
-        <w:t>expression(</w:t>
-      </w:r>
-      <w:proofErr w:type="gramEnd"/>
-      <w:r>
-        <w:rPr>
-          <w:sz w:val="32"/>
-          <w:szCs w:val="32"/>
-          <w:lang w:val="en-US"/>
-        </w:rPr>
-        <w:t>NFE).</w:t>
+        <w:t xml:space="preserve"> Named function expression(NFE).</w:t>
       </w:r>
     </w:p>
     <w:p>
@@ -3539,6 +3201,274 @@
           <w:lang w:val="en-US"/>
         </w:rPr>
         <w:t>Decorators are commonly used for cross-cutting concerns such as logging, caching, authentication, and more.</w:t>
+      </w:r>
+    </w:p>
+    <w:p>
+      <w:pPr>
+        <w:spacing w:before="100" w:beforeAutospacing="1" w:after="100" w:afterAutospacing="1" w:line="240" w:lineRule="auto"/>
+        <w:rPr>
+          <w:b/>
+          <w:bCs/>
+          <w:sz w:val="32"/>
+          <w:szCs w:val="32"/>
+          <w:lang w:val="en-US"/>
+        </w:rPr>
+      </w:pPr>
+      <w:r>
+        <w:rPr>
+          <w:b/>
+          <w:bCs/>
+          <w:sz w:val="32"/>
+          <w:szCs w:val="32"/>
+          <w:lang w:val="en-US"/>
+        </w:rPr>
+        <w:t xml:space="preserve">Debounce: </w:t>
+      </w:r>
+    </w:p>
+    <w:p>
+      <w:pPr>
+        <w:pStyle w:val="ListParagraph"/>
+        <w:numPr>
+          <w:ilvl w:val="0"/>
+          <w:numId w:val="1"/>
+        </w:numPr>
+        <w:spacing w:before="100" w:beforeAutospacing="1" w:after="100" w:afterAutospacing="1" w:line="240" w:lineRule="auto"/>
+        <w:rPr>
+          <w:sz w:val="32"/>
+          <w:szCs w:val="32"/>
+          <w:lang w:val="en-US"/>
+        </w:rPr>
+      </w:pPr>
+      <w:r>
+        <w:rPr>
+          <w:sz w:val="32"/>
+          <w:szCs w:val="32"/>
+          <w:lang w:val="en-US"/>
+        </w:rPr>
+        <w:t xml:space="preserve">Debounce in JavaScript is a technique that delays the execution of a function until a specified time has passed since the last trigging event. </w:t>
+      </w:r>
+    </w:p>
+    <w:p>
+      <w:pPr>
+        <w:pStyle w:val="ListParagraph"/>
+        <w:numPr>
+          <w:ilvl w:val="0"/>
+          <w:numId w:val="1"/>
+        </w:numPr>
+        <w:spacing w:before="100" w:beforeAutospacing="1" w:after="100" w:afterAutospacing="1" w:line="240" w:lineRule="auto"/>
+        <w:rPr>
+          <w:sz w:val="32"/>
+          <w:szCs w:val="32"/>
+          <w:lang w:val="en-US"/>
+        </w:rPr>
+      </w:pPr>
+      <w:r>
+        <w:rPr>
+          <w:sz w:val="32"/>
+          <w:szCs w:val="32"/>
+          <w:lang w:val="en-US"/>
+        </w:rPr>
+        <w:t xml:space="preserve">It helps prevent </w:t>
+      </w:r>
+      <w:r>
+        <w:rPr>
+          <w:sz w:val="32"/>
+          <w:szCs w:val="32"/>
+          <w:lang w:val="en-US"/>
+        </w:rPr>
+        <w:t>unnecessary</w:t>
+      </w:r>
+      <w:r>
+        <w:rPr>
+          <w:sz w:val="32"/>
+          <w:szCs w:val="32"/>
+          <w:lang w:val="en-US"/>
+        </w:rPr>
+        <w:t xml:space="preserve"> function calls and optimize performance by waiting for quiet period before executing the function.</w:t>
+      </w:r>
+      <w:r>
+        <w:rPr>
+          <w:sz w:val="32"/>
+          <w:szCs w:val="32"/>
+          <w:lang w:val="en-US"/>
+        </w:rPr>
+        <w:t xml:space="preserve"> </w:t>
+      </w:r>
+    </w:p>
+    <w:p>
+      <w:pPr>
+        <w:spacing w:before="100" w:beforeAutospacing="1" w:after="100" w:afterAutospacing="1" w:line="240" w:lineRule="auto"/>
+        <w:rPr>
+          <w:b/>
+          <w:bCs/>
+          <w:sz w:val="32"/>
+          <w:szCs w:val="32"/>
+          <w:lang w:val="en-US"/>
+        </w:rPr>
+      </w:pPr>
+      <w:r>
+        <w:rPr>
+          <w:b/>
+          <w:bCs/>
+          <w:sz w:val="32"/>
+          <w:szCs w:val="32"/>
+          <w:lang w:val="en-US"/>
+        </w:rPr>
+        <w:t>Throttle</w:t>
+      </w:r>
+      <w:r>
+        <w:rPr>
+          <w:b/>
+          <w:bCs/>
+          <w:sz w:val="32"/>
+          <w:szCs w:val="32"/>
+          <w:lang w:val="en-US"/>
+        </w:rPr>
+        <w:t>:</w:t>
+      </w:r>
+    </w:p>
+    <w:p>
+      <w:pPr>
+        <w:pStyle w:val="ListParagraph"/>
+        <w:numPr>
+          <w:ilvl w:val="0"/>
+          <w:numId w:val="1"/>
+        </w:numPr>
+        <w:spacing w:before="100" w:beforeAutospacing="1" w:after="100" w:afterAutospacing="1" w:line="240" w:lineRule="auto"/>
+        <w:rPr>
+          <w:sz w:val="32"/>
+          <w:szCs w:val="32"/>
+          <w:lang w:val="en-US"/>
+        </w:rPr>
+      </w:pPr>
+      <w:r>
+        <w:rPr>
+          <w:sz w:val="32"/>
+          <w:szCs w:val="32"/>
+          <w:lang w:val="en-US"/>
+        </w:rPr>
+        <w:t xml:space="preserve">In JavaScript, throttle is a technique used to control the frequency of executing a function  when an event is triggered. </w:t>
+      </w:r>
+    </w:p>
+    <w:p>
+      <w:pPr>
+        <w:pStyle w:val="ListParagraph"/>
+        <w:numPr>
+          <w:ilvl w:val="0"/>
+          <w:numId w:val="1"/>
+        </w:numPr>
+        <w:spacing w:before="100" w:beforeAutospacing="1" w:after="100" w:afterAutospacing="1" w:line="240" w:lineRule="auto"/>
+        <w:rPr>
+          <w:sz w:val="32"/>
+          <w:szCs w:val="32"/>
+          <w:lang w:val="en-US"/>
+        </w:rPr>
+      </w:pPr>
+      <w:r>
+        <w:rPr>
+          <w:sz w:val="32"/>
+          <w:szCs w:val="32"/>
+          <w:lang w:val="en-US"/>
+        </w:rPr>
+        <w:t xml:space="preserve">It ensures that the function  is called at a maximum rate within a specified time interval, reducing the number of function invocations. </w:t>
+      </w:r>
+    </w:p>
+    <w:p>
+      <w:pPr>
+        <w:spacing w:before="100" w:beforeAutospacing="1" w:after="100" w:afterAutospacing="1" w:line="240" w:lineRule="auto"/>
+        <w:rPr>
+          <w:b/>
+          <w:bCs/>
+          <w:sz w:val="32"/>
+          <w:szCs w:val="32"/>
+          <w:lang w:val="en-US"/>
+        </w:rPr>
+      </w:pPr>
+      <w:r>
+        <w:rPr>
+          <w:b/>
+          <w:bCs/>
+          <w:sz w:val="32"/>
+          <w:szCs w:val="32"/>
+          <w:lang w:val="en-US"/>
+        </w:rPr>
+        <w:lastRenderedPageBreak/>
+        <w:t xml:space="preserve"> Arrow Function: </w:t>
+      </w:r>
+    </w:p>
+    <w:p>
+      <w:pPr>
+        <w:pStyle w:val="ListParagraph"/>
+        <w:numPr>
+          <w:ilvl w:val="0"/>
+          <w:numId w:val="1"/>
+        </w:numPr>
+        <w:spacing w:before="100" w:beforeAutospacing="1" w:after="100" w:afterAutospacing="1" w:line="240" w:lineRule="auto"/>
+        <w:rPr>
+          <w:b/>
+          <w:bCs/>
+          <w:sz w:val="32"/>
+          <w:szCs w:val="32"/>
+          <w:lang w:val="en-US"/>
+        </w:rPr>
+      </w:pPr>
+      <w:r>
+        <w:rPr>
+          <w:sz w:val="32"/>
+          <w:szCs w:val="32"/>
+          <w:lang w:val="en-US"/>
+        </w:rPr>
+        <w:t>They don’t have “this method”, they don’t have “arguments”.</w:t>
+      </w:r>
+    </w:p>
+    <w:p>
+      <w:pPr>
+        <w:pStyle w:val="ListParagraph"/>
+        <w:numPr>
+          <w:ilvl w:val="0"/>
+          <w:numId w:val="1"/>
+        </w:numPr>
+        <w:spacing w:before="100" w:beforeAutospacing="1" w:after="100" w:afterAutospacing="1" w:line="240" w:lineRule="auto"/>
+        <w:rPr>
+          <w:b/>
+          <w:bCs/>
+          <w:sz w:val="32"/>
+          <w:szCs w:val="32"/>
+          <w:lang w:val="en-US"/>
+        </w:rPr>
+      </w:pPr>
+      <w:r>
+        <w:rPr>
+          <w:sz w:val="32"/>
+          <w:szCs w:val="32"/>
+          <w:lang w:val="en-US"/>
+        </w:rPr>
+        <w:t>They can’t be called with new (as constructor).</w:t>
+      </w:r>
+    </w:p>
+    <w:p>
+      <w:pPr>
+        <w:pStyle w:val="ListParagraph"/>
+        <w:numPr>
+          <w:ilvl w:val="0"/>
+          <w:numId w:val="1"/>
+        </w:numPr>
+        <w:spacing w:before="100" w:beforeAutospacing="1" w:after="100" w:afterAutospacing="1" w:line="240" w:lineRule="auto"/>
+        <w:rPr>
+          <w:b/>
+          <w:bCs/>
+          <w:sz w:val="32"/>
+          <w:szCs w:val="32"/>
+          <w:lang w:val="en-US"/>
+        </w:rPr>
+      </w:pPr>
+      <w:r>
+        <w:rPr>
+          <w:sz w:val="32"/>
+          <w:szCs w:val="32"/>
+          <w:lang w:val="en-US"/>
+        </w:rPr>
+        <w:t xml:space="preserve">They have properties like name, length. </w:t>
       </w:r>
     </w:p>
     <w:sectPr>

</xml_diff>